<commit_message>
se modifico el trazo fino de registrar diagnostico
</commit_message>
<xml_diff>
--- a/repository/S.A.P.O/Producto/Iteraciones/Iteracion_02/02_Documento_Requerimiento/Workflow Requerimientos.docx
+++ b/repository/S.A.P.O/Producto/Iteraciones/Iteracion_02/02_Documento_Requerimiento/Workflow Requerimientos.docx
@@ -117,7 +117,7 @@
                 <v:imagedata r:id="rId9" o:title=""/>
                 <w10:wrap type="tight"/>
               </v:shape>
-              <o:OLEObject Type="Embed" ProgID="PBrush" ShapeID="_x0000_s1033" DrawAspect="Content" ObjectID="_1440338827" r:id="rId10"/>
+              <o:OLEObject Type="Embed" ProgID="PBrush" ShapeID="_x0000_s1033" DrawAspect="Content" ObjectID="_1440435068" r:id="rId10"/>
             </w:pict>
           </w:r>
           <w:r>
@@ -12846,15 +12846,15 @@
               <w:rFonts w:eastAsia="Times New Roman"/>
             </w:rPr>
           </w:pPr>
-          <w:bookmarkStart w:id="43" w:name="_Toc366532133"/>
-          <w:bookmarkStart w:id="44" w:name="_Toc366597016"/>
+          <w:bookmarkStart w:id="43" w:name="_Toc366597016"/>
+          <w:bookmarkStart w:id="44" w:name="_Toc366532133"/>
           <w:r>
             <w:rPr>
               <w:rFonts w:eastAsia="Times New Roman"/>
             </w:rPr>
             <w:t>Diagramas de casos de uso</w:t>
           </w:r>
-          <w:bookmarkEnd w:id="44"/>
+          <w:bookmarkEnd w:id="43"/>
         </w:p>
         <w:p>
           <w:pPr>
@@ -12902,7 +12902,7 @@
                         <a:blip r:embed="rId11" cstate="print">
                           <a:extLst>
                             <a:ext uri="{28A0092B-C50C-407E-A947-70E740481C1C}">
-                              <a14:useLocalDpi xmlns:a14="http://schemas.microsoft.com/office/drawing/2010/main" xmlns:wps="http://schemas.microsoft.com/office/word/2010/wordprocessingShape" xmlns:wpi="http://schemas.microsoft.com/office/word/2010/wordprocessingInk" xmlns:wpg="http://schemas.microsoft.com/office/word/2010/wordprocessingGroup" xmlns:w15="http://schemas.microsoft.com/office/word/2012/wordml" xmlns:w14="http://schemas.microsoft.com/office/word/2010/wordml" xmlns:w="http://schemas.openxmlformats.org/wordprocessingml/2006/main" xmlns:w10="urn:schemas-microsoft-com:office:word" xmlns:wp14="http://schemas.microsoft.com/office/word/2010/wordprocessingDrawing" xmlns:v="urn:schemas-microsoft-com:vml" xmlns:o="urn:schemas-microsoft-com:office:office" xmlns:mc="http://schemas.openxmlformats.org/markup-compatibility/2006" xmlns:wpc="http://schemas.microsoft.com/office/word/2010/wordprocessingCanvas" xmlns="" val="0"/>
+                              <a14:useLocalDpi xmlns="" xmlns:wpc="http://schemas.microsoft.com/office/word/2010/wordprocessingCanvas" xmlns:mc="http://schemas.openxmlformats.org/markup-compatibility/2006" xmlns:o="urn:schemas-microsoft-com:office:office" xmlns:v="urn:schemas-microsoft-com:vml" xmlns:wp14="http://schemas.microsoft.com/office/word/2010/wordprocessingDrawing" xmlns:w10="urn:schemas-microsoft-com:office:word" xmlns:w="http://schemas.openxmlformats.org/wordprocessingml/2006/main" xmlns:w14="http://schemas.microsoft.com/office/word/2010/wordml" xmlns:w15="http://schemas.microsoft.com/office/word/2012/wordml" xmlns:wpg="http://schemas.microsoft.com/office/word/2010/wordprocessingGroup" xmlns:wpi="http://schemas.microsoft.com/office/word/2010/wordprocessingInk" xmlns:wps="http://schemas.microsoft.com/office/word/2010/wordprocessingShape" xmlns:a14="http://schemas.microsoft.com/office/drawing/2010/main" val="0"/>
                             </a:ext>
                           </a:extLst>
                         </a:blip>
@@ -12950,7 +12950,7 @@
             <w:lastRenderedPageBreak/>
             <w:t>Listado de actores</w:t>
           </w:r>
-          <w:bookmarkEnd w:id="43"/>
+          <w:bookmarkEnd w:id="44"/>
           <w:bookmarkEnd w:id="45"/>
         </w:p>
         <w:tbl>
@@ -36031,12 +36031,6 @@
         <w:gridCol w:w="3969"/>
       </w:tblGrid>
       <w:tr>
-        <w:tblPrEx>
-          <w:tblCellMar>
-            <w:top w:w="0" w:type="dxa"/>
-            <w:bottom w:w="0" w:type="dxa"/>
-          </w:tblCellMar>
-        </w:tblPrEx>
         <w:trPr>
           <w:cantSplit/>
           <w:trHeight w:val="300"/>
@@ -36159,12 +36153,6 @@
         </w:tc>
       </w:tr>
       <w:tr>
-        <w:tblPrEx>
-          <w:tblCellMar>
-            <w:top w:w="0" w:type="dxa"/>
-            <w:bottom w:w="0" w:type="dxa"/>
-          </w:tblCellMar>
-        </w:tblPrEx>
         <w:trPr>
           <w:cantSplit/>
           <w:trHeight w:val="385"/>
@@ -36230,12 +36218,6 @@
         </w:tc>
       </w:tr>
       <w:tr>
-        <w:tblPrEx>
-          <w:tblCellMar>
-            <w:top w:w="0" w:type="dxa"/>
-            <w:bottom w:w="0" w:type="dxa"/>
-          </w:tblCellMar>
-        </w:tblPrEx>
         <w:trPr>
           <w:cantSplit/>
           <w:trHeight w:val="385"/>
@@ -36300,12 +36282,6 @@
         </w:tc>
       </w:tr>
       <w:tr>
-        <w:tblPrEx>
-          <w:tblCellMar>
-            <w:top w:w="0" w:type="dxa"/>
-            <w:bottom w:w="0" w:type="dxa"/>
-          </w:tblCellMar>
-        </w:tblPrEx>
         <w:trPr>
           <w:cantSplit/>
           <w:tblCellSpacing w:w="20" w:type="dxa"/>
@@ -36418,12 +36394,6 @@
         </w:tc>
       </w:tr>
       <w:tr>
-        <w:tblPrEx>
-          <w:tblCellMar>
-            <w:top w:w="0" w:type="dxa"/>
-            <w:bottom w:w="0" w:type="dxa"/>
-          </w:tblCellMar>
-        </w:tblPrEx>
         <w:trPr>
           <w:cantSplit/>
           <w:tblCellSpacing w:w="20" w:type="dxa"/>
@@ -36471,12 +36441,6 @@
         </w:tc>
       </w:tr>
       <w:tr>
-        <w:tblPrEx>
-          <w:tblCellMar>
-            <w:top w:w="0" w:type="dxa"/>
-            <w:bottom w:w="0" w:type="dxa"/>
-          </w:tblCellMar>
-        </w:tblPrEx>
         <w:trPr>
           <w:cantSplit/>
           <w:tblCellSpacing w:w="20" w:type="dxa"/>
@@ -36524,12 +36488,6 @@
         </w:tc>
       </w:tr>
       <w:tr>
-        <w:tblPrEx>
-          <w:tblCellMar>
-            <w:top w:w="0" w:type="dxa"/>
-            <w:bottom w:w="0" w:type="dxa"/>
-          </w:tblCellMar>
-        </w:tblPrEx>
         <w:trPr>
           <w:cantSplit/>
           <w:tblCellSpacing w:w="20" w:type="dxa"/>
@@ -36556,12 +36514,6 @@
         </w:tc>
       </w:tr>
       <w:tr>
-        <w:tblPrEx>
-          <w:tblCellMar>
-            <w:top w:w="0" w:type="dxa"/>
-            <w:bottom w:w="0" w:type="dxa"/>
-          </w:tblCellMar>
-        </w:tblPrEx>
         <w:trPr>
           <w:cantSplit/>
           <w:tblCellSpacing w:w="20" w:type="dxa"/>
@@ -36618,12 +36570,6 @@
         </w:tc>
       </w:tr>
       <w:tr>
-        <w:tblPrEx>
-          <w:tblCellMar>
-            <w:top w:w="0" w:type="dxa"/>
-            <w:bottom w:w="0" w:type="dxa"/>
-          </w:tblCellMar>
-        </w:tblPrEx>
         <w:trPr>
           <w:cantSplit/>
           <w:tblCellSpacing w:w="20" w:type="dxa"/>
@@ -37146,6 +37092,2846 @@
     <w:p>
       <w:pPr>
         <w:pStyle w:val="Ttulo4"/>
+      </w:pPr>
+      <w:r>
+        <w:t>Caso de uso 4: Generar historia clínica</w:t>
+      </w:r>
+    </w:p>
+    <w:p/>
+    <w:p/>
+    <w:tbl>
+      <w:tblPr>
+        <w:tblW w:w="5000" w:type="pct"/>
+        <w:jc w:val="center"/>
+        <w:tblCellSpacing w:w="20" w:type="dxa"/>
+        <w:tblBorders>
+          <w:top w:val="outset" w:sz="6" w:space="0" w:color="auto"/>
+          <w:left w:val="outset" w:sz="6" w:space="0" w:color="auto"/>
+          <w:bottom w:val="outset" w:sz="6" w:space="0" w:color="auto"/>
+          <w:right w:val="outset" w:sz="6" w:space="0" w:color="auto"/>
+          <w:insideH w:val="outset" w:sz="6" w:space="0" w:color="auto"/>
+          <w:insideV w:val="outset" w:sz="6" w:space="0" w:color="auto"/>
+        </w:tblBorders>
+        <w:tblCellMar>
+          <w:left w:w="70" w:type="dxa"/>
+          <w:right w:w="70" w:type="dxa"/>
+        </w:tblCellMar>
+        <w:tblLook w:val="00AF"/>
+      </w:tblPr>
+      <w:tblGrid>
+        <w:gridCol w:w="2526"/>
+        <w:gridCol w:w="2610"/>
+        <w:gridCol w:w="1259"/>
+        <w:gridCol w:w="268"/>
+        <w:gridCol w:w="1298"/>
+        <w:gridCol w:w="3089"/>
+      </w:tblGrid>
+      <w:tr>
+        <w:trPr>
+          <w:cantSplit/>
+          <w:trHeight w:val="385"/>
+          <w:tblCellSpacing w:w="20" w:type="dxa"/>
+          <w:jc w:val="center"/>
+        </w:trPr>
+        <w:tc>
+          <w:tcPr>
+            <w:tcW w:w="4964" w:type="pct"/>
+            <w:gridSpan w:val="6"/>
+            <w:tcBorders>
+              <w:top w:val="outset" w:sz="6" w:space="0" w:color="auto"/>
+              <w:left w:val="outset" w:sz="6" w:space="0" w:color="auto"/>
+              <w:bottom w:val="outset" w:sz="6" w:space="0" w:color="auto"/>
+              <w:right w:val="outset" w:sz="6" w:space="0" w:color="auto"/>
+            </w:tcBorders>
+            <w:hideMark/>
+          </w:tcPr>
+          <w:p>
+            <w:pPr>
+              <w:rPr>
+                <w:rFonts w:ascii="Arial" w:hAnsi="Arial" w:cs="Arial"/>
+                <w:b/>
+                <w:bCs/>
+                <w:lang w:val="es-ES" w:eastAsia="es-ES"/>
+              </w:rPr>
+            </w:pPr>
+            <w:r>
+              <w:rPr>
+                <w:rFonts w:ascii="Arial" w:hAnsi="Arial" w:cs="Arial"/>
+                <w:b/>
+                <w:bCs/>
+              </w:rPr>
+              <w:t xml:space="preserve">Paquete: </w:t>
+            </w:r>
+            <w:r>
+              <w:rPr>
+                <w:rFonts w:ascii="Arial" w:hAnsi="Arial" w:cs="Arial"/>
+                <w:bCs/>
+              </w:rPr>
+              <w:t>Gestión de Historias Clínicas</w:t>
+            </w:r>
+          </w:p>
+        </w:tc>
+      </w:tr>
+      <w:tr>
+        <w:trPr>
+          <w:cantSplit/>
+          <w:trHeight w:val="385"/>
+          <w:tblCellSpacing w:w="20" w:type="dxa"/>
+          <w:jc w:val="center"/>
+        </w:trPr>
+        <w:tc>
+          <w:tcPr>
+            <w:tcW w:w="3568" w:type="pct"/>
+            <w:gridSpan w:val="5"/>
+            <w:tcBorders>
+              <w:top w:val="outset" w:sz="6" w:space="0" w:color="auto"/>
+              <w:left w:val="outset" w:sz="6" w:space="0" w:color="auto"/>
+              <w:bottom w:val="outset" w:sz="6" w:space="0" w:color="auto"/>
+              <w:right w:val="outset" w:sz="6" w:space="0" w:color="auto"/>
+            </w:tcBorders>
+            <w:shd w:val="clear" w:color="auto" w:fill="C0C0C0"/>
+            <w:hideMark/>
+          </w:tcPr>
+          <w:p>
+            <w:pPr>
+              <w:rPr>
+                <w:rFonts w:ascii="Arial" w:hAnsi="Arial" w:cs="Arial"/>
+                <w:lang w:val="es-ES" w:eastAsia="es-ES"/>
+              </w:rPr>
+            </w:pPr>
+            <w:r>
+              <w:rPr>
+                <w:rFonts w:ascii="Arial" w:hAnsi="Arial" w:cs="Arial"/>
+                <w:b/>
+                <w:bCs/>
+              </w:rPr>
+              <w:t>Nombre del Use Case</w:t>
+            </w:r>
+            <w:r>
+              <w:rPr>
+                <w:rFonts w:ascii="Arial" w:hAnsi="Arial" w:cs="Arial"/>
+              </w:rPr>
+              <w:t>: Registrar Diagnóstico</w:t>
+            </w:r>
+          </w:p>
+        </w:tc>
+        <w:tc>
+          <w:tcPr>
+            <w:tcW w:w="1377" w:type="pct"/>
+            <w:tcBorders>
+              <w:top w:val="outset" w:sz="6" w:space="0" w:color="auto"/>
+              <w:left w:val="outset" w:sz="6" w:space="0" w:color="auto"/>
+              <w:bottom w:val="outset" w:sz="6" w:space="0" w:color="auto"/>
+              <w:right w:val="outset" w:sz="6" w:space="0" w:color="auto"/>
+            </w:tcBorders>
+            <w:shd w:val="clear" w:color="auto" w:fill="C0C0C0"/>
+            <w:hideMark/>
+          </w:tcPr>
+          <w:p>
+            <w:pPr>
+              <w:rPr>
+                <w:rFonts w:ascii="Arial" w:hAnsi="Arial" w:cs="Arial"/>
+                <w:lang w:val="es-ES" w:eastAsia="es-ES"/>
+              </w:rPr>
+            </w:pPr>
+            <w:r>
+              <w:rPr>
+                <w:rFonts w:ascii="Arial" w:hAnsi="Arial" w:cs="Arial"/>
+                <w:b/>
+                <w:bCs/>
+              </w:rPr>
+              <w:t>ID</w:t>
+            </w:r>
+            <w:r>
+              <w:rPr>
+                <w:rFonts w:ascii="Arial" w:hAnsi="Arial" w:cs="Arial"/>
+              </w:rPr>
+              <w:t xml:space="preserve">: </w:t>
+            </w:r>
+          </w:p>
+        </w:tc>
+      </w:tr>
+      <w:tr>
+        <w:trPr>
+          <w:cantSplit/>
+          <w:trHeight w:val="385"/>
+          <w:tblCellSpacing w:w="20" w:type="dxa"/>
+          <w:jc w:val="center"/>
+        </w:trPr>
+        <w:tc>
+          <w:tcPr>
+            <w:tcW w:w="4964" w:type="pct"/>
+            <w:gridSpan w:val="6"/>
+            <w:tcBorders>
+              <w:top w:val="outset" w:sz="6" w:space="0" w:color="auto"/>
+              <w:left w:val="outset" w:sz="6" w:space="0" w:color="auto"/>
+              <w:bottom w:val="outset" w:sz="6" w:space="0" w:color="auto"/>
+              <w:right w:val="outset" w:sz="6" w:space="0" w:color="auto"/>
+            </w:tcBorders>
+            <w:hideMark/>
+          </w:tcPr>
+          <w:p>
+            <w:pPr>
+              <w:rPr>
+                <w:rFonts w:ascii="Arial" w:hAnsi="Arial" w:cs="Arial"/>
+                <w:lang w:val="es-ES" w:eastAsia="es-ES"/>
+              </w:rPr>
+            </w:pPr>
+            <w:r>
+              <w:rPr>
+                <w:rFonts w:ascii="Arial" w:hAnsi="Arial" w:cs="Arial"/>
+                <w:b/>
+                <w:bCs/>
+              </w:rPr>
+              <w:t>Prioridad</w:t>
+            </w:r>
+            <w:r>
+              <w:rPr>
+                <w:rFonts w:ascii="Arial" w:hAnsi="Arial" w:cs="Arial"/>
+              </w:rPr>
+              <w:t xml:space="preserve">:                  </w:t>
+            </w:r>
+            <w:r>
+              <w:rPr>
+                <w:rFonts w:ascii="Arial" w:hAnsi="Arial" w:cs="Arial"/>
+              </w:rPr>
+              <w:fldChar w:fldCharType="begin">
+                <w:ffData>
+                  <w:name w:val=""/>
+                  <w:enabled/>
+                  <w:calcOnExit w:val="0"/>
+                  <w:checkBox>
+                    <w:sizeAuto/>
+                    <w:default w:val="1"/>
+                  </w:checkBox>
+                </w:ffData>
+              </w:fldChar>
+            </w:r>
+            <w:r>
+              <w:rPr>
+                <w:rFonts w:ascii="Arial" w:hAnsi="Arial" w:cs="Arial"/>
+              </w:rPr>
+              <w:instrText xml:space="preserve"> FORMCHECKBOX </w:instrText>
+            </w:r>
+            <w:r>
+              <w:rPr>
+                <w:rFonts w:ascii="Arial" w:hAnsi="Arial" w:cs="Arial"/>
+              </w:rPr>
+            </w:r>
+            <w:r>
+              <w:rPr>
+                <w:rFonts w:ascii="Arial" w:hAnsi="Arial" w:cs="Arial"/>
+              </w:rPr>
+              <w:fldChar w:fldCharType="end"/>
+            </w:r>
+            <w:r>
+              <w:rPr>
+                <w:rFonts w:ascii="Arial" w:hAnsi="Arial" w:cs="Arial"/>
+              </w:rPr>
+              <w:t xml:space="preserve"> Alta                                </w:t>
+            </w:r>
+            <w:r>
+              <w:rPr>
+                <w:rFonts w:ascii="Arial" w:hAnsi="Arial" w:cs="Arial"/>
+              </w:rPr>
+              <w:fldChar w:fldCharType="begin">
+                <w:ffData>
+                  <w:name w:val="Casilla5"/>
+                  <w:enabled/>
+                  <w:calcOnExit w:val="0"/>
+                  <w:checkBox>
+                    <w:sizeAuto/>
+                    <w:default w:val="0"/>
+                  </w:checkBox>
+                </w:ffData>
+              </w:fldChar>
+            </w:r>
+            <w:r>
+              <w:rPr>
+                <w:rFonts w:ascii="Arial" w:hAnsi="Arial" w:cs="Arial"/>
+              </w:rPr>
+              <w:instrText xml:space="preserve"> FORMCHECKBOX </w:instrText>
+            </w:r>
+            <w:r>
+              <w:rPr>
+                <w:rFonts w:ascii="Arial" w:hAnsi="Arial" w:cs="Arial"/>
+              </w:rPr>
+            </w:r>
+            <w:r>
+              <w:rPr>
+                <w:rFonts w:ascii="Arial" w:hAnsi="Arial" w:cs="Arial"/>
+              </w:rPr>
+              <w:fldChar w:fldCharType="end"/>
+            </w:r>
+            <w:r>
+              <w:rPr>
+                <w:rFonts w:ascii="Arial" w:hAnsi="Arial" w:cs="Arial"/>
+              </w:rPr>
+              <w:t xml:space="preserve"> Media                                  </w:t>
+            </w:r>
+            <w:r>
+              <w:rPr>
+                <w:rFonts w:ascii="Arial" w:hAnsi="Arial" w:cs="Arial"/>
+              </w:rPr>
+              <w:fldChar w:fldCharType="begin">
+                <w:ffData>
+                  <w:name w:val="Casilla5"/>
+                  <w:enabled/>
+                  <w:calcOnExit w:val="0"/>
+                  <w:checkBox>
+                    <w:sizeAuto/>
+                    <w:default w:val="0"/>
+                  </w:checkBox>
+                </w:ffData>
+              </w:fldChar>
+            </w:r>
+            <w:r>
+              <w:rPr>
+                <w:rFonts w:ascii="Arial" w:hAnsi="Arial" w:cs="Arial"/>
+              </w:rPr>
+              <w:instrText xml:space="preserve"> FORMCHECKBOX </w:instrText>
+            </w:r>
+            <w:r>
+              <w:rPr>
+                <w:rFonts w:ascii="Arial" w:hAnsi="Arial" w:cs="Arial"/>
+              </w:rPr>
+            </w:r>
+            <w:r>
+              <w:rPr>
+                <w:rFonts w:ascii="Arial" w:hAnsi="Arial" w:cs="Arial"/>
+              </w:rPr>
+              <w:fldChar w:fldCharType="end"/>
+            </w:r>
+            <w:r>
+              <w:rPr>
+                <w:rFonts w:ascii="Arial" w:hAnsi="Arial" w:cs="Arial"/>
+              </w:rPr>
+              <w:t xml:space="preserve">  Baja           </w:t>
+            </w:r>
+          </w:p>
+        </w:tc>
+      </w:tr>
+      <w:tr>
+        <w:trPr>
+          <w:cantSplit/>
+          <w:trHeight w:val="385"/>
+          <w:tblCellSpacing w:w="20" w:type="dxa"/>
+          <w:jc w:val="center"/>
+        </w:trPr>
+        <w:tc>
+          <w:tcPr>
+            <w:tcW w:w="2321" w:type="pct"/>
+            <w:gridSpan w:val="2"/>
+            <w:tcBorders>
+              <w:top w:val="outset" w:sz="6" w:space="0" w:color="auto"/>
+              <w:left w:val="outset" w:sz="6" w:space="0" w:color="auto"/>
+              <w:bottom w:val="outset" w:sz="6" w:space="0" w:color="auto"/>
+              <w:right w:val="outset" w:sz="6" w:space="0" w:color="auto"/>
+            </w:tcBorders>
+            <w:hideMark/>
+          </w:tcPr>
+          <w:p>
+            <w:pPr>
+              <w:rPr>
+                <w:rFonts w:ascii="Arial" w:hAnsi="Arial" w:cs="Arial"/>
+                <w:lang w:val="es-ES" w:eastAsia="es-ES"/>
+              </w:rPr>
+            </w:pPr>
+            <w:r>
+              <w:rPr>
+                <w:rFonts w:ascii="Arial" w:hAnsi="Arial" w:cs="Arial"/>
+                <w:b/>
+                <w:bCs/>
+              </w:rPr>
+              <w:t>Categoría</w:t>
+            </w:r>
+            <w:r>
+              <w:rPr>
+                <w:rFonts w:ascii="Arial" w:hAnsi="Arial" w:cs="Arial"/>
+              </w:rPr>
+              <w:t xml:space="preserve">:     </w:t>
+            </w:r>
+            <w:r>
+              <w:rPr>
+                <w:rFonts w:ascii="Arial" w:hAnsi="Arial" w:cs="Arial"/>
+              </w:rPr>
+              <w:fldChar w:fldCharType="begin">
+                <w:ffData>
+                  <w:name w:val=""/>
+                  <w:enabled/>
+                  <w:calcOnExit w:val="0"/>
+                  <w:checkBox>
+                    <w:sizeAuto/>
+                    <w:default w:val="1"/>
+                  </w:checkBox>
+                </w:ffData>
+              </w:fldChar>
+            </w:r>
+            <w:r>
+              <w:rPr>
+                <w:rFonts w:ascii="Arial" w:hAnsi="Arial" w:cs="Arial"/>
+              </w:rPr>
+              <w:instrText xml:space="preserve"> FORMCHECKBOX </w:instrText>
+            </w:r>
+            <w:r>
+              <w:rPr>
+                <w:rFonts w:ascii="Arial" w:hAnsi="Arial" w:cs="Arial"/>
+              </w:rPr>
+            </w:r>
+            <w:r>
+              <w:rPr>
+                <w:rFonts w:ascii="Arial" w:hAnsi="Arial" w:cs="Arial"/>
+              </w:rPr>
+              <w:fldChar w:fldCharType="end"/>
+            </w:r>
+            <w:r>
+              <w:rPr>
+                <w:rFonts w:ascii="Arial" w:hAnsi="Arial" w:cs="Arial"/>
+              </w:rPr>
+              <w:t xml:space="preserve"> Esencial                </w:t>
+            </w:r>
+            <w:r>
+              <w:rPr>
+                <w:rFonts w:ascii="Arial" w:hAnsi="Arial" w:cs="Arial"/>
+              </w:rPr>
+              <w:fldChar w:fldCharType="begin">
+                <w:ffData>
+                  <w:name w:val="Casilla5"/>
+                  <w:enabled/>
+                  <w:calcOnExit w:val="0"/>
+                  <w:checkBox>
+                    <w:sizeAuto/>
+                    <w:default w:val="0"/>
+                  </w:checkBox>
+                </w:ffData>
+              </w:fldChar>
+            </w:r>
+            <w:r>
+              <w:rPr>
+                <w:rFonts w:ascii="Arial" w:hAnsi="Arial" w:cs="Arial"/>
+              </w:rPr>
+              <w:instrText xml:space="preserve"> FORMCHECKBOX </w:instrText>
+            </w:r>
+            <w:r>
+              <w:rPr>
+                <w:rFonts w:ascii="Arial" w:hAnsi="Arial" w:cs="Arial"/>
+              </w:rPr>
+            </w:r>
+            <w:r>
+              <w:rPr>
+                <w:rFonts w:ascii="Arial" w:hAnsi="Arial" w:cs="Arial"/>
+              </w:rPr>
+              <w:fldChar w:fldCharType="end"/>
+            </w:r>
+            <w:r>
+              <w:rPr>
+                <w:rFonts w:ascii="Arial" w:hAnsi="Arial" w:cs="Arial"/>
+              </w:rPr>
+              <w:t xml:space="preserve">  Soporte           </w:t>
+            </w:r>
+          </w:p>
+        </w:tc>
+        <w:tc>
+          <w:tcPr>
+            <w:tcW w:w="2625" w:type="pct"/>
+            <w:gridSpan w:val="4"/>
+            <w:tcBorders>
+              <w:top w:val="outset" w:sz="6" w:space="0" w:color="auto"/>
+              <w:left w:val="outset" w:sz="6" w:space="0" w:color="auto"/>
+              <w:bottom w:val="outset" w:sz="6" w:space="0" w:color="auto"/>
+              <w:right w:val="outset" w:sz="6" w:space="0" w:color="auto"/>
+            </w:tcBorders>
+            <w:hideMark/>
+          </w:tcPr>
+          <w:p>
+            <w:pPr>
+              <w:rPr>
+                <w:rFonts w:ascii="Arial" w:hAnsi="Arial" w:cs="Arial"/>
+                <w:lang w:val="es-ES" w:eastAsia="es-ES"/>
+              </w:rPr>
+            </w:pPr>
+            <w:r>
+              <w:rPr>
+                <w:rFonts w:ascii="Arial" w:hAnsi="Arial" w:cs="Arial"/>
+                <w:b/>
+              </w:rPr>
+              <w:t xml:space="preserve">Significativo para </w:t>
+            </w:r>
+            <w:smartTag w:uri="urn:schemas-microsoft-com:office:smarttags" w:element="PersonName">
+              <w:smartTagPr>
+                <w:attr w:name="ProductID" w:val="la Arquitectura"/>
+              </w:smartTagPr>
+              <w:r>
+                <w:rPr>
+                  <w:rFonts w:ascii="Arial" w:hAnsi="Arial" w:cs="Arial"/>
+                  <w:b/>
+                </w:rPr>
+                <w:t>la Arquitectura</w:t>
+              </w:r>
+            </w:smartTag>
+            <w:r>
+              <w:rPr>
+                <w:rFonts w:ascii="Arial" w:hAnsi="Arial" w:cs="Arial"/>
+              </w:rPr>
+              <w:t xml:space="preserve">:   </w:t>
+            </w:r>
+            <w:r>
+              <w:rPr>
+                <w:rFonts w:ascii="Arial" w:hAnsi="Arial" w:cs="Arial"/>
+              </w:rPr>
+              <w:fldChar w:fldCharType="begin">
+                <w:ffData>
+                  <w:name w:val="Casilla5"/>
+                  <w:enabled/>
+                  <w:calcOnExit w:val="0"/>
+                  <w:checkBox>
+                    <w:sizeAuto/>
+                    <w:default w:val="1"/>
+                  </w:checkBox>
+                </w:ffData>
+              </w:fldChar>
+            </w:r>
+            <w:r>
+              <w:rPr>
+                <w:rFonts w:ascii="Arial" w:hAnsi="Arial" w:cs="Arial"/>
+              </w:rPr>
+              <w:instrText xml:space="preserve"> FORMCHECKBOX </w:instrText>
+            </w:r>
+            <w:r>
+              <w:rPr>
+                <w:rFonts w:ascii="Arial" w:hAnsi="Arial" w:cs="Arial"/>
+              </w:rPr>
+            </w:r>
+            <w:r>
+              <w:rPr>
+                <w:rFonts w:ascii="Arial" w:hAnsi="Arial" w:cs="Arial"/>
+              </w:rPr>
+              <w:fldChar w:fldCharType="end"/>
+            </w:r>
+            <w:r>
+              <w:rPr>
+                <w:rFonts w:ascii="Arial" w:hAnsi="Arial" w:cs="Arial"/>
+              </w:rPr>
+              <w:t xml:space="preserve"> Si        </w:t>
+            </w:r>
+            <w:r>
+              <w:rPr>
+                <w:rFonts w:ascii="Arial" w:hAnsi="Arial" w:cs="Arial"/>
+              </w:rPr>
+              <w:fldChar w:fldCharType="begin">
+                <w:ffData>
+                  <w:name w:val=""/>
+                  <w:enabled/>
+                  <w:calcOnExit w:val="0"/>
+                  <w:checkBox>
+                    <w:sizeAuto/>
+                    <w:default w:val="0"/>
+                  </w:checkBox>
+                </w:ffData>
+              </w:fldChar>
+            </w:r>
+            <w:r>
+              <w:rPr>
+                <w:rFonts w:ascii="Arial" w:hAnsi="Arial" w:cs="Arial"/>
+              </w:rPr>
+              <w:instrText xml:space="preserve"> FORMCHECKBOX </w:instrText>
+            </w:r>
+            <w:r>
+              <w:rPr>
+                <w:rFonts w:ascii="Arial" w:hAnsi="Arial" w:cs="Arial"/>
+              </w:rPr>
+            </w:r>
+            <w:r>
+              <w:rPr>
+                <w:rFonts w:ascii="Arial" w:hAnsi="Arial" w:cs="Arial"/>
+              </w:rPr>
+              <w:fldChar w:fldCharType="end"/>
+            </w:r>
+            <w:r>
+              <w:rPr>
+                <w:rFonts w:ascii="Arial" w:hAnsi="Arial" w:cs="Arial"/>
+              </w:rPr>
+              <w:t xml:space="preserve"> No</w:t>
+            </w:r>
+          </w:p>
+        </w:tc>
+      </w:tr>
+      <w:tr>
+        <w:trPr>
+          <w:cantSplit/>
+          <w:trHeight w:val="385"/>
+          <w:tblCellSpacing w:w="20" w:type="dxa"/>
+          <w:jc w:val="center"/>
+        </w:trPr>
+        <w:tc>
+          <w:tcPr>
+            <w:tcW w:w="4964" w:type="pct"/>
+            <w:gridSpan w:val="6"/>
+            <w:tcBorders>
+              <w:top w:val="outset" w:sz="6" w:space="0" w:color="auto"/>
+              <w:left w:val="outset" w:sz="6" w:space="0" w:color="auto"/>
+              <w:bottom w:val="outset" w:sz="6" w:space="0" w:color="auto"/>
+              <w:right w:val="outset" w:sz="6" w:space="0" w:color="auto"/>
+            </w:tcBorders>
+            <w:hideMark/>
+          </w:tcPr>
+          <w:p>
+            <w:pPr>
+              <w:rPr>
+                <w:rFonts w:ascii="Arial" w:hAnsi="Arial" w:cs="Arial"/>
+                <w:highlight w:val="yellow"/>
+                <w:lang w:val="es-ES" w:eastAsia="es-ES"/>
+              </w:rPr>
+            </w:pPr>
+            <w:r>
+              <w:rPr>
+                <w:rFonts w:ascii="Arial" w:hAnsi="Arial" w:cs="Arial"/>
+                <w:b/>
+                <w:bCs/>
+                <w:highlight w:val="yellow"/>
+              </w:rPr>
+              <w:t>Complejidad</w:t>
+            </w:r>
+            <w:r>
+              <w:rPr>
+                <w:rFonts w:ascii="Arial" w:hAnsi="Arial" w:cs="Arial"/>
+                <w:highlight w:val="yellow"/>
+              </w:rPr>
+              <w:t xml:space="preserve">:  </w:t>
+            </w:r>
+          </w:p>
+        </w:tc>
+      </w:tr>
+      <w:tr>
+        <w:trPr>
+          <w:cantSplit/>
+          <w:trHeight w:val="385"/>
+          <w:tblCellSpacing w:w="20" w:type="dxa"/>
+          <w:jc w:val="center"/>
+        </w:trPr>
+        <w:tc>
+          <w:tcPr>
+            <w:tcW w:w="2988" w:type="pct"/>
+            <w:gridSpan w:val="4"/>
+            <w:tcBorders>
+              <w:top w:val="outset" w:sz="6" w:space="0" w:color="auto"/>
+              <w:left w:val="outset" w:sz="6" w:space="0" w:color="auto"/>
+              <w:bottom w:val="outset" w:sz="6" w:space="0" w:color="auto"/>
+              <w:right w:val="outset" w:sz="6" w:space="0" w:color="auto"/>
+            </w:tcBorders>
+            <w:hideMark/>
+          </w:tcPr>
+          <w:p>
+            <w:pPr>
+              <w:rPr>
+                <w:rFonts w:ascii="Arial" w:hAnsi="Arial" w:cs="Arial"/>
+                <w:lang w:val="es-ES" w:eastAsia="es-ES"/>
+              </w:rPr>
+            </w:pPr>
+            <w:r>
+              <w:rPr>
+                <w:rFonts w:ascii="Arial" w:hAnsi="Arial" w:cs="Arial"/>
+                <w:b/>
+                <w:bCs/>
+              </w:rPr>
+              <w:t>Actor Principal</w:t>
+            </w:r>
+            <w:r>
+              <w:rPr>
+                <w:rFonts w:ascii="Arial" w:hAnsi="Arial" w:cs="Arial"/>
+              </w:rPr>
+              <w:t>: Responsable de Recepción de Pacientes</w:t>
+            </w:r>
+          </w:p>
+        </w:tc>
+        <w:tc>
+          <w:tcPr>
+            <w:tcW w:w="1958" w:type="pct"/>
+            <w:gridSpan w:val="2"/>
+            <w:tcBorders>
+              <w:top w:val="outset" w:sz="6" w:space="0" w:color="auto"/>
+              <w:left w:val="outset" w:sz="6" w:space="0" w:color="auto"/>
+              <w:bottom w:val="outset" w:sz="6" w:space="0" w:color="auto"/>
+              <w:right w:val="outset" w:sz="6" w:space="0" w:color="auto"/>
+            </w:tcBorders>
+            <w:hideMark/>
+          </w:tcPr>
+          <w:p>
+            <w:pPr>
+              <w:rPr>
+                <w:rFonts w:ascii="Arial" w:hAnsi="Arial" w:cs="Arial"/>
+                <w:lang w:val="es-ES" w:eastAsia="es-ES"/>
+              </w:rPr>
+            </w:pPr>
+            <w:r>
+              <w:rPr>
+                <w:rFonts w:ascii="Arial" w:hAnsi="Arial" w:cs="Arial"/>
+                <w:b/>
+                <w:bCs/>
+              </w:rPr>
+              <w:t>Actor Secundario</w:t>
+            </w:r>
+            <w:r>
+              <w:rPr>
+                <w:rFonts w:ascii="Arial" w:hAnsi="Arial" w:cs="Arial"/>
+              </w:rPr>
+              <w:t xml:space="preserve">: </w:t>
+            </w:r>
+          </w:p>
+        </w:tc>
+      </w:tr>
+      <w:tr>
+        <w:trPr>
+          <w:cantSplit/>
+          <w:tblCellSpacing w:w="20" w:type="dxa"/>
+          <w:jc w:val="center"/>
+        </w:trPr>
+        <w:tc>
+          <w:tcPr>
+            <w:tcW w:w="4964" w:type="pct"/>
+            <w:gridSpan w:val="6"/>
+            <w:tcBorders>
+              <w:top w:val="outset" w:sz="6" w:space="0" w:color="auto"/>
+              <w:left w:val="outset" w:sz="6" w:space="0" w:color="auto"/>
+              <w:bottom w:val="outset" w:sz="6" w:space="0" w:color="auto"/>
+              <w:right w:val="outset" w:sz="6" w:space="0" w:color="auto"/>
+            </w:tcBorders>
+            <w:hideMark/>
+          </w:tcPr>
+          <w:p>
+            <w:pPr>
+              <w:rPr>
+                <w:rFonts w:ascii="Arial" w:hAnsi="Arial" w:cs="Arial"/>
+                <w:lang w:val="es-ES" w:eastAsia="es-ES"/>
+              </w:rPr>
+            </w:pPr>
+            <w:r>
+              <w:rPr>
+                <w:rFonts w:ascii="Arial" w:hAnsi="Arial" w:cs="Arial"/>
+                <w:b/>
+                <w:bCs/>
+              </w:rPr>
+              <w:t>Tipo de Use Case</w:t>
+            </w:r>
+            <w:r>
+              <w:rPr>
+                <w:rFonts w:ascii="Arial" w:hAnsi="Arial" w:cs="Arial"/>
+              </w:rPr>
+              <w:t xml:space="preserve">:                  </w:t>
+            </w:r>
+            <w:r>
+              <w:rPr>
+                <w:rFonts w:ascii="Arial" w:hAnsi="Arial" w:cs="Arial"/>
+              </w:rPr>
+              <w:fldChar w:fldCharType="begin">
+                <w:ffData>
+                  <w:name w:val=""/>
+                  <w:enabled/>
+                  <w:calcOnExit w:val="0"/>
+                  <w:checkBox>
+                    <w:sizeAuto/>
+                    <w:default w:val="1"/>
+                  </w:checkBox>
+                </w:ffData>
+              </w:fldChar>
+            </w:r>
+            <w:r>
+              <w:rPr>
+                <w:rFonts w:ascii="Arial" w:hAnsi="Arial" w:cs="Arial"/>
+              </w:rPr>
+              <w:instrText xml:space="preserve"> FORMCHECKBOX </w:instrText>
+            </w:r>
+            <w:r>
+              <w:rPr>
+                <w:rFonts w:ascii="Arial" w:hAnsi="Arial" w:cs="Arial"/>
+              </w:rPr>
+            </w:r>
+            <w:r>
+              <w:rPr>
+                <w:rFonts w:ascii="Arial" w:hAnsi="Arial" w:cs="Arial"/>
+              </w:rPr>
+              <w:fldChar w:fldCharType="end"/>
+            </w:r>
+            <w:r>
+              <w:rPr>
+                <w:rFonts w:ascii="Arial" w:hAnsi="Arial" w:cs="Arial"/>
+              </w:rPr>
+              <w:t xml:space="preserve">  Concreto                                       </w:t>
+            </w:r>
+            <w:r>
+              <w:rPr>
+                <w:rFonts w:ascii="Arial" w:hAnsi="Arial" w:cs="Arial"/>
+              </w:rPr>
+              <w:fldChar w:fldCharType="begin">
+                <w:ffData>
+                  <w:name w:val="Casilla5"/>
+                  <w:enabled/>
+                  <w:calcOnExit w:val="0"/>
+                  <w:checkBox>
+                    <w:sizeAuto/>
+                    <w:default w:val="0"/>
+                  </w:checkBox>
+                </w:ffData>
+              </w:fldChar>
+            </w:r>
+            <w:r>
+              <w:rPr>
+                <w:rFonts w:ascii="Arial" w:hAnsi="Arial" w:cs="Arial"/>
+              </w:rPr>
+              <w:instrText xml:space="preserve"> FORMCHECKBOX </w:instrText>
+            </w:r>
+            <w:r>
+              <w:rPr>
+                <w:rFonts w:ascii="Arial" w:hAnsi="Arial" w:cs="Arial"/>
+              </w:rPr>
+            </w:r>
+            <w:r>
+              <w:rPr>
+                <w:rFonts w:ascii="Arial" w:hAnsi="Arial" w:cs="Arial"/>
+              </w:rPr>
+              <w:fldChar w:fldCharType="end"/>
+            </w:r>
+            <w:r>
+              <w:rPr>
+                <w:rFonts w:ascii="Arial" w:hAnsi="Arial" w:cs="Arial"/>
+              </w:rPr>
+              <w:t xml:space="preserve">   Abstracto</w:t>
+            </w:r>
+          </w:p>
+        </w:tc>
+      </w:tr>
+      <w:tr>
+        <w:trPr>
+          <w:cantSplit/>
+          <w:tblCellSpacing w:w="20" w:type="dxa"/>
+          <w:jc w:val="center"/>
+        </w:trPr>
+        <w:tc>
+          <w:tcPr>
+            <w:tcW w:w="4964" w:type="pct"/>
+            <w:gridSpan w:val="6"/>
+            <w:tcBorders>
+              <w:top w:val="outset" w:sz="6" w:space="0" w:color="auto"/>
+              <w:left w:val="outset" w:sz="6" w:space="0" w:color="auto"/>
+              <w:bottom w:val="outset" w:sz="6" w:space="0" w:color="auto"/>
+              <w:right w:val="outset" w:sz="6" w:space="0" w:color="auto"/>
+            </w:tcBorders>
+            <w:hideMark/>
+          </w:tcPr>
+          <w:p>
+            <w:pPr>
+              <w:tabs>
+                <w:tab w:val="left" w:pos="2505"/>
+              </w:tabs>
+              <w:rPr>
+                <w:rFonts w:ascii="Arial" w:hAnsi="Arial" w:cs="Arial"/>
+              </w:rPr>
+            </w:pPr>
+            <w:r>
+              <w:rPr>
+                <w:rFonts w:ascii="Arial" w:hAnsi="Arial" w:cs="Arial"/>
+                <w:b/>
+                <w:bCs/>
+              </w:rPr>
+              <w:t>Objetivo</w:t>
+            </w:r>
+            <w:r>
+              <w:rPr>
+                <w:rFonts w:ascii="Arial" w:hAnsi="Arial" w:cs="Arial"/>
+              </w:rPr>
+              <w:t xml:space="preserve">: </w:t>
+            </w:r>
+            <w:r>
+              <w:rPr>
+                <w:rFonts w:ascii="Arial" w:eastAsia="Times New Roman" w:hAnsi="Arial" w:cs="Arial"/>
+                <w:color w:val="000000"/>
+              </w:rPr>
+              <w:t>Registrar un diagnóstico de un paciente, donde se detalla los problemas que presenta en ese momento.</w:t>
+            </w:r>
+          </w:p>
+        </w:tc>
+      </w:tr>
+      <w:tr>
+        <w:trPr>
+          <w:cantSplit/>
+          <w:tblCellSpacing w:w="20" w:type="dxa"/>
+          <w:jc w:val="center"/>
+        </w:trPr>
+        <w:tc>
+          <w:tcPr>
+            <w:tcW w:w="4964" w:type="pct"/>
+            <w:gridSpan w:val="6"/>
+            <w:tcBorders>
+              <w:top w:val="outset" w:sz="6" w:space="0" w:color="auto"/>
+              <w:left w:val="outset" w:sz="6" w:space="0" w:color="auto"/>
+              <w:bottom w:val="outset" w:sz="6" w:space="0" w:color="auto"/>
+              <w:right w:val="outset" w:sz="6" w:space="0" w:color="auto"/>
+            </w:tcBorders>
+            <w:hideMark/>
+          </w:tcPr>
+          <w:p>
+            <w:pPr>
+              <w:rPr>
+                <w:rFonts w:ascii="Arial" w:hAnsi="Arial" w:cs="Arial"/>
+              </w:rPr>
+            </w:pPr>
+            <w:r>
+              <w:rPr>
+                <w:rFonts w:ascii="Arial" w:hAnsi="Arial" w:cs="Arial"/>
+                <w:b/>
+                <w:bCs/>
+              </w:rPr>
+              <w:t>Precondiciones</w:t>
+            </w:r>
+            <w:r>
+              <w:rPr>
+                <w:rFonts w:ascii="Arial" w:hAnsi="Arial" w:cs="Arial"/>
+              </w:rPr>
+              <w:t xml:space="preserve">:  </w:t>
+            </w:r>
+          </w:p>
+          <w:p>
+            <w:pPr>
+              <w:pStyle w:val="Prrafodelista"/>
+              <w:numPr>
+                <w:ilvl w:val="0"/>
+                <w:numId w:val="31"/>
+              </w:numPr>
+              <w:spacing w:after="0"/>
+              <w:rPr>
+                <w:rFonts w:ascii="Arial" w:hAnsi="Arial" w:cs="Arial"/>
+                <w:b/>
+                <w:bCs/>
+              </w:rPr>
+            </w:pPr>
+            <w:r>
+              <w:rPr>
+                <w:rFonts w:ascii="Arial" w:hAnsi="Arial" w:cs="Arial"/>
+                <w:b/>
+                <w:bCs/>
+              </w:rPr>
+              <w:t>Que el paciente se encuentre registrado en el sistema.</w:t>
+            </w:r>
+          </w:p>
+        </w:tc>
+      </w:tr>
+      <w:tr>
+        <w:trPr>
+          <w:cantSplit/>
+          <w:trHeight w:val="243"/>
+          <w:tblCellSpacing w:w="20" w:type="dxa"/>
+          <w:jc w:val="center"/>
+        </w:trPr>
+        <w:tc>
+          <w:tcPr>
+            <w:tcW w:w="1137" w:type="pct"/>
+            <w:vMerge w:val="restart"/>
+            <w:tcBorders>
+              <w:top w:val="outset" w:sz="6" w:space="0" w:color="auto"/>
+              <w:left w:val="outset" w:sz="6" w:space="0" w:color="auto"/>
+              <w:bottom w:val="outset" w:sz="6" w:space="0" w:color="auto"/>
+              <w:right w:val="outset" w:sz="6" w:space="0" w:color="auto"/>
+            </w:tcBorders>
+          </w:tcPr>
+          <w:p>
+            <w:pPr>
+              <w:rPr>
+                <w:rFonts w:ascii="Arial" w:hAnsi="Arial" w:cs="Arial"/>
+                <w:lang w:val="es-ES" w:eastAsia="es-ES"/>
+              </w:rPr>
+            </w:pPr>
+            <w:r>
+              <w:rPr>
+                <w:rFonts w:ascii="Arial" w:hAnsi="Arial" w:cs="Arial"/>
+                <w:b/>
+                <w:bCs/>
+              </w:rPr>
+              <w:t>Post- Condiciones</w:t>
+            </w:r>
+            <w:r>
+              <w:rPr>
+                <w:rFonts w:ascii="Arial" w:hAnsi="Arial" w:cs="Arial"/>
+              </w:rPr>
+              <w:t xml:space="preserve"> </w:t>
+            </w:r>
+          </w:p>
+          <w:p>
+            <w:pPr>
+              <w:rPr>
+                <w:rFonts w:ascii="Arial" w:hAnsi="Arial" w:cs="Arial"/>
+                <w:lang w:val="es-ES" w:eastAsia="es-ES"/>
+              </w:rPr>
+            </w:pPr>
+          </w:p>
+        </w:tc>
+        <w:tc>
+          <w:tcPr>
+            <w:tcW w:w="3809" w:type="pct"/>
+            <w:gridSpan w:val="5"/>
+            <w:tcBorders>
+              <w:top w:val="outset" w:sz="6" w:space="0" w:color="auto"/>
+              <w:left w:val="outset" w:sz="6" w:space="0" w:color="auto"/>
+              <w:bottom w:val="outset" w:sz="6" w:space="0" w:color="auto"/>
+              <w:right w:val="outset" w:sz="6" w:space="0" w:color="auto"/>
+            </w:tcBorders>
+            <w:hideMark/>
+          </w:tcPr>
+          <w:p>
+            <w:pPr>
+              <w:rPr>
+                <w:rFonts w:ascii="Arial" w:hAnsi="Arial" w:cs="Arial"/>
+                <w:b/>
+                <w:bCs/>
+                <w:lang w:val="es-ES" w:eastAsia="es-ES"/>
+              </w:rPr>
+            </w:pPr>
+            <w:r>
+              <w:rPr>
+                <w:rFonts w:ascii="Arial" w:hAnsi="Arial" w:cs="Arial"/>
+                <w:b/>
+                <w:bCs/>
+              </w:rPr>
+              <w:lastRenderedPageBreak/>
+              <w:t>Éxito: Se registro el diagnóstico y se visualizan sus datos.</w:t>
+            </w:r>
+          </w:p>
+        </w:tc>
+      </w:tr>
+      <w:tr>
+        <w:trPr>
+          <w:cantSplit/>
+          <w:trHeight w:val="243"/>
+          <w:tblCellSpacing w:w="20" w:type="dxa"/>
+          <w:jc w:val="center"/>
+        </w:trPr>
+        <w:tc>
+          <w:tcPr>
+            <w:tcW w:w="0" w:type="auto"/>
+            <w:vMerge/>
+            <w:tcBorders>
+              <w:top w:val="outset" w:sz="6" w:space="0" w:color="auto"/>
+              <w:left w:val="outset" w:sz="6" w:space="0" w:color="auto"/>
+              <w:bottom w:val="outset" w:sz="6" w:space="0" w:color="auto"/>
+              <w:right w:val="outset" w:sz="6" w:space="0" w:color="auto"/>
+            </w:tcBorders>
+            <w:vAlign w:val="center"/>
+            <w:hideMark/>
+          </w:tcPr>
+          <w:p>
+            <w:pPr>
+              <w:spacing w:after="0" w:line="240" w:lineRule="auto"/>
+              <w:rPr>
+                <w:rFonts w:ascii="Arial" w:hAnsi="Arial" w:cs="Arial"/>
+                <w:lang w:val="es-ES" w:eastAsia="es-ES"/>
+              </w:rPr>
+            </w:pPr>
+          </w:p>
+        </w:tc>
+        <w:tc>
+          <w:tcPr>
+            <w:tcW w:w="3809" w:type="pct"/>
+            <w:gridSpan w:val="5"/>
+            <w:tcBorders>
+              <w:top w:val="outset" w:sz="6" w:space="0" w:color="auto"/>
+              <w:left w:val="outset" w:sz="6" w:space="0" w:color="auto"/>
+              <w:bottom w:val="outset" w:sz="6" w:space="0" w:color="auto"/>
+              <w:right w:val="outset" w:sz="6" w:space="0" w:color="auto"/>
+            </w:tcBorders>
+            <w:hideMark/>
+          </w:tcPr>
+          <w:p>
+            <w:pPr>
+              <w:rPr>
+                <w:rFonts w:ascii="Arial" w:hAnsi="Arial" w:cs="Arial"/>
+                <w:b/>
+                <w:bCs/>
+              </w:rPr>
+            </w:pPr>
+            <w:r>
+              <w:rPr>
+                <w:rFonts w:ascii="Arial" w:hAnsi="Arial" w:cs="Arial"/>
+                <w:b/>
+                <w:bCs/>
+                <w:highlight w:val="yellow"/>
+              </w:rPr>
+              <w:t>Fracaso: El caso de uso se cancela cuando:</w:t>
+            </w:r>
+          </w:p>
+          <w:p>
+            <w:pPr>
+              <w:pStyle w:val="Plantilla"/>
+              <w:numPr>
+                <w:ilvl w:val="0"/>
+                <w:numId w:val="32"/>
+              </w:numPr>
+              <w:spacing w:line="276" w:lineRule="auto"/>
+              <w:jc w:val="left"/>
+              <w:rPr>
+                <w:rFonts w:ascii="Arial" w:eastAsiaTheme="minorEastAsia" w:hAnsi="Arial" w:cs="Arial"/>
+                <w:sz w:val="22"/>
+                <w:szCs w:val="22"/>
+                <w:lang w:val="es-ES" w:eastAsia="es-ES"/>
+              </w:rPr>
+            </w:pPr>
+            <w:r>
+              <w:rPr>
+                <w:rFonts w:ascii="Arial" w:eastAsiaTheme="minorEastAsia" w:hAnsi="Arial" w:cs="Arial"/>
+                <w:sz w:val="22"/>
+                <w:szCs w:val="22"/>
+                <w:lang w:val="es-ES" w:eastAsia="es-ES"/>
+              </w:rPr>
+              <w:t xml:space="preserve">El </w:t>
+            </w:r>
+            <w:r>
+              <w:rPr>
+                <w:rFonts w:ascii="Arial" w:eastAsiaTheme="minorEastAsia" w:hAnsi="Arial" w:cs="Arial"/>
+                <w:b/>
+                <w:sz w:val="22"/>
+                <w:szCs w:val="22"/>
+                <w:lang w:val="es-ES" w:eastAsia="es-ES"/>
+              </w:rPr>
+              <w:t>RRP</w:t>
+            </w:r>
+            <w:r>
+              <w:rPr>
+                <w:rFonts w:ascii="Arial" w:eastAsiaTheme="minorEastAsia" w:hAnsi="Arial" w:cs="Arial"/>
+                <w:sz w:val="22"/>
+                <w:szCs w:val="22"/>
+                <w:lang w:val="es-ES" w:eastAsia="es-ES"/>
+              </w:rPr>
+              <w:t xml:space="preserve"> no confirma el registro del diagnostico.</w:t>
+            </w:r>
+          </w:p>
+          <w:p>
+            <w:pPr>
+              <w:pStyle w:val="Plantilla"/>
+              <w:numPr>
+                <w:ilvl w:val="0"/>
+                <w:numId w:val="32"/>
+              </w:numPr>
+              <w:spacing w:line="276" w:lineRule="auto"/>
+              <w:jc w:val="left"/>
+              <w:rPr>
+                <w:rFonts w:ascii="Arial" w:eastAsiaTheme="minorEastAsia" w:hAnsi="Arial" w:cs="Arial"/>
+                <w:sz w:val="22"/>
+                <w:szCs w:val="22"/>
+                <w:lang w:val="es-ES" w:eastAsia="es-ES"/>
+              </w:rPr>
+            </w:pPr>
+            <w:r>
+              <w:rPr>
+                <w:rFonts w:ascii="Arial" w:hAnsi="Arial" w:cs="Arial"/>
+                <w:sz w:val="22"/>
+                <w:szCs w:val="22"/>
+                <w:lang w:val="es-ES" w:eastAsia="es-ES"/>
+              </w:rPr>
+              <w:t xml:space="preserve">El </w:t>
+            </w:r>
+            <w:r>
+              <w:rPr>
+                <w:rFonts w:ascii="Arial" w:hAnsi="Arial" w:cs="Arial"/>
+                <w:b/>
+                <w:sz w:val="22"/>
+                <w:szCs w:val="22"/>
+              </w:rPr>
+              <w:t xml:space="preserve">RRP </w:t>
+            </w:r>
+            <w:r>
+              <w:rPr>
+                <w:rFonts w:ascii="Arial" w:hAnsi="Arial" w:cs="Arial"/>
+                <w:sz w:val="22"/>
+                <w:szCs w:val="22"/>
+              </w:rPr>
+              <w:t xml:space="preserve">ingresa el documento, nombre y/o apellido del paciente, y el mismo no existe. Se llama al Caso de Uso </w:t>
+            </w:r>
+            <w:r>
+              <w:rPr>
+                <w:rFonts w:ascii="Arial" w:hAnsi="Arial" w:cs="Arial"/>
+                <w:b/>
+                <w:sz w:val="22"/>
+                <w:szCs w:val="22"/>
+              </w:rPr>
+              <w:t>Registrar Paciente.</w:t>
+            </w:r>
+          </w:p>
+        </w:tc>
+      </w:tr>
+      <w:tr>
+        <w:trPr>
+          <w:tblCellSpacing w:w="20" w:type="dxa"/>
+          <w:jc w:val="center"/>
+        </w:trPr>
+        <w:tc>
+          <w:tcPr>
+            <w:tcW w:w="2883" w:type="pct"/>
+            <w:gridSpan w:val="3"/>
+            <w:tcBorders>
+              <w:top w:val="outset" w:sz="6" w:space="0" w:color="auto"/>
+              <w:left w:val="outset" w:sz="6" w:space="0" w:color="auto"/>
+              <w:bottom w:val="outset" w:sz="6" w:space="0" w:color="auto"/>
+              <w:right w:val="outset" w:sz="6" w:space="0" w:color="auto"/>
+            </w:tcBorders>
+            <w:hideMark/>
+          </w:tcPr>
+          <w:p>
+            <w:pPr>
+              <w:pStyle w:val="Ttulo3"/>
+              <w:rPr>
+                <w:rFonts w:ascii="Arial" w:hAnsi="Arial" w:cs="Arial"/>
+                <w:bCs w:val="0"/>
+              </w:rPr>
+            </w:pPr>
+            <w:r>
+              <w:rPr>
+                <w:rFonts w:ascii="Arial" w:hAnsi="Arial" w:cs="Arial"/>
+              </w:rPr>
+              <w:lastRenderedPageBreak/>
+              <w:t>Curso Normal</w:t>
+            </w:r>
+          </w:p>
+        </w:tc>
+        <w:tc>
+          <w:tcPr>
+            <w:tcW w:w="2063" w:type="pct"/>
+            <w:gridSpan w:val="3"/>
+            <w:tcBorders>
+              <w:top w:val="outset" w:sz="6" w:space="0" w:color="auto"/>
+              <w:left w:val="outset" w:sz="6" w:space="0" w:color="auto"/>
+              <w:bottom w:val="outset" w:sz="6" w:space="0" w:color="auto"/>
+              <w:right w:val="outset" w:sz="6" w:space="0" w:color="auto"/>
+            </w:tcBorders>
+            <w:hideMark/>
+          </w:tcPr>
+          <w:p>
+            <w:pPr>
+              <w:pStyle w:val="Ttulo3"/>
+              <w:rPr>
+                <w:rFonts w:ascii="Arial" w:hAnsi="Arial" w:cs="Arial"/>
+                <w:bCs w:val="0"/>
+              </w:rPr>
+            </w:pPr>
+            <w:r>
+              <w:rPr>
+                <w:rFonts w:ascii="Arial" w:hAnsi="Arial" w:cs="Arial"/>
+              </w:rPr>
+              <w:t>Alternativas</w:t>
+            </w:r>
+          </w:p>
+        </w:tc>
+      </w:tr>
+      <w:tr>
+        <w:trPr>
+          <w:tblCellSpacing w:w="20" w:type="dxa"/>
+          <w:jc w:val="center"/>
+        </w:trPr>
+        <w:tc>
+          <w:tcPr>
+            <w:tcW w:w="2883" w:type="pct"/>
+            <w:gridSpan w:val="3"/>
+            <w:tcBorders>
+              <w:top w:val="outset" w:sz="6" w:space="0" w:color="auto"/>
+              <w:left w:val="outset" w:sz="6" w:space="0" w:color="auto"/>
+              <w:bottom w:val="outset" w:sz="6" w:space="0" w:color="auto"/>
+              <w:right w:val="outset" w:sz="6" w:space="0" w:color="auto"/>
+            </w:tcBorders>
+            <w:hideMark/>
+          </w:tcPr>
+          <w:p>
+            <w:pPr>
+              <w:pStyle w:val="Prrafodelista"/>
+              <w:numPr>
+                <w:ilvl w:val="0"/>
+                <w:numId w:val="33"/>
+              </w:numPr>
+              <w:spacing w:after="0" w:line="240" w:lineRule="auto"/>
+              <w:jc w:val="both"/>
+              <w:rPr>
+                <w:rFonts w:ascii="Arial" w:hAnsi="Arial" w:cs="Arial"/>
+                <w:lang w:val="es-ES" w:eastAsia="es-ES"/>
+              </w:rPr>
+            </w:pPr>
+            <w:r>
+              <w:rPr>
+                <w:rFonts w:ascii="Arial" w:hAnsi="Arial" w:cs="Arial"/>
+                <w:lang w:val="es-ES" w:eastAsia="es-ES"/>
+              </w:rPr>
+              <w:t xml:space="preserve">El caso de uso comienza cuando el </w:t>
+            </w:r>
+            <w:r>
+              <w:rPr>
+                <w:rFonts w:ascii="Arial" w:hAnsi="Arial" w:cs="Arial"/>
+              </w:rPr>
+              <w:t xml:space="preserve">Responsable de Recepción de Pacientes </w:t>
+            </w:r>
+            <w:r>
+              <w:rPr>
+                <w:rFonts w:ascii="Arial" w:hAnsi="Arial" w:cs="Arial"/>
+                <w:b/>
+              </w:rPr>
+              <w:t>(RRP)</w:t>
+            </w:r>
+            <w:r>
+              <w:rPr>
+                <w:rFonts w:ascii="Arial" w:hAnsi="Arial" w:cs="Arial"/>
+              </w:rPr>
+              <w:t xml:space="preserve"> ingresa a la opción Registrar Diagnóstico.</w:t>
+            </w:r>
+          </w:p>
+        </w:tc>
+        <w:tc>
+          <w:tcPr>
+            <w:tcW w:w="2063" w:type="pct"/>
+            <w:gridSpan w:val="3"/>
+            <w:tcBorders>
+              <w:top w:val="outset" w:sz="6" w:space="0" w:color="auto"/>
+              <w:left w:val="outset" w:sz="6" w:space="0" w:color="auto"/>
+              <w:bottom w:val="outset" w:sz="6" w:space="0" w:color="auto"/>
+              <w:right w:val="outset" w:sz="6" w:space="0" w:color="auto"/>
+            </w:tcBorders>
+          </w:tcPr>
+          <w:p>
+            <w:pPr>
+              <w:jc w:val="both"/>
+              <w:rPr>
+                <w:rFonts w:ascii="Arial" w:hAnsi="Arial" w:cs="Arial"/>
+                <w:lang w:val="es-ES" w:eastAsia="es-ES"/>
+              </w:rPr>
+            </w:pPr>
+          </w:p>
+          <w:p>
+            <w:pPr>
+              <w:jc w:val="both"/>
+              <w:rPr>
+                <w:rFonts w:ascii="Arial" w:hAnsi="Arial" w:cs="Arial"/>
+                <w:lang w:val="es-ES" w:eastAsia="es-ES"/>
+              </w:rPr>
+            </w:pPr>
+          </w:p>
+        </w:tc>
+      </w:tr>
+      <w:tr>
+        <w:trPr>
+          <w:tblCellSpacing w:w="20" w:type="dxa"/>
+          <w:jc w:val="center"/>
+        </w:trPr>
+        <w:tc>
+          <w:tcPr>
+            <w:tcW w:w="2883" w:type="pct"/>
+            <w:gridSpan w:val="3"/>
+            <w:tcBorders>
+              <w:top w:val="outset" w:sz="6" w:space="0" w:color="auto"/>
+              <w:left w:val="outset" w:sz="6" w:space="0" w:color="auto"/>
+              <w:bottom w:val="outset" w:sz="6" w:space="0" w:color="auto"/>
+              <w:right w:val="outset" w:sz="6" w:space="0" w:color="auto"/>
+            </w:tcBorders>
+            <w:hideMark/>
+          </w:tcPr>
+          <w:p>
+            <w:pPr>
+              <w:pStyle w:val="Prrafodelista"/>
+              <w:numPr>
+                <w:ilvl w:val="0"/>
+                <w:numId w:val="33"/>
+              </w:numPr>
+              <w:spacing w:after="0" w:line="240" w:lineRule="auto"/>
+              <w:jc w:val="both"/>
+              <w:rPr>
+                <w:rFonts w:ascii="Arial" w:hAnsi="Arial" w:cs="Arial"/>
+              </w:rPr>
+            </w:pPr>
+            <w:r>
+              <w:rPr>
+                <w:rFonts w:ascii="Arial" w:hAnsi="Arial" w:cs="Arial"/>
+              </w:rPr>
+              <w:t>El sistema brinda la opción de buscar un paciente por documento, nombre y/o apellido.</w:t>
+            </w:r>
+          </w:p>
+        </w:tc>
+        <w:tc>
+          <w:tcPr>
+            <w:tcW w:w="2063" w:type="pct"/>
+            <w:gridSpan w:val="3"/>
+            <w:tcBorders>
+              <w:top w:val="outset" w:sz="6" w:space="0" w:color="auto"/>
+              <w:left w:val="outset" w:sz="6" w:space="0" w:color="auto"/>
+              <w:bottom w:val="outset" w:sz="6" w:space="0" w:color="auto"/>
+              <w:right w:val="outset" w:sz="6" w:space="0" w:color="auto"/>
+            </w:tcBorders>
+          </w:tcPr>
+          <w:p>
+            <w:pPr>
+              <w:jc w:val="both"/>
+              <w:rPr>
+                <w:rFonts w:ascii="Arial" w:hAnsi="Arial" w:cs="Arial"/>
+                <w:lang w:eastAsia="es-ES"/>
+              </w:rPr>
+            </w:pPr>
+          </w:p>
+        </w:tc>
+      </w:tr>
+      <w:tr>
+        <w:trPr>
+          <w:tblCellSpacing w:w="20" w:type="dxa"/>
+          <w:jc w:val="center"/>
+        </w:trPr>
+        <w:tc>
+          <w:tcPr>
+            <w:tcW w:w="2883" w:type="pct"/>
+            <w:gridSpan w:val="3"/>
+            <w:tcBorders>
+              <w:top w:val="outset" w:sz="6" w:space="0" w:color="auto"/>
+              <w:left w:val="outset" w:sz="6" w:space="0" w:color="auto"/>
+              <w:bottom w:val="outset" w:sz="6" w:space="0" w:color="auto"/>
+              <w:right w:val="outset" w:sz="6" w:space="0" w:color="auto"/>
+            </w:tcBorders>
+            <w:hideMark/>
+          </w:tcPr>
+          <w:p>
+            <w:pPr>
+              <w:pStyle w:val="Prrafodelista"/>
+              <w:numPr>
+                <w:ilvl w:val="0"/>
+                <w:numId w:val="33"/>
+              </w:numPr>
+              <w:spacing w:after="0" w:line="240" w:lineRule="auto"/>
+              <w:jc w:val="both"/>
+              <w:rPr>
+                <w:rFonts w:ascii="Arial" w:hAnsi="Arial" w:cs="Arial"/>
+              </w:rPr>
+            </w:pPr>
+            <w:r>
+              <w:rPr>
+                <w:rFonts w:ascii="Arial" w:hAnsi="Arial" w:cs="Arial"/>
+              </w:rPr>
+              <w:t>El RRP no desea buscar el paciente porque se encuentra registrando el paciente en este momento.</w:t>
+            </w:r>
+          </w:p>
+        </w:tc>
+        <w:tc>
+          <w:tcPr>
+            <w:tcW w:w="2063" w:type="pct"/>
+            <w:gridSpan w:val="3"/>
+            <w:tcBorders>
+              <w:top w:val="outset" w:sz="6" w:space="0" w:color="auto"/>
+              <w:left w:val="outset" w:sz="6" w:space="0" w:color="auto"/>
+              <w:bottom w:val="outset" w:sz="6" w:space="0" w:color="auto"/>
+              <w:right w:val="outset" w:sz="6" w:space="0" w:color="auto"/>
+            </w:tcBorders>
+            <w:hideMark/>
+          </w:tcPr>
+          <w:p>
+            <w:pPr>
+              <w:jc w:val="both"/>
+              <w:rPr>
+                <w:rFonts w:ascii="Arial" w:hAnsi="Arial" w:cs="Arial"/>
+                <w:lang w:eastAsia="es-ES"/>
+              </w:rPr>
+            </w:pPr>
+            <w:r>
+              <w:rPr>
+                <w:rFonts w:ascii="Arial" w:hAnsi="Arial" w:cs="Arial"/>
+                <w:lang w:eastAsia="es-ES"/>
+              </w:rPr>
+              <w:t>3.A El RRP desea buscar el paciente.</w:t>
+            </w:r>
+          </w:p>
+          <w:p>
+            <w:pPr>
+              <w:jc w:val="both"/>
+              <w:rPr>
+                <w:rFonts w:ascii="Arial" w:hAnsi="Arial" w:cs="Arial"/>
+              </w:rPr>
+            </w:pPr>
+            <w:r>
+              <w:rPr>
+                <w:rFonts w:ascii="Arial" w:hAnsi="Arial" w:cs="Arial"/>
+                <w:lang w:eastAsia="es-ES"/>
+              </w:rPr>
+              <w:t xml:space="preserve">3.A.1 </w:t>
+            </w:r>
+            <w:r>
+              <w:rPr>
+                <w:rFonts w:ascii="Arial" w:hAnsi="Arial" w:cs="Arial"/>
+                <w:lang w:val="es-ES" w:eastAsia="es-ES"/>
+              </w:rPr>
+              <w:t xml:space="preserve">El </w:t>
+            </w:r>
+            <w:r>
+              <w:rPr>
+                <w:rFonts w:ascii="Arial" w:hAnsi="Arial" w:cs="Arial"/>
+                <w:b/>
+              </w:rPr>
+              <w:t xml:space="preserve">RRP </w:t>
+            </w:r>
+            <w:r>
+              <w:rPr>
+                <w:rFonts w:ascii="Arial" w:hAnsi="Arial" w:cs="Arial"/>
+              </w:rPr>
+              <w:t>ingresa el documento, nombre y/o apellido del paciente, y el mismo existe.</w:t>
+            </w:r>
+          </w:p>
+          <w:p>
+            <w:pPr>
+              <w:jc w:val="both"/>
+              <w:rPr>
+                <w:rFonts w:ascii="Arial" w:hAnsi="Arial" w:cs="Arial"/>
+                <w:lang w:val="es-ES" w:eastAsia="es-ES"/>
+              </w:rPr>
+            </w:pPr>
+            <w:r>
+              <w:rPr>
+                <w:rFonts w:ascii="Arial" w:hAnsi="Arial" w:cs="Arial"/>
+              </w:rPr>
+              <w:t xml:space="preserve">3.A.1.A </w:t>
+            </w:r>
+            <w:r>
+              <w:rPr>
+                <w:rFonts w:ascii="Arial" w:hAnsi="Arial" w:cs="Arial"/>
+                <w:lang w:val="es-ES" w:eastAsia="es-ES"/>
+              </w:rPr>
+              <w:t xml:space="preserve">El sistema muestra los datos del paciente encontrado: </w:t>
+            </w:r>
+            <w:r>
+              <w:rPr>
+                <w:rFonts w:ascii="Arial" w:hAnsi="Arial" w:cs="Arial"/>
+                <w:highlight w:val="yellow"/>
+                <w:lang w:val="es-ES" w:eastAsia="es-ES"/>
+              </w:rPr>
+              <w:t>Nombre, Apellido, Documento, Fecha de Nacimiento</w:t>
+            </w:r>
+            <w:r>
+              <w:rPr>
+                <w:rFonts w:ascii="Arial" w:hAnsi="Arial" w:cs="Arial"/>
+                <w:lang w:val="es-ES" w:eastAsia="es-ES"/>
+              </w:rPr>
+              <w:t>.</w:t>
+            </w:r>
+          </w:p>
+          <w:p>
+            <w:pPr>
+              <w:jc w:val="both"/>
+              <w:rPr>
+                <w:rFonts w:ascii="Arial" w:hAnsi="Arial" w:cs="Arial"/>
+                <w:lang w:val="es-ES" w:eastAsia="es-ES"/>
+              </w:rPr>
+            </w:pPr>
+            <w:r>
+              <w:rPr>
+                <w:rFonts w:ascii="Arial" w:hAnsi="Arial" w:cs="Arial"/>
+                <w:lang w:val="es-ES" w:eastAsia="es-ES"/>
+              </w:rPr>
+              <w:t>3.A.1.A.1 El sistema carga la información de los diagnósticos que posee el paciente.</w:t>
+            </w:r>
+          </w:p>
+          <w:p>
+            <w:pPr>
+              <w:jc w:val="both"/>
+              <w:rPr>
+                <w:rFonts w:ascii="Arial" w:hAnsi="Arial" w:cs="Arial"/>
+                <w:lang w:val="es-ES" w:eastAsia="es-ES"/>
+              </w:rPr>
+            </w:pPr>
+            <w:r>
+              <w:rPr>
+                <w:rFonts w:ascii="Arial" w:hAnsi="Arial" w:cs="Arial"/>
+                <w:lang w:val="es-ES" w:eastAsia="es-ES"/>
+              </w:rPr>
+              <w:t>3.A.1.A.2 Sigue el curso normal</w:t>
+            </w:r>
+          </w:p>
+          <w:p>
+            <w:pPr>
+              <w:jc w:val="both"/>
+              <w:rPr>
+                <w:rFonts w:ascii="Arial" w:hAnsi="Arial" w:cs="Arial"/>
+              </w:rPr>
+            </w:pPr>
+            <w:r>
+              <w:rPr>
+                <w:rFonts w:ascii="Arial" w:hAnsi="Arial" w:cs="Arial"/>
+                <w:lang w:val="es-ES" w:eastAsia="es-ES"/>
+              </w:rPr>
+              <w:t xml:space="preserve">3.A.2 El </w:t>
+            </w:r>
+            <w:r>
+              <w:rPr>
+                <w:rFonts w:ascii="Arial" w:hAnsi="Arial" w:cs="Arial"/>
+                <w:b/>
+              </w:rPr>
+              <w:t xml:space="preserve">RRP </w:t>
+            </w:r>
+            <w:r>
+              <w:rPr>
+                <w:rFonts w:ascii="Arial" w:hAnsi="Arial" w:cs="Arial"/>
+              </w:rPr>
+              <w:t>ingresa el documento, nombre y/o apellido del paciente, y el mismo no existe.</w:t>
+            </w:r>
+          </w:p>
+          <w:p>
+            <w:pPr>
+              <w:jc w:val="both"/>
+              <w:rPr>
+                <w:rFonts w:ascii="Arial" w:hAnsi="Arial" w:cs="Arial"/>
+              </w:rPr>
+            </w:pPr>
+            <w:r>
+              <w:rPr>
+                <w:rFonts w:ascii="Arial" w:hAnsi="Arial" w:cs="Arial"/>
+              </w:rPr>
+              <w:t>3.A.2.A El sistema informa la situación.</w:t>
+            </w:r>
+          </w:p>
+          <w:p>
+            <w:pPr>
+              <w:jc w:val="both"/>
+              <w:rPr>
+                <w:rFonts w:ascii="Arial" w:hAnsi="Arial" w:cs="Arial"/>
+                <w:lang w:eastAsia="es-ES"/>
+              </w:rPr>
+            </w:pPr>
+            <w:r>
+              <w:rPr>
+                <w:rFonts w:ascii="Arial" w:hAnsi="Arial" w:cs="Arial"/>
+              </w:rPr>
+              <w:t>3.A.2.A.1 Se cancela el caso de uso.</w:t>
+            </w:r>
+          </w:p>
+        </w:tc>
+      </w:tr>
+      <w:tr>
+        <w:trPr>
+          <w:tblCellSpacing w:w="20" w:type="dxa"/>
+          <w:jc w:val="center"/>
+        </w:trPr>
+        <w:tc>
+          <w:tcPr>
+            <w:tcW w:w="2883" w:type="pct"/>
+            <w:gridSpan w:val="3"/>
+            <w:tcBorders>
+              <w:top w:val="outset" w:sz="6" w:space="0" w:color="auto"/>
+              <w:left w:val="outset" w:sz="6" w:space="0" w:color="auto"/>
+              <w:bottom w:val="outset" w:sz="6" w:space="0" w:color="auto"/>
+              <w:right w:val="outset" w:sz="6" w:space="0" w:color="auto"/>
+            </w:tcBorders>
+            <w:hideMark/>
+          </w:tcPr>
+          <w:p>
+            <w:pPr>
+              <w:pStyle w:val="Prrafodelista"/>
+              <w:numPr>
+                <w:ilvl w:val="0"/>
+                <w:numId w:val="33"/>
+              </w:numPr>
+              <w:spacing w:after="0" w:line="240" w:lineRule="auto"/>
+              <w:jc w:val="both"/>
+              <w:rPr>
+                <w:rFonts w:ascii="Arial" w:hAnsi="Arial" w:cs="Arial"/>
+                <w:lang w:val="es-ES" w:eastAsia="es-ES"/>
+              </w:rPr>
+            </w:pPr>
+            <w:r>
+              <w:rPr>
+                <w:rFonts w:ascii="Arial" w:hAnsi="Arial" w:cs="Arial"/>
+                <w:lang w:val="es-ES" w:eastAsia="es-ES"/>
+              </w:rPr>
+              <w:t>El sistema solicita que se complete el Odontograma con todas las problemáticas identificadas por parte del RRP.</w:t>
+            </w:r>
+          </w:p>
+        </w:tc>
+        <w:tc>
+          <w:tcPr>
+            <w:tcW w:w="2063" w:type="pct"/>
+            <w:gridSpan w:val="3"/>
+            <w:tcBorders>
+              <w:top w:val="outset" w:sz="6" w:space="0" w:color="auto"/>
+              <w:left w:val="outset" w:sz="6" w:space="0" w:color="auto"/>
+              <w:bottom w:val="outset" w:sz="6" w:space="0" w:color="auto"/>
+              <w:right w:val="outset" w:sz="6" w:space="0" w:color="auto"/>
+            </w:tcBorders>
+          </w:tcPr>
+          <w:p>
+            <w:pPr>
+              <w:pStyle w:val="Textoindependiente"/>
+              <w:ind w:left="720"/>
+              <w:rPr>
+                <w:rFonts w:ascii="Arial" w:hAnsi="Arial" w:cs="Arial"/>
+              </w:rPr>
+            </w:pPr>
+          </w:p>
+        </w:tc>
+      </w:tr>
+      <w:tr>
+        <w:trPr>
+          <w:tblCellSpacing w:w="20" w:type="dxa"/>
+          <w:jc w:val="center"/>
+        </w:trPr>
+        <w:tc>
+          <w:tcPr>
+            <w:tcW w:w="2883" w:type="pct"/>
+            <w:gridSpan w:val="3"/>
+            <w:tcBorders>
+              <w:top w:val="outset" w:sz="6" w:space="0" w:color="auto"/>
+              <w:left w:val="outset" w:sz="6" w:space="0" w:color="auto"/>
+              <w:bottom w:val="outset" w:sz="6" w:space="0" w:color="auto"/>
+              <w:right w:val="outset" w:sz="6" w:space="0" w:color="auto"/>
+            </w:tcBorders>
+            <w:hideMark/>
+          </w:tcPr>
+          <w:p>
+            <w:pPr>
+              <w:pStyle w:val="Prrafodelista"/>
+              <w:numPr>
+                <w:ilvl w:val="0"/>
+                <w:numId w:val="33"/>
+              </w:numPr>
+              <w:spacing w:after="0" w:line="240" w:lineRule="auto"/>
+              <w:jc w:val="both"/>
+              <w:rPr>
+                <w:rFonts w:ascii="Arial" w:hAnsi="Arial" w:cs="Arial"/>
+                <w:lang w:val="es-ES" w:eastAsia="es-ES"/>
+              </w:rPr>
+            </w:pPr>
+            <w:r>
+              <w:rPr>
+                <w:rFonts w:ascii="Arial" w:hAnsi="Arial" w:cs="Arial"/>
+                <w:lang w:val="es-ES" w:eastAsia="es-ES"/>
+              </w:rPr>
+              <w:t>El RRP completa el Odontograma con todas las problemáticas identificadas.</w:t>
+            </w:r>
+          </w:p>
+        </w:tc>
+        <w:tc>
+          <w:tcPr>
+            <w:tcW w:w="2063" w:type="pct"/>
+            <w:gridSpan w:val="3"/>
+            <w:tcBorders>
+              <w:top w:val="outset" w:sz="6" w:space="0" w:color="auto"/>
+              <w:left w:val="outset" w:sz="6" w:space="0" w:color="auto"/>
+              <w:bottom w:val="outset" w:sz="6" w:space="0" w:color="auto"/>
+              <w:right w:val="outset" w:sz="6" w:space="0" w:color="auto"/>
+            </w:tcBorders>
+          </w:tcPr>
+          <w:p>
+            <w:pPr>
+              <w:pStyle w:val="Textoindependiente"/>
+              <w:ind w:left="720"/>
+              <w:rPr>
+                <w:rFonts w:ascii="Arial" w:hAnsi="Arial" w:cs="Arial"/>
+              </w:rPr>
+            </w:pPr>
+          </w:p>
+        </w:tc>
+      </w:tr>
+      <w:tr>
+        <w:trPr>
+          <w:tblCellSpacing w:w="20" w:type="dxa"/>
+          <w:jc w:val="center"/>
+        </w:trPr>
+        <w:tc>
+          <w:tcPr>
+            <w:tcW w:w="2883" w:type="pct"/>
+            <w:gridSpan w:val="3"/>
+            <w:tcBorders>
+              <w:top w:val="outset" w:sz="6" w:space="0" w:color="auto"/>
+              <w:left w:val="outset" w:sz="6" w:space="0" w:color="auto"/>
+              <w:bottom w:val="outset" w:sz="6" w:space="0" w:color="auto"/>
+              <w:right w:val="outset" w:sz="6" w:space="0" w:color="auto"/>
+            </w:tcBorders>
+            <w:hideMark/>
+          </w:tcPr>
+          <w:p>
+            <w:pPr>
+              <w:pStyle w:val="Prrafodelista"/>
+              <w:numPr>
+                <w:ilvl w:val="0"/>
+                <w:numId w:val="33"/>
+              </w:numPr>
+              <w:spacing w:after="0" w:line="240" w:lineRule="auto"/>
+              <w:rPr>
+                <w:rFonts w:ascii="Arial" w:hAnsi="Arial" w:cs="Arial"/>
+                <w:lang w:val="es-ES" w:eastAsia="es-ES"/>
+              </w:rPr>
+            </w:pPr>
+            <w:r>
+              <w:rPr>
+                <w:rFonts w:ascii="Arial" w:hAnsi="Arial" w:cs="Arial"/>
+                <w:lang w:val="es-ES" w:eastAsia="es-ES"/>
+              </w:rPr>
+              <w:t>El sistema solicita que se ingrese la Materia a la cual el paciente será derivado</w:t>
+            </w:r>
+          </w:p>
+        </w:tc>
+        <w:tc>
+          <w:tcPr>
+            <w:tcW w:w="2063" w:type="pct"/>
+            <w:gridSpan w:val="3"/>
+            <w:tcBorders>
+              <w:top w:val="outset" w:sz="6" w:space="0" w:color="auto"/>
+              <w:left w:val="outset" w:sz="6" w:space="0" w:color="auto"/>
+              <w:bottom w:val="outset" w:sz="6" w:space="0" w:color="auto"/>
+              <w:right w:val="outset" w:sz="6" w:space="0" w:color="auto"/>
+            </w:tcBorders>
+          </w:tcPr>
+          <w:p>
+            <w:pPr>
+              <w:pStyle w:val="Textoindependiente"/>
+              <w:ind w:left="720"/>
+              <w:rPr>
+                <w:rFonts w:ascii="Arial" w:hAnsi="Arial" w:cs="Arial"/>
+              </w:rPr>
+            </w:pPr>
+          </w:p>
+        </w:tc>
+      </w:tr>
+      <w:tr>
+        <w:trPr>
+          <w:tblCellSpacing w:w="20" w:type="dxa"/>
+          <w:jc w:val="center"/>
+        </w:trPr>
+        <w:tc>
+          <w:tcPr>
+            <w:tcW w:w="2883" w:type="pct"/>
+            <w:gridSpan w:val="3"/>
+            <w:tcBorders>
+              <w:top w:val="outset" w:sz="6" w:space="0" w:color="auto"/>
+              <w:left w:val="outset" w:sz="6" w:space="0" w:color="auto"/>
+              <w:bottom w:val="outset" w:sz="6" w:space="0" w:color="auto"/>
+              <w:right w:val="outset" w:sz="6" w:space="0" w:color="auto"/>
+            </w:tcBorders>
+            <w:hideMark/>
+          </w:tcPr>
+          <w:p>
+            <w:pPr>
+              <w:pStyle w:val="Prrafodelista"/>
+              <w:numPr>
+                <w:ilvl w:val="0"/>
+                <w:numId w:val="33"/>
+              </w:numPr>
+              <w:spacing w:after="0" w:line="240" w:lineRule="auto"/>
+              <w:rPr>
+                <w:rFonts w:ascii="Arial" w:hAnsi="Arial" w:cs="Arial"/>
+                <w:lang w:val="es-ES" w:eastAsia="es-ES"/>
+              </w:rPr>
+            </w:pPr>
+            <w:r>
+              <w:rPr>
+                <w:rFonts w:ascii="Arial" w:hAnsi="Arial" w:cs="Arial"/>
+                <w:lang w:val="es-ES" w:eastAsia="es-ES"/>
+              </w:rPr>
+              <w:t xml:space="preserve">El </w:t>
+            </w:r>
+            <w:r>
+              <w:rPr>
+                <w:rFonts w:ascii="Arial" w:hAnsi="Arial" w:cs="Arial"/>
+                <w:b/>
+                <w:lang w:val="es-ES" w:eastAsia="es-ES"/>
+              </w:rPr>
+              <w:t>RRP</w:t>
+            </w:r>
+            <w:r>
+              <w:rPr>
+                <w:rFonts w:ascii="Arial" w:hAnsi="Arial" w:cs="Arial"/>
+                <w:lang w:val="es-ES" w:eastAsia="es-ES"/>
+              </w:rPr>
+              <w:t xml:space="preserve"> ingresa la Materia a la cual el paciente será derivado</w:t>
+            </w:r>
+          </w:p>
+        </w:tc>
+        <w:tc>
+          <w:tcPr>
+            <w:tcW w:w="2063" w:type="pct"/>
+            <w:gridSpan w:val="3"/>
+            <w:tcBorders>
+              <w:top w:val="outset" w:sz="6" w:space="0" w:color="auto"/>
+              <w:left w:val="outset" w:sz="6" w:space="0" w:color="auto"/>
+              <w:bottom w:val="outset" w:sz="6" w:space="0" w:color="auto"/>
+              <w:right w:val="outset" w:sz="6" w:space="0" w:color="auto"/>
+            </w:tcBorders>
+          </w:tcPr>
+          <w:p>
+            <w:pPr>
+              <w:pStyle w:val="Textoindependiente"/>
+              <w:ind w:left="720"/>
+              <w:rPr>
+                <w:rFonts w:ascii="Arial" w:hAnsi="Arial" w:cs="Arial"/>
+              </w:rPr>
+            </w:pPr>
+          </w:p>
+        </w:tc>
+      </w:tr>
+      <w:tr>
+        <w:trPr>
+          <w:tblCellSpacing w:w="20" w:type="dxa"/>
+          <w:jc w:val="center"/>
+        </w:trPr>
+        <w:tc>
+          <w:tcPr>
+            <w:tcW w:w="2883" w:type="pct"/>
+            <w:gridSpan w:val="3"/>
+            <w:tcBorders>
+              <w:top w:val="outset" w:sz="6" w:space="0" w:color="auto"/>
+              <w:left w:val="outset" w:sz="6" w:space="0" w:color="auto"/>
+              <w:bottom w:val="outset" w:sz="6" w:space="0" w:color="auto"/>
+              <w:right w:val="outset" w:sz="6" w:space="0" w:color="auto"/>
+            </w:tcBorders>
+            <w:hideMark/>
+          </w:tcPr>
+          <w:p>
+            <w:pPr>
+              <w:pStyle w:val="Prrafodelista"/>
+              <w:numPr>
+                <w:ilvl w:val="0"/>
+                <w:numId w:val="33"/>
+              </w:numPr>
+              <w:spacing w:after="0" w:line="240" w:lineRule="auto"/>
+              <w:rPr>
+                <w:rFonts w:ascii="Arial" w:hAnsi="Arial" w:cs="Arial"/>
+                <w:lang w:val="es-ES" w:eastAsia="es-ES"/>
+              </w:rPr>
+            </w:pPr>
+            <w:r>
+              <w:rPr>
+                <w:rFonts w:ascii="Arial" w:hAnsi="Arial" w:cs="Arial"/>
+                <w:lang w:val="es-ES" w:eastAsia="es-ES"/>
+              </w:rPr>
+              <w:t>El sistema consulta si se desea ingresar una descripción.</w:t>
+            </w:r>
+          </w:p>
+        </w:tc>
+        <w:tc>
+          <w:tcPr>
+            <w:tcW w:w="2063" w:type="pct"/>
+            <w:gridSpan w:val="3"/>
+            <w:tcBorders>
+              <w:top w:val="outset" w:sz="6" w:space="0" w:color="auto"/>
+              <w:left w:val="outset" w:sz="6" w:space="0" w:color="auto"/>
+              <w:bottom w:val="outset" w:sz="6" w:space="0" w:color="auto"/>
+              <w:right w:val="outset" w:sz="6" w:space="0" w:color="auto"/>
+            </w:tcBorders>
+          </w:tcPr>
+          <w:p>
+            <w:pPr>
+              <w:pStyle w:val="Textoindependiente"/>
+              <w:ind w:left="720"/>
+              <w:rPr>
+                <w:rFonts w:ascii="Arial" w:hAnsi="Arial" w:cs="Arial"/>
+              </w:rPr>
+            </w:pPr>
+          </w:p>
+        </w:tc>
+      </w:tr>
+      <w:tr>
+        <w:trPr>
+          <w:tblCellSpacing w:w="20" w:type="dxa"/>
+          <w:jc w:val="center"/>
+        </w:trPr>
+        <w:tc>
+          <w:tcPr>
+            <w:tcW w:w="2883" w:type="pct"/>
+            <w:gridSpan w:val="3"/>
+            <w:tcBorders>
+              <w:top w:val="outset" w:sz="6" w:space="0" w:color="auto"/>
+              <w:left w:val="outset" w:sz="6" w:space="0" w:color="auto"/>
+              <w:bottom w:val="outset" w:sz="6" w:space="0" w:color="auto"/>
+              <w:right w:val="outset" w:sz="6" w:space="0" w:color="auto"/>
+            </w:tcBorders>
+            <w:hideMark/>
+          </w:tcPr>
+          <w:p>
+            <w:pPr>
+              <w:pStyle w:val="Prrafodelista"/>
+              <w:numPr>
+                <w:ilvl w:val="0"/>
+                <w:numId w:val="33"/>
+              </w:numPr>
+              <w:spacing w:after="0" w:line="240" w:lineRule="auto"/>
+              <w:rPr>
+                <w:rFonts w:ascii="Arial" w:hAnsi="Arial" w:cs="Arial"/>
+                <w:lang w:val="es-ES" w:eastAsia="es-ES"/>
+              </w:rPr>
+            </w:pPr>
+            <w:r>
+              <w:rPr>
+                <w:rFonts w:ascii="Arial" w:hAnsi="Arial" w:cs="Arial"/>
+                <w:lang w:val="es-ES" w:eastAsia="es-ES"/>
+              </w:rPr>
+              <w:lastRenderedPageBreak/>
+              <w:t>El RRP no desea ingresar una descripción.</w:t>
+            </w:r>
+          </w:p>
+        </w:tc>
+        <w:tc>
+          <w:tcPr>
+            <w:tcW w:w="2063" w:type="pct"/>
+            <w:gridSpan w:val="3"/>
+            <w:tcBorders>
+              <w:top w:val="outset" w:sz="6" w:space="0" w:color="auto"/>
+              <w:left w:val="outset" w:sz="6" w:space="0" w:color="auto"/>
+              <w:bottom w:val="outset" w:sz="6" w:space="0" w:color="auto"/>
+              <w:right w:val="outset" w:sz="6" w:space="0" w:color="auto"/>
+            </w:tcBorders>
+          </w:tcPr>
+          <w:p>
+            <w:pPr>
+              <w:spacing w:after="0" w:line="240" w:lineRule="auto"/>
+              <w:jc w:val="both"/>
+              <w:rPr>
+                <w:rFonts w:ascii="Arial" w:hAnsi="Arial" w:cs="Arial"/>
+                <w:lang w:val="es-ES" w:eastAsia="es-ES"/>
+              </w:rPr>
+            </w:pPr>
+          </w:p>
+          <w:p>
+            <w:pPr>
+              <w:pStyle w:val="Prrafodelista"/>
+              <w:numPr>
+                <w:ilvl w:val="0"/>
+                <w:numId w:val="34"/>
+              </w:numPr>
+              <w:spacing w:after="0" w:line="240" w:lineRule="auto"/>
+              <w:jc w:val="both"/>
+              <w:rPr>
+                <w:rFonts w:ascii="Arial" w:hAnsi="Arial" w:cs="Arial"/>
+                <w:vanish/>
+                <w:lang w:val="es-ES" w:eastAsia="es-ES"/>
+              </w:rPr>
+            </w:pPr>
+          </w:p>
+          <w:p>
+            <w:pPr>
+              <w:pStyle w:val="Prrafodelista"/>
+              <w:numPr>
+                <w:ilvl w:val="0"/>
+                <w:numId w:val="34"/>
+              </w:numPr>
+              <w:spacing w:after="0" w:line="240" w:lineRule="auto"/>
+              <w:jc w:val="both"/>
+              <w:rPr>
+                <w:rFonts w:ascii="Arial" w:hAnsi="Arial" w:cs="Arial"/>
+                <w:vanish/>
+                <w:lang w:val="es-ES" w:eastAsia="es-ES"/>
+              </w:rPr>
+            </w:pPr>
+          </w:p>
+          <w:p>
+            <w:pPr>
+              <w:pStyle w:val="Prrafodelista"/>
+              <w:numPr>
+                <w:ilvl w:val="0"/>
+                <w:numId w:val="34"/>
+              </w:numPr>
+              <w:spacing w:after="0" w:line="240" w:lineRule="auto"/>
+              <w:jc w:val="both"/>
+              <w:rPr>
+                <w:rFonts w:ascii="Arial" w:hAnsi="Arial" w:cs="Arial"/>
+                <w:vanish/>
+                <w:lang w:val="es-ES" w:eastAsia="es-ES"/>
+              </w:rPr>
+            </w:pPr>
+          </w:p>
+          <w:p>
+            <w:pPr>
+              <w:pStyle w:val="Prrafodelista"/>
+              <w:numPr>
+                <w:ilvl w:val="0"/>
+                <w:numId w:val="34"/>
+              </w:numPr>
+              <w:spacing w:after="0" w:line="240" w:lineRule="auto"/>
+              <w:jc w:val="both"/>
+              <w:rPr>
+                <w:rFonts w:ascii="Arial" w:hAnsi="Arial" w:cs="Arial"/>
+                <w:vanish/>
+                <w:lang w:val="es-ES" w:eastAsia="es-ES"/>
+              </w:rPr>
+            </w:pPr>
+          </w:p>
+          <w:p>
+            <w:pPr>
+              <w:pStyle w:val="Prrafodelista"/>
+              <w:numPr>
+                <w:ilvl w:val="0"/>
+                <w:numId w:val="34"/>
+              </w:numPr>
+              <w:spacing w:after="0" w:line="240" w:lineRule="auto"/>
+              <w:jc w:val="both"/>
+              <w:rPr>
+                <w:rFonts w:ascii="Arial" w:hAnsi="Arial" w:cs="Arial"/>
+                <w:vanish/>
+                <w:lang w:val="es-ES" w:eastAsia="es-ES"/>
+              </w:rPr>
+            </w:pPr>
+          </w:p>
+          <w:p>
+            <w:pPr>
+              <w:pStyle w:val="Prrafodelista"/>
+              <w:numPr>
+                <w:ilvl w:val="0"/>
+                <w:numId w:val="34"/>
+              </w:numPr>
+              <w:spacing w:after="0" w:line="240" w:lineRule="auto"/>
+              <w:jc w:val="both"/>
+              <w:rPr>
+                <w:rFonts w:ascii="Arial" w:hAnsi="Arial" w:cs="Arial"/>
+                <w:vanish/>
+                <w:lang w:val="es-ES" w:eastAsia="es-ES"/>
+              </w:rPr>
+            </w:pPr>
+          </w:p>
+          <w:p>
+            <w:pPr>
+              <w:pStyle w:val="Prrafodelista"/>
+              <w:numPr>
+                <w:ilvl w:val="0"/>
+                <w:numId w:val="34"/>
+              </w:numPr>
+              <w:spacing w:after="0" w:line="240" w:lineRule="auto"/>
+              <w:jc w:val="both"/>
+              <w:rPr>
+                <w:rFonts w:ascii="Arial" w:hAnsi="Arial" w:cs="Arial"/>
+                <w:vanish/>
+                <w:lang w:val="es-ES" w:eastAsia="es-ES"/>
+              </w:rPr>
+            </w:pPr>
+          </w:p>
+          <w:p>
+            <w:pPr>
+              <w:pStyle w:val="Prrafodelista"/>
+              <w:numPr>
+                <w:ilvl w:val="0"/>
+                <w:numId w:val="34"/>
+              </w:numPr>
+              <w:spacing w:after="0" w:line="240" w:lineRule="auto"/>
+              <w:jc w:val="both"/>
+              <w:rPr>
+                <w:rFonts w:ascii="Arial" w:hAnsi="Arial" w:cs="Arial"/>
+                <w:vanish/>
+                <w:lang w:val="es-ES" w:eastAsia="es-ES"/>
+              </w:rPr>
+            </w:pPr>
+          </w:p>
+          <w:p>
+            <w:pPr>
+              <w:pStyle w:val="Prrafodelista"/>
+              <w:numPr>
+                <w:ilvl w:val="0"/>
+                <w:numId w:val="34"/>
+              </w:numPr>
+              <w:spacing w:after="0" w:line="240" w:lineRule="auto"/>
+              <w:jc w:val="both"/>
+              <w:rPr>
+                <w:rFonts w:ascii="Arial" w:hAnsi="Arial" w:cs="Arial"/>
+                <w:vanish/>
+                <w:lang w:val="es-ES" w:eastAsia="es-ES"/>
+              </w:rPr>
+            </w:pPr>
+          </w:p>
+          <w:p>
+            <w:pPr>
+              <w:pStyle w:val="Prrafodelista"/>
+              <w:numPr>
+                <w:ilvl w:val="0"/>
+                <w:numId w:val="34"/>
+              </w:numPr>
+              <w:spacing w:after="0" w:line="240" w:lineRule="auto"/>
+              <w:jc w:val="both"/>
+              <w:rPr>
+                <w:rFonts w:ascii="Arial" w:hAnsi="Arial" w:cs="Arial"/>
+                <w:vanish/>
+                <w:lang w:val="es-ES" w:eastAsia="es-ES"/>
+              </w:rPr>
+            </w:pPr>
+          </w:p>
+          <w:p>
+            <w:pPr>
+              <w:pStyle w:val="Plantilla"/>
+              <w:numPr>
+                <w:ilvl w:val="1"/>
+                <w:numId w:val="34"/>
+              </w:numPr>
+              <w:spacing w:line="276" w:lineRule="auto"/>
+              <w:jc w:val="left"/>
+              <w:rPr>
+                <w:rFonts w:ascii="Arial" w:eastAsiaTheme="minorEastAsia" w:hAnsi="Arial" w:cs="Arial"/>
+                <w:sz w:val="22"/>
+                <w:szCs w:val="22"/>
+                <w:lang w:val="es-ES" w:eastAsia="es-ES"/>
+              </w:rPr>
+            </w:pPr>
+            <w:r>
+              <w:rPr>
+                <w:rFonts w:ascii="Arial" w:eastAsiaTheme="minorEastAsia" w:hAnsi="Arial" w:cs="Arial"/>
+                <w:sz w:val="22"/>
+                <w:szCs w:val="22"/>
+                <w:lang w:val="es-ES" w:eastAsia="es-ES"/>
+              </w:rPr>
+              <w:t>El RRP desea ingresar una descripción.</w:t>
+            </w:r>
+          </w:p>
+          <w:p>
+            <w:pPr>
+              <w:pStyle w:val="Plantilla"/>
+              <w:numPr>
+                <w:ilvl w:val="2"/>
+                <w:numId w:val="34"/>
+              </w:numPr>
+              <w:spacing w:line="276" w:lineRule="auto"/>
+              <w:jc w:val="left"/>
+              <w:rPr>
+                <w:rFonts w:ascii="Arial" w:eastAsiaTheme="minorEastAsia" w:hAnsi="Arial" w:cs="Arial"/>
+                <w:sz w:val="22"/>
+                <w:szCs w:val="22"/>
+                <w:lang w:val="es-ES" w:eastAsia="es-ES"/>
+              </w:rPr>
+            </w:pPr>
+            <w:r>
+              <w:rPr>
+                <w:rFonts w:ascii="Arial" w:eastAsiaTheme="minorEastAsia" w:hAnsi="Arial" w:cs="Arial"/>
+                <w:sz w:val="22"/>
+                <w:szCs w:val="22"/>
+                <w:lang w:val="es-ES" w:eastAsia="es-ES"/>
+              </w:rPr>
+              <w:t>El RRP ingresa una descripción.</w:t>
+            </w:r>
+          </w:p>
+        </w:tc>
+      </w:tr>
+      <w:tr>
+        <w:trPr>
+          <w:tblCellSpacing w:w="20" w:type="dxa"/>
+          <w:jc w:val="center"/>
+        </w:trPr>
+        <w:tc>
+          <w:tcPr>
+            <w:tcW w:w="2883" w:type="pct"/>
+            <w:gridSpan w:val="3"/>
+            <w:tcBorders>
+              <w:top w:val="outset" w:sz="6" w:space="0" w:color="auto"/>
+              <w:left w:val="outset" w:sz="6" w:space="0" w:color="auto"/>
+              <w:bottom w:val="outset" w:sz="6" w:space="0" w:color="auto"/>
+              <w:right w:val="outset" w:sz="6" w:space="0" w:color="auto"/>
+            </w:tcBorders>
+            <w:hideMark/>
+          </w:tcPr>
+          <w:p>
+            <w:pPr>
+              <w:pStyle w:val="Prrafodelista"/>
+              <w:numPr>
+                <w:ilvl w:val="0"/>
+                <w:numId w:val="34"/>
+              </w:numPr>
+              <w:spacing w:after="0" w:line="240" w:lineRule="auto"/>
+              <w:ind w:left="709"/>
+              <w:rPr>
+                <w:rFonts w:ascii="Arial" w:hAnsi="Arial" w:cs="Arial"/>
+                <w:lang w:val="es-ES" w:eastAsia="es-ES"/>
+              </w:rPr>
+            </w:pPr>
+            <w:r>
+              <w:rPr>
+                <w:rFonts w:ascii="Arial" w:hAnsi="Arial" w:cs="Arial"/>
+                <w:lang w:val="es-ES" w:eastAsia="es-ES"/>
+              </w:rPr>
+              <w:t>El sistema solicita la confirmación de registro del diagnostico.</w:t>
+            </w:r>
+          </w:p>
+        </w:tc>
+        <w:tc>
+          <w:tcPr>
+            <w:tcW w:w="2063" w:type="pct"/>
+            <w:gridSpan w:val="3"/>
+            <w:tcBorders>
+              <w:top w:val="outset" w:sz="6" w:space="0" w:color="auto"/>
+              <w:left w:val="outset" w:sz="6" w:space="0" w:color="auto"/>
+              <w:bottom w:val="outset" w:sz="6" w:space="0" w:color="auto"/>
+              <w:right w:val="outset" w:sz="6" w:space="0" w:color="auto"/>
+            </w:tcBorders>
+          </w:tcPr>
+          <w:p>
+            <w:pPr>
+              <w:pStyle w:val="Textoindependiente"/>
+              <w:ind w:left="720"/>
+              <w:rPr>
+                <w:rFonts w:ascii="Arial" w:hAnsi="Arial" w:cs="Arial"/>
+              </w:rPr>
+            </w:pPr>
+          </w:p>
+        </w:tc>
+      </w:tr>
+      <w:tr>
+        <w:trPr>
+          <w:tblCellSpacing w:w="20" w:type="dxa"/>
+          <w:jc w:val="center"/>
+        </w:trPr>
+        <w:tc>
+          <w:tcPr>
+            <w:tcW w:w="2883" w:type="pct"/>
+            <w:gridSpan w:val="3"/>
+            <w:tcBorders>
+              <w:top w:val="outset" w:sz="6" w:space="0" w:color="auto"/>
+              <w:left w:val="outset" w:sz="6" w:space="0" w:color="auto"/>
+              <w:bottom w:val="outset" w:sz="6" w:space="0" w:color="auto"/>
+              <w:right w:val="outset" w:sz="6" w:space="0" w:color="auto"/>
+            </w:tcBorders>
+            <w:hideMark/>
+          </w:tcPr>
+          <w:p>
+            <w:pPr>
+              <w:pStyle w:val="Prrafodelista"/>
+              <w:numPr>
+                <w:ilvl w:val="0"/>
+                <w:numId w:val="34"/>
+              </w:numPr>
+              <w:spacing w:after="0" w:line="240" w:lineRule="auto"/>
+              <w:ind w:left="709"/>
+              <w:rPr>
+                <w:rFonts w:ascii="Arial" w:hAnsi="Arial" w:cs="Arial"/>
+                <w:lang w:val="es-ES" w:eastAsia="es-ES"/>
+              </w:rPr>
+            </w:pPr>
+            <w:r>
+              <w:rPr>
+                <w:rFonts w:ascii="Arial" w:hAnsi="Arial" w:cs="Arial"/>
+                <w:lang w:val="es-ES" w:eastAsia="es-ES"/>
+              </w:rPr>
+              <w:t>El RRP confirma el registro del diagnostico</w:t>
+            </w:r>
+          </w:p>
+        </w:tc>
+        <w:tc>
+          <w:tcPr>
+            <w:tcW w:w="2063" w:type="pct"/>
+            <w:gridSpan w:val="3"/>
+            <w:tcBorders>
+              <w:top w:val="outset" w:sz="6" w:space="0" w:color="auto"/>
+              <w:left w:val="outset" w:sz="6" w:space="0" w:color="auto"/>
+              <w:bottom w:val="outset" w:sz="6" w:space="0" w:color="auto"/>
+              <w:right w:val="outset" w:sz="6" w:space="0" w:color="auto"/>
+            </w:tcBorders>
+            <w:hideMark/>
+          </w:tcPr>
+          <w:p>
+            <w:pPr>
+              <w:pStyle w:val="Plantilla"/>
+              <w:numPr>
+                <w:ilvl w:val="2"/>
+                <w:numId w:val="34"/>
+              </w:numPr>
+              <w:spacing w:line="276" w:lineRule="auto"/>
+              <w:jc w:val="left"/>
+              <w:rPr>
+                <w:rFonts w:ascii="Arial" w:eastAsiaTheme="minorEastAsia" w:hAnsi="Arial" w:cs="Arial"/>
+                <w:sz w:val="22"/>
+                <w:szCs w:val="22"/>
+                <w:lang w:val="es-ES" w:eastAsia="es-ES"/>
+              </w:rPr>
+            </w:pPr>
+            <w:r>
+              <w:rPr>
+                <w:rFonts w:ascii="Arial" w:eastAsiaTheme="minorEastAsia" w:hAnsi="Arial" w:cs="Arial"/>
+                <w:sz w:val="22"/>
+                <w:szCs w:val="22"/>
+                <w:lang w:val="es-ES" w:eastAsia="es-ES"/>
+              </w:rPr>
+              <w:t>El RRP no confirma el registro del diagnostico.</w:t>
+            </w:r>
+          </w:p>
+          <w:p>
+            <w:pPr>
+              <w:pStyle w:val="Plantilla"/>
+              <w:numPr>
+                <w:ilvl w:val="2"/>
+                <w:numId w:val="34"/>
+              </w:numPr>
+              <w:spacing w:line="276" w:lineRule="auto"/>
+              <w:jc w:val="left"/>
+              <w:rPr>
+                <w:rFonts w:ascii="Arial" w:eastAsiaTheme="minorEastAsia" w:hAnsi="Arial" w:cs="Arial"/>
+                <w:sz w:val="22"/>
+                <w:szCs w:val="22"/>
+                <w:lang w:val="es-ES" w:eastAsia="es-ES"/>
+              </w:rPr>
+            </w:pPr>
+            <w:r>
+              <w:rPr>
+                <w:rFonts w:ascii="Arial" w:eastAsiaTheme="minorEastAsia" w:hAnsi="Arial" w:cs="Arial"/>
+                <w:sz w:val="22"/>
+                <w:szCs w:val="22"/>
+                <w:lang w:val="es-ES" w:eastAsia="es-ES"/>
+              </w:rPr>
+              <w:t>El sistema notifica la situación</w:t>
+            </w:r>
+          </w:p>
+          <w:p>
+            <w:pPr>
+              <w:pStyle w:val="Plantilla"/>
+              <w:numPr>
+                <w:ilvl w:val="2"/>
+                <w:numId w:val="34"/>
+              </w:numPr>
+              <w:spacing w:line="276" w:lineRule="auto"/>
+              <w:jc w:val="left"/>
+              <w:rPr>
+                <w:rFonts w:ascii="Arial" w:eastAsiaTheme="minorEastAsia" w:hAnsi="Arial" w:cs="Arial"/>
+                <w:sz w:val="22"/>
+                <w:szCs w:val="22"/>
+                <w:lang w:val="es-ES" w:eastAsia="es-ES"/>
+              </w:rPr>
+            </w:pPr>
+            <w:r>
+              <w:rPr>
+                <w:rFonts w:ascii="Arial" w:eastAsiaTheme="minorEastAsia" w:hAnsi="Arial" w:cs="Arial"/>
+                <w:sz w:val="22"/>
+                <w:szCs w:val="22"/>
+                <w:lang w:val="es-ES" w:eastAsia="es-ES"/>
+              </w:rPr>
+              <w:t>Se cancela el caso de uso</w:t>
+            </w:r>
+          </w:p>
+        </w:tc>
+      </w:tr>
+      <w:tr>
+        <w:trPr>
+          <w:tblCellSpacing w:w="20" w:type="dxa"/>
+          <w:jc w:val="center"/>
+        </w:trPr>
+        <w:tc>
+          <w:tcPr>
+            <w:tcW w:w="2883" w:type="pct"/>
+            <w:gridSpan w:val="3"/>
+            <w:tcBorders>
+              <w:top w:val="outset" w:sz="6" w:space="0" w:color="auto"/>
+              <w:left w:val="outset" w:sz="6" w:space="0" w:color="auto"/>
+              <w:bottom w:val="outset" w:sz="6" w:space="0" w:color="auto"/>
+              <w:right w:val="outset" w:sz="6" w:space="0" w:color="auto"/>
+            </w:tcBorders>
+            <w:hideMark/>
+          </w:tcPr>
+          <w:p>
+            <w:pPr>
+              <w:pStyle w:val="Prrafodelista"/>
+              <w:numPr>
+                <w:ilvl w:val="0"/>
+                <w:numId w:val="34"/>
+              </w:numPr>
+              <w:spacing w:after="0" w:line="240" w:lineRule="auto"/>
+              <w:ind w:left="709"/>
+              <w:rPr>
+                <w:rFonts w:ascii="Arial" w:hAnsi="Arial" w:cs="Arial"/>
+                <w:lang w:val="es-ES" w:eastAsia="es-ES"/>
+              </w:rPr>
+            </w:pPr>
+            <w:r>
+              <w:rPr>
+                <w:rFonts w:ascii="Arial" w:hAnsi="Arial" w:cs="Arial"/>
+                <w:highlight w:val="yellow"/>
+                <w:lang w:val="es-ES" w:eastAsia="es-ES"/>
+              </w:rPr>
+              <w:t xml:space="preserve">El sistema registra el diagnostico con los siguientes datos: Materia, Descripción </w:t>
+            </w:r>
+            <w:r>
+              <w:rPr>
+                <w:rFonts w:ascii="Arial" w:hAnsi="Arial" w:cs="Arial"/>
+                <w:lang w:val="es-ES" w:eastAsia="es-ES"/>
+              </w:rPr>
+              <w:t xml:space="preserve">y actualiza el estado del diagnostico a </w:t>
+            </w:r>
+            <w:r>
+              <w:rPr>
+                <w:rFonts w:ascii="Arial" w:hAnsi="Arial" w:cs="Arial"/>
+                <w:b/>
+                <w:lang w:val="es-ES" w:eastAsia="es-ES"/>
+              </w:rPr>
+              <w:t>Pendiente.</w:t>
+            </w:r>
+          </w:p>
+        </w:tc>
+        <w:tc>
+          <w:tcPr>
+            <w:tcW w:w="2063" w:type="pct"/>
+            <w:gridSpan w:val="3"/>
+            <w:tcBorders>
+              <w:top w:val="outset" w:sz="6" w:space="0" w:color="auto"/>
+              <w:left w:val="outset" w:sz="6" w:space="0" w:color="auto"/>
+              <w:bottom w:val="outset" w:sz="6" w:space="0" w:color="auto"/>
+              <w:right w:val="outset" w:sz="6" w:space="0" w:color="auto"/>
+            </w:tcBorders>
+          </w:tcPr>
+          <w:p>
+            <w:pPr>
+              <w:pStyle w:val="Textoindependiente"/>
+              <w:ind w:left="720"/>
+              <w:rPr>
+                <w:rFonts w:ascii="Arial" w:hAnsi="Arial" w:cs="Arial"/>
+              </w:rPr>
+            </w:pPr>
+          </w:p>
+        </w:tc>
+      </w:tr>
+      <w:tr>
+        <w:trPr>
+          <w:tblCellSpacing w:w="20" w:type="dxa"/>
+          <w:jc w:val="center"/>
+        </w:trPr>
+        <w:tc>
+          <w:tcPr>
+            <w:tcW w:w="2883" w:type="pct"/>
+            <w:gridSpan w:val="3"/>
+            <w:tcBorders>
+              <w:top w:val="outset" w:sz="6" w:space="0" w:color="auto"/>
+              <w:left w:val="outset" w:sz="6" w:space="0" w:color="auto"/>
+              <w:bottom w:val="outset" w:sz="6" w:space="0" w:color="auto"/>
+              <w:right w:val="outset" w:sz="6" w:space="0" w:color="auto"/>
+            </w:tcBorders>
+            <w:hideMark/>
+          </w:tcPr>
+          <w:p>
+            <w:pPr>
+              <w:pStyle w:val="Prrafodelista"/>
+              <w:numPr>
+                <w:ilvl w:val="0"/>
+                <w:numId w:val="34"/>
+              </w:numPr>
+              <w:spacing w:after="0" w:line="240" w:lineRule="auto"/>
+              <w:ind w:left="709"/>
+              <w:rPr>
+                <w:rFonts w:ascii="Arial" w:hAnsi="Arial" w:cs="Arial"/>
+                <w:lang w:val="es-ES" w:eastAsia="es-ES"/>
+              </w:rPr>
+            </w:pPr>
+            <w:r>
+              <w:rPr>
+                <w:rFonts w:ascii="Arial" w:hAnsi="Arial" w:cs="Arial"/>
+                <w:lang w:val="es-ES" w:eastAsia="es-ES"/>
+              </w:rPr>
+              <w:t>Fin de Caso de Uso</w:t>
+            </w:r>
+          </w:p>
+        </w:tc>
+        <w:tc>
+          <w:tcPr>
+            <w:tcW w:w="2063" w:type="pct"/>
+            <w:gridSpan w:val="3"/>
+            <w:tcBorders>
+              <w:top w:val="outset" w:sz="6" w:space="0" w:color="auto"/>
+              <w:left w:val="outset" w:sz="6" w:space="0" w:color="auto"/>
+              <w:bottom w:val="outset" w:sz="6" w:space="0" w:color="auto"/>
+              <w:right w:val="outset" w:sz="6" w:space="0" w:color="auto"/>
+            </w:tcBorders>
+          </w:tcPr>
+          <w:p>
+            <w:pPr>
+              <w:pStyle w:val="Textoindependiente"/>
+              <w:ind w:left="720"/>
+              <w:rPr>
+                <w:rFonts w:ascii="Arial" w:hAnsi="Arial" w:cs="Arial"/>
+              </w:rPr>
+            </w:pPr>
+          </w:p>
+        </w:tc>
+      </w:tr>
+      <w:tr>
+        <w:trPr>
+          <w:cantSplit/>
+          <w:tblCellSpacing w:w="20" w:type="dxa"/>
+          <w:jc w:val="center"/>
+        </w:trPr>
+        <w:tc>
+          <w:tcPr>
+            <w:tcW w:w="4964" w:type="pct"/>
+            <w:gridSpan w:val="6"/>
+            <w:tcBorders>
+              <w:top w:val="outset" w:sz="6" w:space="0" w:color="auto"/>
+              <w:left w:val="outset" w:sz="6" w:space="0" w:color="auto"/>
+              <w:bottom w:val="outset" w:sz="6" w:space="0" w:color="auto"/>
+              <w:right w:val="outset" w:sz="6" w:space="0" w:color="auto"/>
+            </w:tcBorders>
+            <w:hideMark/>
+          </w:tcPr>
+          <w:p>
+            <w:pPr>
+              <w:jc w:val="both"/>
+              <w:rPr>
+                <w:rFonts w:ascii="Arial" w:hAnsi="Arial" w:cs="Arial"/>
+                <w:b/>
+                <w:bCs/>
+                <w:lang w:val="es-ES" w:eastAsia="es-ES"/>
+              </w:rPr>
+            </w:pPr>
+            <w:r>
+              <w:rPr>
+                <w:rFonts w:ascii="Arial" w:hAnsi="Arial" w:cs="Arial"/>
+                <w:b/>
+                <w:bCs/>
+              </w:rPr>
+              <w:t xml:space="preserve">Observaciones: </w:t>
+            </w:r>
+          </w:p>
+        </w:tc>
+      </w:tr>
+      <w:tr>
+        <w:trPr>
+          <w:cantSplit/>
+          <w:tblCellSpacing w:w="20" w:type="dxa"/>
+          <w:jc w:val="center"/>
+        </w:trPr>
+        <w:tc>
+          <w:tcPr>
+            <w:tcW w:w="4964" w:type="pct"/>
+            <w:gridSpan w:val="6"/>
+            <w:tcBorders>
+              <w:top w:val="outset" w:sz="6" w:space="0" w:color="auto"/>
+              <w:left w:val="outset" w:sz="6" w:space="0" w:color="auto"/>
+              <w:bottom w:val="outset" w:sz="6" w:space="0" w:color="auto"/>
+              <w:right w:val="outset" w:sz="6" w:space="0" w:color="auto"/>
+            </w:tcBorders>
+            <w:hideMark/>
+          </w:tcPr>
+          <w:p>
+            <w:pPr>
+              <w:jc w:val="both"/>
+              <w:rPr>
+                <w:rFonts w:ascii="Arial" w:hAnsi="Arial" w:cs="Arial"/>
+                <w:b/>
+                <w:bCs/>
+                <w:lang w:val="es-ES" w:eastAsia="es-ES"/>
+              </w:rPr>
+            </w:pPr>
+            <w:r>
+              <w:rPr>
+                <w:rFonts w:ascii="Arial" w:hAnsi="Arial" w:cs="Arial"/>
+                <w:b/>
+                <w:bCs/>
+              </w:rPr>
+              <w:t>Requerimientos no Funcionales Asociados: no aplica</w:t>
+            </w:r>
+          </w:p>
+        </w:tc>
+      </w:tr>
+      <w:tr>
+        <w:trPr>
+          <w:cantSplit/>
+          <w:tblCellSpacing w:w="20" w:type="dxa"/>
+          <w:jc w:val="center"/>
+        </w:trPr>
+        <w:tc>
+          <w:tcPr>
+            <w:tcW w:w="4964" w:type="pct"/>
+            <w:gridSpan w:val="6"/>
+            <w:tcBorders>
+              <w:top w:val="outset" w:sz="6" w:space="0" w:color="auto"/>
+              <w:left w:val="outset" w:sz="6" w:space="0" w:color="auto"/>
+              <w:bottom w:val="outset" w:sz="6" w:space="0" w:color="auto"/>
+              <w:right w:val="outset" w:sz="6" w:space="0" w:color="auto"/>
+            </w:tcBorders>
+            <w:hideMark/>
+          </w:tcPr>
+          <w:p>
+            <w:pPr>
+              <w:jc w:val="both"/>
+              <w:rPr>
+                <w:rFonts w:ascii="Arial" w:hAnsi="Arial" w:cs="Arial"/>
+                <w:b/>
+                <w:bCs/>
+                <w:lang w:val="es-ES" w:eastAsia="es-ES"/>
+              </w:rPr>
+            </w:pPr>
+            <w:r>
+              <w:rPr>
+                <w:rFonts w:ascii="Arial" w:hAnsi="Arial" w:cs="Arial"/>
+                <w:b/>
+                <w:bCs/>
+              </w:rPr>
+              <w:t>Asociaciones de Extensión:  no aplica</w:t>
+            </w:r>
+          </w:p>
+        </w:tc>
+      </w:tr>
+      <w:tr>
+        <w:trPr>
+          <w:cantSplit/>
+          <w:tblCellSpacing w:w="20" w:type="dxa"/>
+          <w:jc w:val="center"/>
+        </w:trPr>
+        <w:tc>
+          <w:tcPr>
+            <w:tcW w:w="4964" w:type="pct"/>
+            <w:gridSpan w:val="6"/>
+            <w:tcBorders>
+              <w:top w:val="outset" w:sz="6" w:space="0" w:color="auto"/>
+              <w:left w:val="outset" w:sz="6" w:space="0" w:color="auto"/>
+              <w:bottom w:val="outset" w:sz="6" w:space="0" w:color="auto"/>
+              <w:right w:val="outset" w:sz="6" w:space="0" w:color="auto"/>
+            </w:tcBorders>
+            <w:hideMark/>
+          </w:tcPr>
+          <w:p>
+            <w:pPr>
+              <w:jc w:val="both"/>
+              <w:rPr>
+                <w:rFonts w:ascii="Arial" w:hAnsi="Arial" w:cs="Arial"/>
+                <w:b/>
+                <w:bCs/>
+                <w:lang w:val="es-ES" w:eastAsia="es-ES"/>
+              </w:rPr>
+            </w:pPr>
+            <w:r>
+              <w:rPr>
+                <w:rFonts w:ascii="Arial" w:hAnsi="Arial" w:cs="Arial"/>
+                <w:b/>
+                <w:bCs/>
+              </w:rPr>
+              <w:t>Asociaciones de Inclusión: no aplica</w:t>
+            </w:r>
+          </w:p>
+        </w:tc>
+      </w:tr>
+      <w:tr>
+        <w:trPr>
+          <w:cantSplit/>
+          <w:tblCellSpacing w:w="20" w:type="dxa"/>
+          <w:jc w:val="center"/>
+        </w:trPr>
+        <w:tc>
+          <w:tcPr>
+            <w:tcW w:w="4964" w:type="pct"/>
+            <w:gridSpan w:val="6"/>
+            <w:tcBorders>
+              <w:top w:val="outset" w:sz="6" w:space="0" w:color="auto"/>
+              <w:left w:val="outset" w:sz="6" w:space="0" w:color="auto"/>
+              <w:bottom w:val="outset" w:sz="6" w:space="0" w:color="auto"/>
+              <w:right w:val="outset" w:sz="6" w:space="0" w:color="auto"/>
+            </w:tcBorders>
+            <w:hideMark/>
+          </w:tcPr>
+          <w:p>
+            <w:pPr>
+              <w:jc w:val="both"/>
+              <w:rPr>
+                <w:rFonts w:ascii="Arial" w:hAnsi="Arial" w:cs="Arial"/>
+                <w:b/>
+                <w:bCs/>
+                <w:lang w:val="es-ES" w:eastAsia="es-ES"/>
+              </w:rPr>
+            </w:pPr>
+            <w:r>
+              <w:rPr>
+                <w:rFonts w:ascii="Arial" w:hAnsi="Arial" w:cs="Arial"/>
+                <w:b/>
+                <w:bCs/>
+              </w:rPr>
+              <w:t xml:space="preserve">Use Case donde se incluye: </w:t>
+            </w:r>
+            <w:r>
+              <w:rPr>
+                <w:rFonts w:ascii="Arial" w:hAnsi="Arial" w:cs="Arial"/>
+                <w:b/>
+                <w:bCs/>
+                <w:highlight w:val="yellow"/>
+              </w:rPr>
+              <w:t>Registrar Paciente</w:t>
+            </w:r>
+          </w:p>
+        </w:tc>
+      </w:tr>
+      <w:tr>
+        <w:trPr>
+          <w:cantSplit/>
+          <w:tblCellSpacing w:w="20" w:type="dxa"/>
+          <w:jc w:val="center"/>
+        </w:trPr>
+        <w:tc>
+          <w:tcPr>
+            <w:tcW w:w="4964" w:type="pct"/>
+            <w:gridSpan w:val="6"/>
+            <w:tcBorders>
+              <w:top w:val="outset" w:sz="6" w:space="0" w:color="auto"/>
+              <w:left w:val="outset" w:sz="6" w:space="0" w:color="auto"/>
+              <w:bottom w:val="outset" w:sz="6" w:space="0" w:color="auto"/>
+              <w:right w:val="outset" w:sz="6" w:space="0" w:color="auto"/>
+            </w:tcBorders>
+            <w:hideMark/>
+          </w:tcPr>
+          <w:p>
+            <w:pPr>
+              <w:jc w:val="both"/>
+              <w:rPr>
+                <w:rFonts w:ascii="Arial" w:hAnsi="Arial" w:cs="Arial"/>
+                <w:b/>
+                <w:bCs/>
+                <w:lang w:val="es-ES" w:eastAsia="es-ES"/>
+              </w:rPr>
+            </w:pPr>
+            <w:r>
+              <w:rPr>
+                <w:rFonts w:ascii="Arial" w:hAnsi="Arial" w:cs="Arial"/>
+                <w:b/>
+                <w:bCs/>
+              </w:rPr>
+              <w:t xml:space="preserve">Use Case al que extiende: </w:t>
+            </w:r>
+            <w:r>
+              <w:rPr>
+                <w:rFonts w:ascii="Arial" w:hAnsi="Arial" w:cs="Arial"/>
+                <w:b/>
+                <w:bCs/>
+                <w:highlight w:val="yellow"/>
+              </w:rPr>
+              <w:t>Registrar Paciente</w:t>
+            </w:r>
+          </w:p>
+        </w:tc>
+      </w:tr>
+      <w:tr>
+        <w:trPr>
+          <w:cantSplit/>
+          <w:tblCellSpacing w:w="20" w:type="dxa"/>
+          <w:jc w:val="center"/>
+        </w:trPr>
+        <w:tc>
+          <w:tcPr>
+            <w:tcW w:w="4964" w:type="pct"/>
+            <w:gridSpan w:val="6"/>
+            <w:tcBorders>
+              <w:top w:val="outset" w:sz="6" w:space="0" w:color="auto"/>
+              <w:left w:val="outset" w:sz="6" w:space="0" w:color="auto"/>
+              <w:bottom w:val="outset" w:sz="6" w:space="0" w:color="auto"/>
+              <w:right w:val="outset" w:sz="6" w:space="0" w:color="auto"/>
+            </w:tcBorders>
+            <w:hideMark/>
+          </w:tcPr>
+          <w:p>
+            <w:pPr>
+              <w:pStyle w:val="Ttulo1"/>
+              <w:rPr>
+                <w:rFonts w:ascii="Arial" w:hAnsi="Arial" w:cs="Arial"/>
+                <w:bCs/>
+                <w:sz w:val="22"/>
+                <w:szCs w:val="22"/>
+              </w:rPr>
+            </w:pPr>
+            <w:r>
+              <w:rPr>
+                <w:rFonts w:ascii="Arial" w:hAnsi="Arial" w:cs="Arial"/>
+                <w:bCs/>
+                <w:sz w:val="22"/>
+                <w:szCs w:val="22"/>
+              </w:rPr>
+              <w:t xml:space="preserve">Use Case de Generalización: </w:t>
+            </w:r>
+            <w:r>
+              <w:rPr>
+                <w:rFonts w:ascii="Arial" w:hAnsi="Arial" w:cs="Arial"/>
+                <w:sz w:val="22"/>
+                <w:szCs w:val="22"/>
+              </w:rPr>
+              <w:t>no aplica</w:t>
+            </w:r>
+          </w:p>
+        </w:tc>
+      </w:tr>
+    </w:tbl>
+    <w:p>
+      <w:pPr>
         <w:sectPr>
           <w:headerReference w:type="default" r:id="rId22"/>
           <w:footerReference w:type="default" r:id="rId23"/>
@@ -37158,9 +39944,6 @@
           <w:docGrid w:linePitch="360"/>
         </w:sectPr>
       </w:pPr>
-      <w:r>
-        <w:t>Caso de uso 4: Generar historia clínica</w:t>
-      </w:r>
     </w:p>
     <w:p>
       <w:pPr>
@@ -37820,7 +40603,7 @@
         <w:noProof/>
         <w:lang w:val="es-ES"/>
       </w:rPr>
-      <w:t>6</w:t>
+      <w:t>19</w:t>
     </w:r>
     <w:r>
       <w:rPr>
@@ -37999,7 +40782,7 @@
         <w:noProof/>
         <w:lang w:val="es-ES"/>
       </w:rPr>
-      <w:t>48</w:t>
+      <w:t>50</w:t>
     </w:r>
     <w:r>
       <w:rPr>
@@ -38021,7 +40804,7 @@
           <w:noProof/>
           <w:lang w:val="es-ES"/>
         </w:rPr>
-        <w:t>49</w:t>
+        <w:t>51</w:t>
       </w:r>
     </w:fldSimple>
   </w:p>
@@ -38182,7 +40965,7 @@
         <w:noProof/>
         <w:lang w:val="es-ES"/>
       </w:rPr>
-      <w:t>49</w:t>
+      <w:t>51</w:t>
     </w:r>
     <w:r>
       <w:rPr>
@@ -38204,7 +40987,7 @@
           <w:noProof/>
           <w:lang w:val="es-ES"/>
         </w:rPr>
-        <w:t>49</w:t>
+        <w:t>51</w:t>
       </w:r>
     </w:fldSimple>
   </w:p>
@@ -38302,7 +41085,7 @@
                         <a:blip r:embed="rId1">
                           <a:extLst>
                             <a:ext uri="{28A0092B-C50C-407E-A947-70E740481C1C}">
-                              <a14:useLocalDpi xmlns:a14="http://schemas.microsoft.com/office/drawing/2010/main" xmlns:wps="http://schemas.microsoft.com/office/word/2010/wordprocessingShape" xmlns:wpi="http://schemas.microsoft.com/office/word/2010/wordprocessingInk" xmlns:wpg="http://schemas.microsoft.com/office/word/2010/wordprocessingGroup" xmlns:w15="http://schemas.microsoft.com/office/word/2012/wordml" xmlns:w14="http://schemas.microsoft.com/office/word/2010/wordml" xmlns:w="http://schemas.openxmlformats.org/wordprocessingml/2006/main" xmlns:w10="urn:schemas-microsoft-com:office:word" xmlns:wp14="http://schemas.microsoft.com/office/word/2010/wordprocessingDrawing" xmlns:v="urn:schemas-microsoft-com:vml" xmlns:o="urn:schemas-microsoft-com:office:office" xmlns:mc="http://schemas.openxmlformats.org/markup-compatibility/2006" xmlns:wpc="http://schemas.microsoft.com/office/word/2010/wordprocessingCanvas" xmlns="" val="0"/>
+                              <a14:useLocalDpi xmlns="" xmlns:wpc="http://schemas.microsoft.com/office/word/2010/wordprocessingCanvas" xmlns:mc="http://schemas.openxmlformats.org/markup-compatibility/2006" xmlns:o="urn:schemas-microsoft-com:office:office" xmlns:v="urn:schemas-microsoft-com:vml" xmlns:wp14="http://schemas.microsoft.com/office/word/2010/wordprocessingDrawing" xmlns:w10="urn:schemas-microsoft-com:office:word" xmlns:w="http://schemas.openxmlformats.org/wordprocessingml/2006/main" xmlns:w14="http://schemas.microsoft.com/office/word/2010/wordml" xmlns:w15="http://schemas.microsoft.com/office/word/2012/wordml" xmlns:wpg="http://schemas.microsoft.com/office/word/2010/wordprocessingGroup" xmlns:wpi="http://schemas.microsoft.com/office/word/2010/wordprocessingInk" xmlns:wps="http://schemas.microsoft.com/office/word/2010/wordprocessingShape" xmlns:a14="http://schemas.microsoft.com/office/drawing/2010/main" val="0"/>
                             </a:ext>
                           </a:extLst>
                         </a:blip>
@@ -38491,7 +41274,7 @@
                         <a:blip r:embed="rId1">
                           <a:extLst>
                             <a:ext uri="{28A0092B-C50C-407E-A947-70E740481C1C}">
-                              <a14:useLocalDpi xmlns:a14="http://schemas.microsoft.com/office/drawing/2010/main" xmlns:wps="http://schemas.microsoft.com/office/word/2010/wordprocessingShape" xmlns:wpi="http://schemas.microsoft.com/office/word/2010/wordprocessingInk" xmlns:wpg="http://schemas.microsoft.com/office/word/2010/wordprocessingGroup" xmlns:w15="http://schemas.microsoft.com/office/word/2012/wordml" xmlns:w14="http://schemas.microsoft.com/office/word/2010/wordml" xmlns:w="http://schemas.openxmlformats.org/wordprocessingml/2006/main" xmlns:w10="urn:schemas-microsoft-com:office:word" xmlns:wp14="http://schemas.microsoft.com/office/word/2010/wordprocessingDrawing" xmlns:v="urn:schemas-microsoft-com:vml" xmlns:o="urn:schemas-microsoft-com:office:office" xmlns:mc="http://schemas.openxmlformats.org/markup-compatibility/2006" xmlns:wpc="http://schemas.microsoft.com/office/word/2010/wordprocessingCanvas" xmlns="" val="0"/>
+                              <a14:useLocalDpi xmlns="" xmlns:wpc="http://schemas.microsoft.com/office/word/2010/wordprocessingCanvas" xmlns:mc="http://schemas.openxmlformats.org/markup-compatibility/2006" xmlns:o="urn:schemas-microsoft-com:office:office" xmlns:v="urn:schemas-microsoft-com:vml" xmlns:wp14="http://schemas.microsoft.com/office/word/2010/wordprocessingDrawing" xmlns:w10="urn:schemas-microsoft-com:office:word" xmlns:w="http://schemas.openxmlformats.org/wordprocessingml/2006/main" xmlns:w14="http://schemas.microsoft.com/office/word/2010/wordml" xmlns:w15="http://schemas.microsoft.com/office/word/2012/wordml" xmlns:wpg="http://schemas.microsoft.com/office/word/2010/wordprocessingGroup" xmlns:wpi="http://schemas.microsoft.com/office/word/2010/wordprocessingInk" xmlns:wps="http://schemas.microsoft.com/office/word/2010/wordprocessingShape" xmlns:a14="http://schemas.microsoft.com/office/drawing/2010/main" val="0"/>
                             </a:ext>
                           </a:extLst>
                         </a:blip>
@@ -38707,7 +41490,7 @@
                         <a:blip r:embed="rId1">
                           <a:extLst>
                             <a:ext uri="{28A0092B-C50C-407E-A947-70E740481C1C}">
-                              <a14:useLocalDpi xmlns:a14="http://schemas.microsoft.com/office/drawing/2010/main" xmlns:wps="http://schemas.microsoft.com/office/word/2010/wordprocessingShape" xmlns:wpi="http://schemas.microsoft.com/office/word/2010/wordprocessingInk" xmlns:wpg="http://schemas.microsoft.com/office/word/2010/wordprocessingGroup" xmlns:w15="http://schemas.microsoft.com/office/word/2012/wordml" xmlns:w14="http://schemas.microsoft.com/office/word/2010/wordml" xmlns:w="http://schemas.openxmlformats.org/wordprocessingml/2006/main" xmlns:w10="urn:schemas-microsoft-com:office:word" xmlns:wp14="http://schemas.microsoft.com/office/word/2010/wordprocessingDrawing" xmlns:v="urn:schemas-microsoft-com:vml" xmlns:o="urn:schemas-microsoft-com:office:office" xmlns:mc="http://schemas.openxmlformats.org/markup-compatibility/2006" xmlns:wpc="http://schemas.microsoft.com/office/word/2010/wordprocessingCanvas" xmlns="" val="0"/>
+                              <a14:useLocalDpi xmlns="" xmlns:wpc="http://schemas.microsoft.com/office/word/2010/wordprocessingCanvas" xmlns:mc="http://schemas.openxmlformats.org/markup-compatibility/2006" xmlns:o="urn:schemas-microsoft-com:office:office" xmlns:v="urn:schemas-microsoft-com:vml" xmlns:wp14="http://schemas.microsoft.com/office/word/2010/wordprocessingDrawing" xmlns:w10="urn:schemas-microsoft-com:office:word" xmlns:w="http://schemas.openxmlformats.org/wordprocessingml/2006/main" xmlns:w14="http://schemas.microsoft.com/office/word/2010/wordml" xmlns:w15="http://schemas.microsoft.com/office/word/2012/wordml" xmlns:wpg="http://schemas.microsoft.com/office/word/2010/wordprocessingGroup" xmlns:wpi="http://schemas.microsoft.com/office/word/2010/wordprocessingInk" xmlns:wps="http://schemas.microsoft.com/office/word/2010/wordprocessingShape" xmlns:a14="http://schemas.microsoft.com/office/drawing/2010/main" val="0"/>
                             </a:ext>
                           </a:extLst>
                         </a:blip>
@@ -38908,7 +41691,7 @@
                         <a:blip r:embed="rId1">
                           <a:extLst>
                             <a:ext uri="{28A0092B-C50C-407E-A947-70E740481C1C}">
-                              <a14:useLocalDpi xmlns:a14="http://schemas.microsoft.com/office/drawing/2010/main" xmlns:wps="http://schemas.microsoft.com/office/word/2010/wordprocessingShape" xmlns:wpi="http://schemas.microsoft.com/office/word/2010/wordprocessingInk" xmlns:wpg="http://schemas.microsoft.com/office/word/2010/wordprocessingGroup" xmlns:w15="http://schemas.microsoft.com/office/word/2012/wordml" xmlns:w14="http://schemas.microsoft.com/office/word/2010/wordml" xmlns:w="http://schemas.openxmlformats.org/wordprocessingml/2006/main" xmlns:w10="urn:schemas-microsoft-com:office:word" xmlns:wp14="http://schemas.microsoft.com/office/word/2010/wordprocessingDrawing" xmlns:v="urn:schemas-microsoft-com:vml" xmlns:o="urn:schemas-microsoft-com:office:office" xmlns:mc="http://schemas.openxmlformats.org/markup-compatibility/2006" xmlns:wpc="http://schemas.microsoft.com/office/word/2010/wordprocessingCanvas" xmlns="" val="0"/>
+                              <a14:useLocalDpi xmlns="" xmlns:wpc="http://schemas.microsoft.com/office/word/2010/wordprocessingCanvas" xmlns:mc="http://schemas.openxmlformats.org/markup-compatibility/2006" xmlns:o="urn:schemas-microsoft-com:office:office" xmlns:v="urn:schemas-microsoft-com:vml" xmlns:wp14="http://schemas.microsoft.com/office/word/2010/wordprocessingDrawing" xmlns:w10="urn:schemas-microsoft-com:office:word" xmlns:w="http://schemas.openxmlformats.org/wordprocessingml/2006/main" xmlns:w14="http://schemas.microsoft.com/office/word/2010/wordml" xmlns:w15="http://schemas.microsoft.com/office/word/2012/wordml" xmlns:wpg="http://schemas.microsoft.com/office/word/2010/wordprocessingGroup" xmlns:wpi="http://schemas.microsoft.com/office/word/2010/wordprocessingInk" xmlns:wps="http://schemas.microsoft.com/office/word/2010/wordprocessingShape" xmlns:a14="http://schemas.microsoft.com/office/drawing/2010/main" val="0"/>
                             </a:ext>
                           </a:extLst>
                         </a:blip>
@@ -39048,6 +41831,119 @@
 <file path=word/numbering.xml><?xml version="1.0" encoding="utf-8"?>
 <w:numbering xmlns:ve="http://schemas.openxmlformats.org/markup-compatibility/2006" xmlns:o="urn:schemas-microsoft-com:office:office" xmlns:r="http://schemas.openxmlformats.org/officeDocument/2006/relationships" xmlns:m="http://schemas.openxmlformats.org/officeDocument/2006/math" xmlns:v="urn:schemas-microsoft-com:vml" xmlns:wp="http://schemas.openxmlformats.org/drawingml/2006/wordprocessingDrawing" xmlns:w10="urn:schemas-microsoft-com:office:word" xmlns:w="http://schemas.openxmlformats.org/wordprocessingml/2006/main" xmlns:wne="http://schemas.microsoft.com/office/word/2006/wordml">
   <w:abstractNum w:abstractNumId="0">
+    <w:nsid w:val="02E24FA8"/>
+    <w:multiLevelType w:val="hybridMultilevel"/>
+    <w:tmpl w:val="2AE2A9C0"/>
+    <w:lvl w:ilvl="0" w:tplc="2C0A0001">
+      <w:start w:val="1"/>
+      <w:numFmt w:val="bullet"/>
+      <w:lvlText w:val=""/>
+      <w:lvlJc w:val="left"/>
+      <w:pPr>
+        <w:ind w:left="720" w:hanging="360"/>
+      </w:pPr>
+      <w:rPr>
+        <w:rFonts w:ascii="Symbol" w:hAnsi="Symbol" w:hint="default"/>
+      </w:rPr>
+    </w:lvl>
+    <w:lvl w:ilvl="1" w:tplc="2C0A0003">
+      <w:start w:val="1"/>
+      <w:numFmt w:val="decimal"/>
+      <w:lvlText w:val="%2."/>
+      <w:lvlJc w:val="left"/>
+      <w:pPr>
+        <w:tabs>
+          <w:tab w:val="num" w:pos="1440"/>
+        </w:tabs>
+        <w:ind w:left="1440" w:hanging="360"/>
+      </w:pPr>
+    </w:lvl>
+    <w:lvl w:ilvl="2" w:tplc="2C0A0005">
+      <w:start w:val="1"/>
+      <w:numFmt w:val="decimal"/>
+      <w:lvlText w:val="%3."/>
+      <w:lvlJc w:val="left"/>
+      <w:pPr>
+        <w:tabs>
+          <w:tab w:val="num" w:pos="2160"/>
+        </w:tabs>
+        <w:ind w:left="2160" w:hanging="360"/>
+      </w:pPr>
+    </w:lvl>
+    <w:lvl w:ilvl="3" w:tplc="2C0A0001">
+      <w:start w:val="1"/>
+      <w:numFmt w:val="decimal"/>
+      <w:lvlText w:val="%4."/>
+      <w:lvlJc w:val="left"/>
+      <w:pPr>
+        <w:tabs>
+          <w:tab w:val="num" w:pos="2880"/>
+        </w:tabs>
+        <w:ind w:left="2880" w:hanging="360"/>
+      </w:pPr>
+    </w:lvl>
+    <w:lvl w:ilvl="4" w:tplc="2C0A0003">
+      <w:start w:val="1"/>
+      <w:numFmt w:val="decimal"/>
+      <w:lvlText w:val="%5."/>
+      <w:lvlJc w:val="left"/>
+      <w:pPr>
+        <w:tabs>
+          <w:tab w:val="num" w:pos="3600"/>
+        </w:tabs>
+        <w:ind w:left="3600" w:hanging="360"/>
+      </w:pPr>
+    </w:lvl>
+    <w:lvl w:ilvl="5" w:tplc="2C0A0005">
+      <w:start w:val="1"/>
+      <w:numFmt w:val="decimal"/>
+      <w:lvlText w:val="%6."/>
+      <w:lvlJc w:val="left"/>
+      <w:pPr>
+        <w:tabs>
+          <w:tab w:val="num" w:pos="4320"/>
+        </w:tabs>
+        <w:ind w:left="4320" w:hanging="360"/>
+      </w:pPr>
+    </w:lvl>
+    <w:lvl w:ilvl="6" w:tplc="2C0A0001">
+      <w:start w:val="1"/>
+      <w:numFmt w:val="decimal"/>
+      <w:lvlText w:val="%7."/>
+      <w:lvlJc w:val="left"/>
+      <w:pPr>
+        <w:tabs>
+          <w:tab w:val="num" w:pos="5040"/>
+        </w:tabs>
+        <w:ind w:left="5040" w:hanging="360"/>
+      </w:pPr>
+    </w:lvl>
+    <w:lvl w:ilvl="7" w:tplc="2C0A0003">
+      <w:start w:val="1"/>
+      <w:numFmt w:val="decimal"/>
+      <w:lvlText w:val="%8."/>
+      <w:lvlJc w:val="left"/>
+      <w:pPr>
+        <w:tabs>
+          <w:tab w:val="num" w:pos="5760"/>
+        </w:tabs>
+        <w:ind w:left="5760" w:hanging="360"/>
+      </w:pPr>
+    </w:lvl>
+    <w:lvl w:ilvl="8" w:tplc="2C0A0005">
+      <w:start w:val="1"/>
+      <w:numFmt w:val="decimal"/>
+      <w:lvlText w:val="%9."/>
+      <w:lvlJc w:val="left"/>
+      <w:pPr>
+        <w:tabs>
+          <w:tab w:val="num" w:pos="6480"/>
+        </w:tabs>
+        <w:ind w:left="6480" w:hanging="360"/>
+      </w:pPr>
+    </w:lvl>
+  </w:abstractNum>
+  <w:abstractNum w:abstractNumId="1">
     <w:nsid w:val="0ABA4480"/>
     <w:multiLevelType w:val="hybridMultilevel"/>
     <w:tmpl w:val="5FA01636"/>
@@ -39159,7 +42055,7 @@
       </w:rPr>
     </w:lvl>
   </w:abstractNum>
-  <w:abstractNum w:abstractNumId="1">
+  <w:abstractNum w:abstractNumId="2">
     <w:nsid w:val="10BD6032"/>
     <w:multiLevelType w:val="hybridMultilevel"/>
     <w:tmpl w:val="5E6A7F96"/>
@@ -39272,7 +42168,117 @@
       </w:rPr>
     </w:lvl>
   </w:abstractNum>
-  <w:abstractNum w:abstractNumId="2">
+  <w:abstractNum w:abstractNumId="3">
+    <w:nsid w:val="13CF1784"/>
+    <w:multiLevelType w:val="hybridMultilevel"/>
+    <w:tmpl w:val="9D0EB1E2"/>
+    <w:lvl w:ilvl="0" w:tplc="2C0A000F">
+      <w:start w:val="1"/>
+      <w:numFmt w:val="decimal"/>
+      <w:lvlText w:val="%1."/>
+      <w:lvlJc w:val="left"/>
+      <w:pPr>
+        <w:ind w:left="720" w:hanging="360"/>
+      </w:pPr>
+    </w:lvl>
+    <w:lvl w:ilvl="1" w:tplc="2C0A0019">
+      <w:start w:val="1"/>
+      <w:numFmt w:val="decimal"/>
+      <w:lvlText w:val="%2."/>
+      <w:lvlJc w:val="left"/>
+      <w:pPr>
+        <w:tabs>
+          <w:tab w:val="num" w:pos="1440"/>
+        </w:tabs>
+        <w:ind w:left="1440" w:hanging="360"/>
+      </w:pPr>
+    </w:lvl>
+    <w:lvl w:ilvl="2" w:tplc="2C0A001B">
+      <w:start w:val="1"/>
+      <w:numFmt w:val="decimal"/>
+      <w:lvlText w:val="%3."/>
+      <w:lvlJc w:val="left"/>
+      <w:pPr>
+        <w:tabs>
+          <w:tab w:val="num" w:pos="2160"/>
+        </w:tabs>
+        <w:ind w:left="2160" w:hanging="360"/>
+      </w:pPr>
+    </w:lvl>
+    <w:lvl w:ilvl="3" w:tplc="2C0A000F">
+      <w:start w:val="1"/>
+      <w:numFmt w:val="decimal"/>
+      <w:lvlText w:val="%4."/>
+      <w:lvlJc w:val="left"/>
+      <w:pPr>
+        <w:tabs>
+          <w:tab w:val="num" w:pos="2880"/>
+        </w:tabs>
+        <w:ind w:left="2880" w:hanging="360"/>
+      </w:pPr>
+    </w:lvl>
+    <w:lvl w:ilvl="4" w:tplc="2C0A0019">
+      <w:start w:val="1"/>
+      <w:numFmt w:val="decimal"/>
+      <w:lvlText w:val="%5."/>
+      <w:lvlJc w:val="left"/>
+      <w:pPr>
+        <w:tabs>
+          <w:tab w:val="num" w:pos="3600"/>
+        </w:tabs>
+        <w:ind w:left="3600" w:hanging="360"/>
+      </w:pPr>
+    </w:lvl>
+    <w:lvl w:ilvl="5" w:tplc="2C0A001B">
+      <w:start w:val="1"/>
+      <w:numFmt w:val="decimal"/>
+      <w:lvlText w:val="%6."/>
+      <w:lvlJc w:val="left"/>
+      <w:pPr>
+        <w:tabs>
+          <w:tab w:val="num" w:pos="4320"/>
+        </w:tabs>
+        <w:ind w:left="4320" w:hanging="360"/>
+      </w:pPr>
+    </w:lvl>
+    <w:lvl w:ilvl="6" w:tplc="2C0A000F">
+      <w:start w:val="1"/>
+      <w:numFmt w:val="decimal"/>
+      <w:lvlText w:val="%7."/>
+      <w:lvlJc w:val="left"/>
+      <w:pPr>
+        <w:tabs>
+          <w:tab w:val="num" w:pos="5040"/>
+        </w:tabs>
+        <w:ind w:left="5040" w:hanging="360"/>
+      </w:pPr>
+    </w:lvl>
+    <w:lvl w:ilvl="7" w:tplc="2C0A0019">
+      <w:start w:val="1"/>
+      <w:numFmt w:val="decimal"/>
+      <w:lvlText w:val="%8."/>
+      <w:lvlJc w:val="left"/>
+      <w:pPr>
+        <w:tabs>
+          <w:tab w:val="num" w:pos="5760"/>
+        </w:tabs>
+        <w:ind w:left="5760" w:hanging="360"/>
+      </w:pPr>
+    </w:lvl>
+    <w:lvl w:ilvl="8" w:tplc="2C0A001B">
+      <w:start w:val="1"/>
+      <w:numFmt w:val="decimal"/>
+      <w:lvlText w:val="%9."/>
+      <w:lvlJc w:val="left"/>
+      <w:pPr>
+        <w:tabs>
+          <w:tab w:val="num" w:pos="6480"/>
+        </w:tabs>
+        <w:ind w:left="6480" w:hanging="360"/>
+      </w:pPr>
+    </w:lvl>
+  </w:abstractNum>
+  <w:abstractNum w:abstractNumId="4">
     <w:nsid w:val="1B4A0D2B"/>
     <w:multiLevelType w:val="hybridMultilevel"/>
     <w:tmpl w:val="137A7D34"/>
@@ -39361,7 +42367,7 @@
       </w:pPr>
     </w:lvl>
   </w:abstractNum>
-  <w:abstractNum w:abstractNumId="3">
+  <w:abstractNum w:abstractNumId="5">
     <w:nsid w:val="1D9B6AEF"/>
     <w:multiLevelType w:val="hybridMultilevel"/>
     <w:tmpl w:val="4552AE5A"/>
@@ -39474,7 +42480,7 @@
       </w:rPr>
     </w:lvl>
   </w:abstractNum>
-  <w:abstractNum w:abstractNumId="4">
+  <w:abstractNum w:abstractNumId="6">
     <w:nsid w:val="245A374F"/>
     <w:multiLevelType w:val="hybridMultilevel"/>
     <w:tmpl w:val="D2D4A25A"/>
@@ -39560,7 +42566,7 @@
       </w:pPr>
     </w:lvl>
   </w:abstractNum>
-  <w:abstractNum w:abstractNumId="5">
+  <w:abstractNum w:abstractNumId="7">
     <w:nsid w:val="283668A8"/>
     <w:multiLevelType w:val="multilevel"/>
     <w:tmpl w:val="84AC1D64"/>
@@ -39673,7 +42679,7 @@
       </w:pPr>
     </w:lvl>
   </w:abstractNum>
-  <w:abstractNum w:abstractNumId="6">
+  <w:abstractNum w:abstractNumId="8">
     <w:nsid w:val="2AC926C2"/>
     <w:multiLevelType w:val="hybridMultilevel"/>
     <w:tmpl w:val="0EE25B12"/>
@@ -39762,7 +42768,7 @@
       </w:pPr>
     </w:lvl>
   </w:abstractNum>
-  <w:abstractNum w:abstractNumId="7">
+  <w:abstractNum w:abstractNumId="9">
     <w:nsid w:val="2B97064B"/>
     <w:multiLevelType w:val="hybridMultilevel"/>
     <w:tmpl w:val="349A3DFE"/>
@@ -39875,7 +42881,7 @@
       </w:rPr>
     </w:lvl>
   </w:abstractNum>
-  <w:abstractNum w:abstractNumId="8">
+  <w:abstractNum w:abstractNumId="10">
     <w:nsid w:val="337D7542"/>
     <w:multiLevelType w:val="hybridMultilevel"/>
     <w:tmpl w:val="498CE064"/>
@@ -39987,7 +42993,7 @@
       </w:rPr>
     </w:lvl>
   </w:abstractNum>
-  <w:abstractNum w:abstractNumId="9">
+  <w:abstractNum w:abstractNumId="11">
     <w:nsid w:val="33C013E4"/>
     <w:multiLevelType w:val="hybridMultilevel"/>
     <w:tmpl w:val="8F368576"/>
@@ -40100,7 +43106,7 @@
       </w:rPr>
     </w:lvl>
   </w:abstractNum>
-  <w:abstractNum w:abstractNumId="10">
+  <w:abstractNum w:abstractNumId="12">
     <w:nsid w:val="38F0021E"/>
     <w:multiLevelType w:val="hybridMultilevel"/>
     <w:tmpl w:val="10C0E15A"/>
@@ -40186,7 +43192,7 @@
       </w:pPr>
     </w:lvl>
   </w:abstractNum>
-  <w:abstractNum w:abstractNumId="11">
+  <w:abstractNum w:abstractNumId="13">
     <w:nsid w:val="41C026C3"/>
     <w:multiLevelType w:val="hybridMultilevel"/>
     <w:tmpl w:val="87843D02"/>
@@ -40299,7 +43305,7 @@
       </w:rPr>
     </w:lvl>
   </w:abstractNum>
-  <w:abstractNum w:abstractNumId="12">
+  <w:abstractNum w:abstractNumId="14">
     <w:nsid w:val="446A5FA3"/>
     <w:multiLevelType w:val="hybridMultilevel"/>
     <w:tmpl w:val="65C6CC66"/>
@@ -40412,7 +43418,7 @@
       </w:rPr>
     </w:lvl>
   </w:abstractNum>
-  <w:abstractNum w:abstractNumId="13">
+  <w:abstractNum w:abstractNumId="15">
     <w:nsid w:val="48A072D0"/>
     <w:multiLevelType w:val="hybridMultilevel"/>
     <w:tmpl w:val="31BED022"/>
@@ -40526,7 +43532,140 @@
       </w:rPr>
     </w:lvl>
   </w:abstractNum>
-  <w:abstractNum w:abstractNumId="14">
+  <w:abstractNum w:abstractNumId="16">
+    <w:nsid w:val="4A9906EA"/>
+    <w:multiLevelType w:val="multilevel"/>
+    <w:tmpl w:val="09A0C3AA"/>
+    <w:lvl w:ilvl="0">
+      <w:start w:val="1"/>
+      <w:numFmt w:val="decimal"/>
+      <w:lvlText w:val="%1."/>
+      <w:lvlJc w:val="left"/>
+      <w:pPr>
+        <w:tabs>
+          <w:tab w:val="num" w:pos="340"/>
+        </w:tabs>
+        <w:ind w:left="340" w:hanging="340"/>
+      </w:pPr>
+      <w:rPr>
+        <w:b w:val="0"/>
+        <w:i w:val="0"/>
+        <w:sz w:val="22"/>
+        <w:szCs w:val="20"/>
+      </w:rPr>
+    </w:lvl>
+    <w:lvl w:ilvl="1">
+      <w:start w:val="1"/>
+      <w:numFmt w:val="upperLetter"/>
+      <w:lvlText w:val="%1.%2."/>
+      <w:lvlJc w:val="left"/>
+      <w:pPr>
+        <w:tabs>
+          <w:tab w:val="num" w:pos="510"/>
+        </w:tabs>
+        <w:ind w:left="510" w:hanging="510"/>
+      </w:pPr>
+      <w:rPr>
+        <w:sz w:val="22"/>
+        <w:szCs w:val="22"/>
+      </w:rPr>
+    </w:lvl>
+    <w:lvl w:ilvl="2">
+      <w:start w:val="1"/>
+      <w:numFmt w:val="decimal"/>
+      <w:lvlText w:val="%1.%2.%3."/>
+      <w:lvlJc w:val="left"/>
+      <w:pPr>
+        <w:tabs>
+          <w:tab w:val="num" w:pos="737"/>
+        </w:tabs>
+        <w:ind w:left="737" w:hanging="680"/>
+      </w:pPr>
+      <w:rPr>
+        <w:sz w:val="22"/>
+        <w:szCs w:val="20"/>
+      </w:rPr>
+    </w:lvl>
+    <w:lvl w:ilvl="3">
+      <w:start w:val="1"/>
+      <w:numFmt w:val="upperLetter"/>
+      <w:lvlText w:val="%1.%2.%3.%4."/>
+      <w:lvlJc w:val="left"/>
+      <w:pPr>
+        <w:tabs>
+          <w:tab w:val="num" w:pos="851"/>
+        </w:tabs>
+        <w:ind w:left="1021" w:hanging="851"/>
+      </w:pPr>
+      <w:rPr>
+        <w:sz w:val="20"/>
+      </w:rPr>
+    </w:lvl>
+    <w:lvl w:ilvl="4">
+      <w:start w:val="1"/>
+      <w:numFmt w:val="decimal"/>
+      <w:lvlText w:val="%1.%2.%3.%4.%5."/>
+      <w:lvlJc w:val="left"/>
+      <w:pPr>
+        <w:tabs>
+          <w:tab w:val="num" w:pos="1077"/>
+        </w:tabs>
+        <w:ind w:left="1361" w:hanging="1077"/>
+      </w:pPr>
+      <w:rPr>
+        <w:sz w:val="20"/>
+      </w:rPr>
+    </w:lvl>
+    <w:lvl w:ilvl="5">
+      <w:start w:val="1"/>
+      <w:numFmt w:val="upperLetter"/>
+      <w:lvlText w:val="%1.%2.%3.%4.%5.%6."/>
+      <w:lvlJc w:val="left"/>
+      <w:pPr>
+        <w:tabs>
+          <w:tab w:val="num" w:pos="1531"/>
+        </w:tabs>
+        <w:ind w:left="1531" w:hanging="1191"/>
+      </w:pPr>
+    </w:lvl>
+    <w:lvl w:ilvl="6">
+      <w:start w:val="1"/>
+      <w:numFmt w:val="decimal"/>
+      <w:lvlText w:val="%1.%2.%3.%4.%5.%6.%7."/>
+      <w:lvlJc w:val="left"/>
+      <w:pPr>
+        <w:tabs>
+          <w:tab w:val="num" w:pos="1814"/>
+        </w:tabs>
+        <w:ind w:left="1814" w:hanging="1360"/>
+      </w:pPr>
+    </w:lvl>
+    <w:lvl w:ilvl="7">
+      <w:start w:val="1"/>
+      <w:numFmt w:val="decimal"/>
+      <w:lvlText w:val="%1.%2.%3.%4.%5.%6.%7.%8."/>
+      <w:lvlJc w:val="left"/>
+      <w:pPr>
+        <w:tabs>
+          <w:tab w:val="num" w:pos="3960"/>
+        </w:tabs>
+        <w:ind w:left="3744" w:hanging="1224"/>
+      </w:pPr>
+    </w:lvl>
+    <w:lvl w:ilvl="8">
+      <w:start w:val="1"/>
+      <w:numFmt w:val="decimal"/>
+      <w:lvlText w:val="%1.%2.%3.%4.%5.%6.%7.%8.%9."/>
+      <w:lvlJc w:val="left"/>
+      <w:pPr>
+        <w:tabs>
+          <w:tab w:val="num" w:pos="4680"/>
+        </w:tabs>
+        <w:ind w:left="4320" w:hanging="1440"/>
+      </w:pPr>
+    </w:lvl>
+  </w:abstractNum>
+  <w:abstractNum w:abstractNumId="17">
     <w:nsid w:val="4E0435D3"/>
     <w:multiLevelType w:val="hybridMultilevel"/>
     <w:tmpl w:val="2FCE7580"/>
@@ -40640,7 +43779,7 @@
       </w:rPr>
     </w:lvl>
   </w:abstractNum>
-  <w:abstractNum w:abstractNumId="15">
+  <w:abstractNum w:abstractNumId="18">
     <w:nsid w:val="4F801A09"/>
     <w:multiLevelType w:val="hybridMultilevel"/>
     <w:tmpl w:val="5CCED162"/>
@@ -40752,7 +43891,7 @@
       </w:rPr>
     </w:lvl>
   </w:abstractNum>
-  <w:abstractNum w:abstractNumId="16">
+  <w:abstractNum w:abstractNumId="19">
     <w:nsid w:val="5DAE2C68"/>
     <w:multiLevelType w:val="multilevel"/>
     <w:tmpl w:val="A4AE5114"/>
@@ -40901,7 +44040,7 @@
       </w:rPr>
     </w:lvl>
   </w:abstractNum>
-  <w:abstractNum w:abstractNumId="17">
+  <w:abstractNum w:abstractNumId="20">
     <w:nsid w:val="5F7A15BF"/>
     <w:multiLevelType w:val="hybridMultilevel"/>
     <w:tmpl w:val="DDF6C792"/>
@@ -41014,7 +44153,7 @@
       </w:rPr>
     </w:lvl>
   </w:abstractNum>
-  <w:abstractNum w:abstractNumId="18">
+  <w:abstractNum w:abstractNumId="21">
     <w:nsid w:val="64DD3EB7"/>
     <w:multiLevelType w:val="hybridMultilevel"/>
     <w:tmpl w:val="6C86BE48"/>
@@ -41127,7 +44266,120 @@
       </w:pPr>
     </w:lvl>
   </w:abstractNum>
-  <w:abstractNum w:abstractNumId="19">
+  <w:abstractNum w:abstractNumId="22">
+    <w:nsid w:val="68C93D0D"/>
+    <w:multiLevelType w:val="hybridMultilevel"/>
+    <w:tmpl w:val="9AE23932"/>
+    <w:lvl w:ilvl="0" w:tplc="2C0A0001">
+      <w:start w:val="1"/>
+      <w:numFmt w:val="bullet"/>
+      <w:lvlText w:val=""/>
+      <w:lvlJc w:val="left"/>
+      <w:pPr>
+        <w:ind w:left="720" w:hanging="360"/>
+      </w:pPr>
+      <w:rPr>
+        <w:rFonts w:ascii="Symbol" w:hAnsi="Symbol" w:hint="default"/>
+      </w:rPr>
+    </w:lvl>
+    <w:lvl w:ilvl="1" w:tplc="2C0A0003">
+      <w:start w:val="1"/>
+      <w:numFmt w:val="decimal"/>
+      <w:lvlText w:val="%2."/>
+      <w:lvlJc w:val="left"/>
+      <w:pPr>
+        <w:tabs>
+          <w:tab w:val="num" w:pos="1440"/>
+        </w:tabs>
+        <w:ind w:left="1440" w:hanging="360"/>
+      </w:pPr>
+    </w:lvl>
+    <w:lvl w:ilvl="2" w:tplc="2C0A0005">
+      <w:start w:val="1"/>
+      <w:numFmt w:val="decimal"/>
+      <w:lvlText w:val="%3."/>
+      <w:lvlJc w:val="left"/>
+      <w:pPr>
+        <w:tabs>
+          <w:tab w:val="num" w:pos="2160"/>
+        </w:tabs>
+        <w:ind w:left="2160" w:hanging="360"/>
+      </w:pPr>
+    </w:lvl>
+    <w:lvl w:ilvl="3" w:tplc="2C0A0001">
+      <w:start w:val="1"/>
+      <w:numFmt w:val="decimal"/>
+      <w:lvlText w:val="%4."/>
+      <w:lvlJc w:val="left"/>
+      <w:pPr>
+        <w:tabs>
+          <w:tab w:val="num" w:pos="2880"/>
+        </w:tabs>
+        <w:ind w:left="2880" w:hanging="360"/>
+      </w:pPr>
+    </w:lvl>
+    <w:lvl w:ilvl="4" w:tplc="2C0A0003">
+      <w:start w:val="1"/>
+      <w:numFmt w:val="decimal"/>
+      <w:lvlText w:val="%5."/>
+      <w:lvlJc w:val="left"/>
+      <w:pPr>
+        <w:tabs>
+          <w:tab w:val="num" w:pos="3600"/>
+        </w:tabs>
+        <w:ind w:left="3600" w:hanging="360"/>
+      </w:pPr>
+    </w:lvl>
+    <w:lvl w:ilvl="5" w:tplc="2C0A0005">
+      <w:start w:val="1"/>
+      <w:numFmt w:val="decimal"/>
+      <w:lvlText w:val="%6."/>
+      <w:lvlJc w:val="left"/>
+      <w:pPr>
+        <w:tabs>
+          <w:tab w:val="num" w:pos="4320"/>
+        </w:tabs>
+        <w:ind w:left="4320" w:hanging="360"/>
+      </w:pPr>
+    </w:lvl>
+    <w:lvl w:ilvl="6" w:tplc="2C0A0001">
+      <w:start w:val="1"/>
+      <w:numFmt w:val="decimal"/>
+      <w:lvlText w:val="%7."/>
+      <w:lvlJc w:val="left"/>
+      <w:pPr>
+        <w:tabs>
+          <w:tab w:val="num" w:pos="5040"/>
+        </w:tabs>
+        <w:ind w:left="5040" w:hanging="360"/>
+      </w:pPr>
+    </w:lvl>
+    <w:lvl w:ilvl="7" w:tplc="2C0A0003">
+      <w:start w:val="1"/>
+      <w:numFmt w:val="decimal"/>
+      <w:lvlText w:val="%8."/>
+      <w:lvlJc w:val="left"/>
+      <w:pPr>
+        <w:tabs>
+          <w:tab w:val="num" w:pos="5760"/>
+        </w:tabs>
+        <w:ind w:left="5760" w:hanging="360"/>
+      </w:pPr>
+    </w:lvl>
+    <w:lvl w:ilvl="8" w:tplc="2C0A0005">
+      <w:start w:val="1"/>
+      <w:numFmt w:val="decimal"/>
+      <w:lvlText w:val="%9."/>
+      <w:lvlJc w:val="left"/>
+      <w:pPr>
+        <w:tabs>
+          <w:tab w:val="num" w:pos="6480"/>
+        </w:tabs>
+        <w:ind w:left="6480" w:hanging="360"/>
+      </w:pPr>
+    </w:lvl>
+  </w:abstractNum>
+  <w:abstractNum w:abstractNumId="23">
     <w:nsid w:val="6A080324"/>
     <w:multiLevelType w:val="hybridMultilevel"/>
     <w:tmpl w:val="31840098"/>
@@ -41240,7 +44492,7 @@
       </w:rPr>
     </w:lvl>
   </w:abstractNum>
-  <w:abstractNum w:abstractNumId="20">
+  <w:abstractNum w:abstractNumId="24">
     <w:nsid w:val="6D7C0709"/>
     <w:multiLevelType w:val="hybridMultilevel"/>
     <w:tmpl w:val="12FC9CB2"/>
@@ -41329,7 +44581,7 @@
       </w:pPr>
     </w:lvl>
   </w:abstractNum>
-  <w:abstractNum w:abstractNumId="21">
+  <w:abstractNum w:abstractNumId="25">
     <w:nsid w:val="6DB9225C"/>
     <w:multiLevelType w:val="hybridMultilevel"/>
     <w:tmpl w:val="9B2E99F0"/>
@@ -41442,7 +44694,7 @@
       </w:rPr>
     </w:lvl>
   </w:abstractNum>
-  <w:abstractNum w:abstractNumId="22">
+  <w:abstractNum w:abstractNumId="26">
     <w:nsid w:val="6E0B77B5"/>
     <w:multiLevelType w:val="hybridMultilevel"/>
     <w:tmpl w:val="8056F378"/>
@@ -41582,7 +44834,7 @@
       </w:rPr>
     </w:lvl>
   </w:abstractNum>
-  <w:abstractNum w:abstractNumId="23">
+  <w:abstractNum w:abstractNumId="27">
     <w:nsid w:val="71B62BBC"/>
     <w:multiLevelType w:val="hybridMultilevel"/>
     <w:tmpl w:val="99E690EA"/>
@@ -41696,7 +44948,7 @@
       </w:rPr>
     </w:lvl>
   </w:abstractNum>
-  <w:abstractNum w:abstractNumId="24">
+  <w:abstractNum w:abstractNumId="28">
     <w:nsid w:val="7226671A"/>
     <w:multiLevelType w:val="multilevel"/>
     <w:tmpl w:val="5084634C"/>
@@ -41845,7 +45097,7 @@
       </w:rPr>
     </w:lvl>
   </w:abstractNum>
-  <w:abstractNum w:abstractNumId="25">
+  <w:abstractNum w:abstractNumId="29">
     <w:nsid w:val="72796F9F"/>
     <w:multiLevelType w:val="hybridMultilevel"/>
     <w:tmpl w:val="F3F244BA"/>
@@ -41958,7 +45210,7 @@
       </w:rPr>
     </w:lvl>
   </w:abstractNum>
-  <w:abstractNum w:abstractNumId="26">
+  <w:abstractNum w:abstractNumId="30">
     <w:nsid w:val="79144908"/>
     <w:multiLevelType w:val="hybridMultilevel"/>
     <w:tmpl w:val="1C008276"/>
@@ -42047,7 +45299,7 @@
       </w:pPr>
     </w:lvl>
   </w:abstractNum>
-  <w:abstractNum w:abstractNumId="27">
+  <w:abstractNum w:abstractNumId="31">
     <w:nsid w:val="7B053803"/>
     <w:multiLevelType w:val="hybridMultilevel"/>
     <w:tmpl w:val="27287D42"/>
@@ -42159,7 +45411,7 @@
       </w:rPr>
     </w:lvl>
   </w:abstractNum>
-  <w:abstractNum w:abstractNumId="28">
+  <w:abstractNum w:abstractNumId="32">
     <w:nsid w:val="7C2600BC"/>
     <w:multiLevelType w:val="hybridMultilevel"/>
     <w:tmpl w:val="440021F6"/>
@@ -42272,7 +45524,7 @@
       </w:rPr>
     </w:lvl>
   </w:abstractNum>
-  <w:abstractNum w:abstractNumId="29">
+  <w:abstractNum w:abstractNumId="33">
     <w:nsid w:val="7FB34208"/>
     <w:multiLevelType w:val="multilevel"/>
     <w:tmpl w:val="EDCC5A42"/>
@@ -42422,16 +45674,16 @@
     </w:lvl>
   </w:abstractNum>
   <w:num w:numId="1">
-    <w:abstractNumId w:val="13"/>
+    <w:abstractNumId w:val="15"/>
   </w:num>
   <w:num w:numId="2">
-    <w:abstractNumId w:val="23"/>
+    <w:abstractNumId w:val="27"/>
   </w:num>
   <w:num w:numId="3">
-    <w:abstractNumId w:val="22"/>
+    <w:abstractNumId w:val="26"/>
   </w:num>
   <w:num w:numId="4">
-    <w:abstractNumId w:val="5"/>
+    <w:abstractNumId w:val="7"/>
     <w:lvlOverride w:ilvl="0">
       <w:startOverride w:val="1"/>
     </w:lvlOverride>
@@ -42461,13 +45713,13 @@
     </w:lvlOverride>
   </w:num>
   <w:num w:numId="5">
-    <w:abstractNumId w:val="16"/>
+    <w:abstractNumId w:val="19"/>
   </w:num>
   <w:num w:numId="6">
-    <w:abstractNumId w:val="29"/>
+    <w:abstractNumId w:val="33"/>
   </w:num>
   <w:num w:numId="7">
-    <w:abstractNumId w:val="18"/>
+    <w:abstractNumId w:val="21"/>
     <w:lvlOverride w:ilvl="0">
       <w:startOverride w:val="1"/>
     </w:lvlOverride>
@@ -42497,73 +45749,189 @@
     </w:lvlOverride>
   </w:num>
   <w:num w:numId="8">
+    <w:abstractNumId w:val="24"/>
+  </w:num>
+  <w:num w:numId="9">
+    <w:abstractNumId w:val="8"/>
+  </w:num>
+  <w:num w:numId="10">
+    <w:abstractNumId w:val="18"/>
+  </w:num>
+  <w:num w:numId="11">
+    <w:abstractNumId w:val="17"/>
+  </w:num>
+  <w:num w:numId="12">
+    <w:abstractNumId w:val="2"/>
+  </w:num>
+  <w:num w:numId="13">
+    <w:abstractNumId w:val="13"/>
+  </w:num>
+  <w:num w:numId="14">
+    <w:abstractNumId w:val="11"/>
+  </w:num>
+  <w:num w:numId="15">
+    <w:abstractNumId w:val="23"/>
+  </w:num>
+  <w:num w:numId="16">
+    <w:abstractNumId w:val="25"/>
+  </w:num>
+  <w:num w:numId="17">
+    <w:abstractNumId w:val="9"/>
+  </w:num>
+  <w:num w:numId="18">
+    <w:abstractNumId w:val="28"/>
+  </w:num>
+  <w:num w:numId="19">
+    <w:abstractNumId w:val="31"/>
+  </w:num>
+  <w:num w:numId="20">
+    <w:abstractNumId w:val="1"/>
+  </w:num>
+  <w:num w:numId="21">
+    <w:abstractNumId w:val="6"/>
+  </w:num>
+  <w:num w:numId="22">
+    <w:abstractNumId w:val="14"/>
+  </w:num>
+  <w:num w:numId="23">
+    <w:abstractNumId w:val="29"/>
+  </w:num>
+  <w:num w:numId="24">
+    <w:abstractNumId w:val="32"/>
+  </w:num>
+  <w:num w:numId="25">
+    <w:abstractNumId w:val="10"/>
+  </w:num>
+  <w:num w:numId="26">
+    <w:abstractNumId w:val="4"/>
+  </w:num>
+  <w:num w:numId="27">
+    <w:abstractNumId w:val="30"/>
+  </w:num>
+  <w:num w:numId="28">
     <w:abstractNumId w:val="20"/>
   </w:num>
-  <w:num w:numId="9">
-    <w:abstractNumId w:val="6"/>
-  </w:num>
-  <w:num w:numId="10">
-    <w:abstractNumId w:val="15"/>
-  </w:num>
-  <w:num w:numId="11">
-    <w:abstractNumId w:val="14"/>
-  </w:num>
-  <w:num w:numId="12">
-    <w:abstractNumId w:val="1"/>
-  </w:num>
-  <w:num w:numId="13">
-    <w:abstractNumId w:val="11"/>
-  </w:num>
-  <w:num w:numId="14">
-    <w:abstractNumId w:val="9"/>
-  </w:num>
-  <w:num w:numId="15">
-    <w:abstractNumId w:val="19"/>
-  </w:num>
-  <w:num w:numId="16">
-    <w:abstractNumId w:val="21"/>
-  </w:num>
-  <w:num w:numId="17">
-    <w:abstractNumId w:val="7"/>
-  </w:num>
-  <w:num w:numId="18">
-    <w:abstractNumId w:val="24"/>
-  </w:num>
-  <w:num w:numId="19">
-    <w:abstractNumId w:val="27"/>
-  </w:num>
-  <w:num w:numId="20">
-    <w:abstractNumId w:val="0"/>
-  </w:num>
-  <w:num w:numId="21">
-    <w:abstractNumId w:val="4"/>
-  </w:num>
-  <w:num w:numId="22">
+  <w:num w:numId="29">
     <w:abstractNumId w:val="12"/>
   </w:num>
-  <w:num w:numId="23">
-    <w:abstractNumId w:val="25"/>
+  <w:num w:numId="30">
+    <w:abstractNumId w:val="5"/>
   </w:num>
-  <w:num w:numId="24">
-    <w:abstractNumId w:val="28"/>
+  <w:num w:numId="31">
+    <w:abstractNumId w:val="0"/>
+    <w:lvlOverride w:ilvl="0"/>
+    <w:lvlOverride w:ilvl="1">
+      <w:startOverride w:val="1"/>
+    </w:lvlOverride>
+    <w:lvlOverride w:ilvl="2">
+      <w:startOverride w:val="1"/>
+    </w:lvlOverride>
+    <w:lvlOverride w:ilvl="3">
+      <w:startOverride w:val="1"/>
+    </w:lvlOverride>
+    <w:lvlOverride w:ilvl="4">
+      <w:startOverride w:val="1"/>
+    </w:lvlOverride>
+    <w:lvlOverride w:ilvl="5">
+      <w:startOverride w:val="1"/>
+    </w:lvlOverride>
+    <w:lvlOverride w:ilvl="6">
+      <w:startOverride w:val="1"/>
+    </w:lvlOverride>
+    <w:lvlOverride w:ilvl="7">
+      <w:startOverride w:val="1"/>
+    </w:lvlOverride>
+    <w:lvlOverride w:ilvl="8">
+      <w:startOverride w:val="1"/>
+    </w:lvlOverride>
   </w:num>
-  <w:num w:numId="25">
-    <w:abstractNumId w:val="8"/>
+  <w:num w:numId="32">
+    <w:abstractNumId w:val="22"/>
+    <w:lvlOverride w:ilvl="0"/>
+    <w:lvlOverride w:ilvl="1">
+      <w:startOverride w:val="1"/>
+    </w:lvlOverride>
+    <w:lvlOverride w:ilvl="2">
+      <w:startOverride w:val="1"/>
+    </w:lvlOverride>
+    <w:lvlOverride w:ilvl="3">
+      <w:startOverride w:val="1"/>
+    </w:lvlOverride>
+    <w:lvlOverride w:ilvl="4">
+      <w:startOverride w:val="1"/>
+    </w:lvlOverride>
+    <w:lvlOverride w:ilvl="5">
+      <w:startOverride w:val="1"/>
+    </w:lvlOverride>
+    <w:lvlOverride w:ilvl="6">
+      <w:startOverride w:val="1"/>
+    </w:lvlOverride>
+    <w:lvlOverride w:ilvl="7">
+      <w:startOverride w:val="1"/>
+    </w:lvlOverride>
+    <w:lvlOverride w:ilvl="8">
+      <w:startOverride w:val="1"/>
+    </w:lvlOverride>
   </w:num>
-  <w:num w:numId="26">
-    <w:abstractNumId w:val="2"/>
+  <w:num w:numId="33">
+    <w:abstractNumId w:val="3"/>
+    <w:lvlOverride w:ilvl="0">
+      <w:startOverride w:val="1"/>
+    </w:lvlOverride>
+    <w:lvlOverride w:ilvl="1">
+      <w:startOverride w:val="1"/>
+    </w:lvlOverride>
+    <w:lvlOverride w:ilvl="2">
+      <w:startOverride w:val="1"/>
+    </w:lvlOverride>
+    <w:lvlOverride w:ilvl="3">
+      <w:startOverride w:val="1"/>
+    </w:lvlOverride>
+    <w:lvlOverride w:ilvl="4">
+      <w:startOverride w:val="1"/>
+    </w:lvlOverride>
+    <w:lvlOverride w:ilvl="5">
+      <w:startOverride w:val="1"/>
+    </w:lvlOverride>
+    <w:lvlOverride w:ilvl="6">
+      <w:startOverride w:val="1"/>
+    </w:lvlOverride>
+    <w:lvlOverride w:ilvl="7">
+      <w:startOverride w:val="1"/>
+    </w:lvlOverride>
+    <w:lvlOverride w:ilvl="8">
+      <w:startOverride w:val="1"/>
+    </w:lvlOverride>
   </w:num>
-  <w:num w:numId="27">
-    <w:abstractNumId w:val="26"/>
-  </w:num>
-  <w:num w:numId="28">
-    <w:abstractNumId w:val="17"/>
-  </w:num>
-  <w:num w:numId="29">
-    <w:abstractNumId w:val="10"/>
-  </w:num>
-  <w:num w:numId="30">
-    <w:abstractNumId w:val="3"/>
+  <w:num w:numId="34">
+    <w:abstractNumId w:val="16"/>
+    <w:lvlOverride w:ilvl="0">
+      <w:startOverride w:val="1"/>
+    </w:lvlOverride>
+    <w:lvlOverride w:ilvl="1">
+      <w:startOverride w:val="1"/>
+    </w:lvlOverride>
+    <w:lvlOverride w:ilvl="2">
+      <w:startOverride w:val="1"/>
+    </w:lvlOverride>
+    <w:lvlOverride w:ilvl="3">
+      <w:startOverride w:val="1"/>
+    </w:lvlOverride>
+    <w:lvlOverride w:ilvl="4">
+      <w:startOverride w:val="1"/>
+    </w:lvlOverride>
+    <w:lvlOverride w:ilvl="5">
+      <w:startOverride w:val="1"/>
+    </w:lvlOverride>
+    <w:lvlOverride w:ilvl="6">
+      <w:startOverride w:val="1"/>
+    </w:lvlOverride>
+    <w:lvlOverride w:ilvl="7">
+      <w:startOverride w:val="1"/>
+    </w:lvlOverride>
+    <w:lvlOverride w:ilvl="8">
+      <w:startOverride w:val="1"/>
+    </w:lvlOverride>
   </w:num>
 </w:numbering>
 </file>
@@ -42987,7 +46355,6 @@
     <w:name w:val="Título 1 Car"/>
     <w:basedOn w:val="Fuentedeprrafopredeter"/>
     <w:link w:val="Ttulo1"/>
-    <w:uiPriority w:val="9"/>
     <w:rsid w:val="003D4A9B"/>
     <w:rPr>
       <w:rFonts w:asciiTheme="majorHAnsi" w:eastAsiaTheme="majorEastAsia" w:hAnsiTheme="majorHAnsi" w:cstheme="majorBidi"/>
@@ -43065,7 +46432,6 @@
     <w:basedOn w:val="Normal"/>
     <w:link w:val="TextoindependienteCar"/>
     <w:uiPriority w:val="99"/>
-    <w:semiHidden/>
     <w:unhideWhenUsed/>
     <w:rsid w:val="00286402"/>
     <w:pPr>
@@ -43077,7 +46443,6 @@
     <w:basedOn w:val="Fuentedeprrafopredeter"/>
     <w:link w:val="Textoindependiente"/>
     <w:uiPriority w:val="99"/>
-    <w:semiHidden/>
     <w:rsid w:val="00286402"/>
   </w:style>
   <w:style w:type="paragraph" w:customStyle="1" w:styleId="TableText">
@@ -43502,6 +46867,32 @@
       <w:i/>
       <w:iCs/>
       <w:color w:val="365F91" w:themeColor="accent1" w:themeShade="BF"/>
+    </w:rPr>
+  </w:style>
+  <w:style w:type="character" w:customStyle="1" w:styleId="PlantillaCar">
+    <w:name w:val="Plantilla Car"/>
+    <w:link w:val="Plantilla"/>
+    <w:locked/>
+    <w:rsid w:val="00D51AE2"/>
+    <w:rPr>
+      <w:rFonts w:ascii="Trebuchet MS" w:eastAsia="Times New Roman" w:hAnsi="Trebuchet MS" w:cs="Times New Roman"/>
+      <w:sz w:val="20"/>
+      <w:szCs w:val="20"/>
+    </w:rPr>
+  </w:style>
+  <w:style w:type="paragraph" w:customStyle="1" w:styleId="Plantilla">
+    <w:name w:val="Plantilla"/>
+    <w:basedOn w:val="Normal"/>
+    <w:link w:val="PlantillaCar"/>
+    <w:rsid w:val="00D51AE2"/>
+    <w:pPr>
+      <w:spacing w:after="0" w:line="240" w:lineRule="auto"/>
+      <w:jc w:val="both"/>
+    </w:pPr>
+    <w:rPr>
+      <w:rFonts w:ascii="Trebuchet MS" w:eastAsia="Times New Roman" w:hAnsi="Trebuchet MS" w:cs="Times New Roman"/>
+      <w:sz w:val="20"/>
+      <w:szCs w:val="20"/>
     </w:rPr>
   </w:style>
 </w:styles>

</xml_diff>

<commit_message>
se modificó Workflow Requerimientos.docx
</commit_message>
<xml_diff>
--- a/repository/S.A.P.O/Producto/Iteraciones/Iteracion_02/02_Documento_Requerimiento/Workflow Requerimientos.docx
+++ b/repository/S.A.P.O/Producto/Iteraciones/Iteracion_02/02_Documento_Requerimiento/Workflow Requerimientos.docx
@@ -117,7 +117,7 @@
                 <v:imagedata r:id="rId9" o:title=""/>
                 <w10:wrap type="tight"/>
               </v:shape>
-              <o:OLEObject Type="Embed" ProgID="PBrush" ShapeID="_x0000_s1033" DrawAspect="Content" ObjectID="_1442151784" r:id="rId10"/>
+              <o:OLEObject Type="Embed" ProgID="PBrush" ShapeID="_x0000_s1033" DrawAspect="Content" ObjectID="_1442152991" r:id="rId10"/>
             </w:object>
           </w:r>
           <w:r>
@@ -206,6 +206,7 @@
             <w:dataBinding w:prefixMappings="xmlns:ns0='http://schemas.openxmlformats.org/package/2006/metadata/core-properties' xmlns:ns1='http://purl.org/dc/elements/1.1/'" w:xpath="/ns0:coreProperties[1]/ns1:title[1]" w:storeItemID="{6C3C8BC8-F283-45AE-878A-BAB7291924A1}"/>
             <w:text/>
           </w:sdtPr>
+          <w:sdtEndPr/>
           <w:sdtContent>
             <w:p>
               <w:pPr>
@@ -253,6 +254,7 @@
             <w:dataBinding w:prefixMappings="xmlns:ns0='http://schemas.openxmlformats.org/package/2006/metadata/core-properties' xmlns:ns1='http://purl.org/dc/elements/1.1/'" w:xpath="/ns0:coreProperties[1]/ns1:subject[1]" w:storeItemID="{6C3C8BC8-F283-45AE-878A-BAB7291924A1}"/>
             <w:text/>
           </w:sdtPr>
+          <w:sdtEndPr/>
           <w:sdtContent>
             <w:p>
               <w:pPr>
@@ -376,21 +378,12 @@
                           <w:szCs w:val="28"/>
                         </w:rPr>
                       </w:pPr>
-                      <w:proofErr w:type="spellStart"/>
                       <w:r>
                         <w:rPr>
                           <w:rFonts w:ascii="Arial" w:hAnsi="Arial" w:cs="Arial"/>
                           <w:szCs w:val="28"/>
                         </w:rPr>
-                        <w:t>Biancato</w:t>
-                      </w:r>
-                      <w:proofErr w:type="spellEnd"/>
-                      <w:r>
-                        <w:rPr>
-                          <w:rFonts w:ascii="Arial" w:hAnsi="Arial" w:cs="Arial"/>
-                          <w:szCs w:val="28"/>
-                        </w:rPr>
-                        <w:t>, Enzo</w:t>
+                        <w:t>Biancato, Enzo</w:t>
                       </w:r>
                       <w:r>
                         <w:rPr>
@@ -544,21 +537,12 @@
                           <w:szCs w:val="28"/>
                         </w:rPr>
                       </w:pPr>
-                      <w:proofErr w:type="spellStart"/>
                       <w:r>
                         <w:rPr>
                           <w:rFonts w:ascii="Arial" w:hAnsi="Arial" w:cs="Arial"/>
                           <w:szCs w:val="28"/>
                         </w:rPr>
-                        <w:t>Gastañaga</w:t>
-                      </w:r>
-                      <w:proofErr w:type="spellEnd"/>
-                      <w:r>
-                        <w:rPr>
-                          <w:rFonts w:ascii="Arial" w:hAnsi="Arial" w:cs="Arial"/>
-                          <w:szCs w:val="28"/>
-                        </w:rPr>
-                        <w:t>, Iris Nancy (Titular)</w:t>
+                        <w:t>Gastañaga, Iris Nancy (Titular)</w:t>
                       </w:r>
                     </w:p>
                     <w:p>
@@ -570,21 +554,12 @@
                           <w:szCs w:val="28"/>
                         </w:rPr>
                       </w:pPr>
-                      <w:proofErr w:type="spellStart"/>
                       <w:r>
                         <w:rPr>
                           <w:rFonts w:ascii="Arial" w:hAnsi="Arial" w:cs="Arial"/>
                           <w:szCs w:val="28"/>
                         </w:rPr>
-                        <w:t>Savi</w:t>
-                      </w:r>
-                      <w:proofErr w:type="spellEnd"/>
-                      <w:r>
-                        <w:rPr>
-                          <w:rFonts w:ascii="Arial" w:hAnsi="Arial" w:cs="Arial"/>
-                          <w:szCs w:val="28"/>
-                        </w:rPr>
-                        <w:t>, Cecilia Andrea (JTP)</w:t>
+                        <w:t>Savi, Cecilia Andrea (JTP)</w:t>
                       </w:r>
                     </w:p>
                     <w:p>
@@ -682,8 +657,10 @@
               <w:rFonts w:ascii="Arial" w:hAnsi="Arial" w:cs="Arial"/>
               <w:szCs w:val="28"/>
             </w:rPr>
-            <w:t>Fecha: 10/08/2013</w:t>
+            <w:t>AÑO 2013</w:t>
           </w:r>
+          <w:bookmarkStart w:id="0" w:name="_GoBack"/>
+          <w:bookmarkEnd w:id="0"/>
         </w:p>
         <w:p>
           <w:pPr>
@@ -923,21 +900,12 @@
                     <w:sz w:val="20"/>
                   </w:rPr>
                 </w:pPr>
-                <w:proofErr w:type="spellStart"/>
                 <w:r>
                   <w:rPr>
                     <w:rFonts w:ascii="Arial" w:hAnsi="Arial" w:cs="Arial"/>
                     <w:sz w:val="20"/>
                   </w:rPr>
-                  <w:t>Biancato</w:t>
-                </w:r>
-                <w:proofErr w:type="spellEnd"/>
-                <w:r>
-                  <w:rPr>
-                    <w:rFonts w:ascii="Arial" w:hAnsi="Arial" w:cs="Arial"/>
-                    <w:sz w:val="20"/>
-                  </w:rPr>
-                  <w:t>, Enzo</w:t>
+                  <w:t>Biancato, Enzo</w:t>
                 </w:r>
               </w:p>
             </w:tc>
@@ -1021,21 +989,12 @@
                     <w:sz w:val="20"/>
                   </w:rPr>
                 </w:pPr>
-                <w:proofErr w:type="spellStart"/>
                 <w:r>
                   <w:rPr>
                     <w:rFonts w:ascii="Arial" w:hAnsi="Arial" w:cs="Arial"/>
                     <w:sz w:val="20"/>
                   </w:rPr>
-                  <w:t>Biancato</w:t>
-                </w:r>
-                <w:proofErr w:type="spellEnd"/>
-                <w:r>
-                  <w:rPr>
-                    <w:rFonts w:ascii="Arial" w:hAnsi="Arial" w:cs="Arial"/>
-                    <w:sz w:val="20"/>
-                  </w:rPr>
-                  <w:t>, Enzo</w:t>
+                  <w:t>Biancato, Enzo</w:t>
                 </w:r>
               </w:p>
             </w:tc>
@@ -1147,21 +1106,12 @@
                     <w:sz w:val="20"/>
                   </w:rPr>
                 </w:pPr>
-                <w:proofErr w:type="spellStart"/>
                 <w:r>
                   <w:rPr>
                     <w:rFonts w:ascii="Arial" w:hAnsi="Arial" w:cs="Arial"/>
                     <w:sz w:val="20"/>
                   </w:rPr>
-                  <w:t>Garcia</w:t>
-                </w:r>
-                <w:proofErr w:type="spellEnd"/>
-                <w:r>
-                  <w:rPr>
-                    <w:rFonts w:ascii="Arial" w:hAnsi="Arial" w:cs="Arial"/>
-                    <w:sz w:val="20"/>
-                  </w:rPr>
-                  <w:t>, Mauro</w:t>
+                  <w:t>Garcia, Mauro</w:t>
                 </w:r>
               </w:p>
             </w:tc>
@@ -2984,8 +2934,8 @@
             </w:rPr>
             <w:fldChar w:fldCharType="end"/>
           </w:r>
-          <w:bookmarkStart w:id="0" w:name="_Toc366532055"/>
-          <w:bookmarkStart w:id="1" w:name="_Toc366532123"/>
+          <w:bookmarkStart w:id="1" w:name="_Toc366532055"/>
+          <w:bookmarkStart w:id="2" w:name="_Toc366532123"/>
         </w:p>
         <w:p>
           <w:pPr>
@@ -3004,26 +2954,26 @@
           <w:pPr>
             <w:pStyle w:val="Ttulo1"/>
           </w:pPr>
-          <w:bookmarkStart w:id="2" w:name="_Toc368407497"/>
+          <w:bookmarkStart w:id="3" w:name="_Toc368407497"/>
           <w:r>
             <w:lastRenderedPageBreak/>
             <w:t>Introducción</w:t>
           </w:r>
-          <w:bookmarkEnd w:id="0"/>
           <w:bookmarkEnd w:id="1"/>
           <w:bookmarkEnd w:id="2"/>
+          <w:bookmarkEnd w:id="3"/>
         </w:p>
         <w:p>
           <w:pPr>
             <w:pStyle w:val="Ttulo2"/>
           </w:pPr>
-          <w:bookmarkStart w:id="3" w:name="_Toc366532124"/>
-          <w:bookmarkStart w:id="4" w:name="_Toc368407498"/>
+          <w:bookmarkStart w:id="4" w:name="_Toc366532124"/>
+          <w:bookmarkStart w:id="5" w:name="_Toc368407498"/>
           <w:r>
             <w:t>Propósito</w:t>
           </w:r>
-          <w:bookmarkEnd w:id="3"/>
           <w:bookmarkEnd w:id="4"/>
+          <w:bookmarkEnd w:id="5"/>
         </w:p>
         <w:p>
           <w:pPr>
@@ -3055,13 +3005,13 @@
           <w:pPr>
             <w:pStyle w:val="Ttulo2"/>
           </w:pPr>
-          <w:bookmarkStart w:id="5" w:name="_Toc366532126"/>
-          <w:bookmarkStart w:id="6" w:name="_Toc368407499"/>
+          <w:bookmarkStart w:id="6" w:name="_Toc366532126"/>
+          <w:bookmarkStart w:id="7" w:name="_Toc368407499"/>
           <w:r>
             <w:t>Alcance</w:t>
           </w:r>
-          <w:bookmarkEnd w:id="5"/>
           <w:bookmarkEnd w:id="6"/>
+          <w:bookmarkEnd w:id="7"/>
         </w:p>
         <w:p>
           <w:pPr>
@@ -3252,36 +3202,36 @@
           <w:pPr>
             <w:pStyle w:val="Ttulo1"/>
           </w:pPr>
-          <w:bookmarkStart w:id="7" w:name="_Toc366532128"/>
-          <w:bookmarkStart w:id="8" w:name="_Toc368407500"/>
+          <w:bookmarkStart w:id="8" w:name="_Toc366532128"/>
+          <w:bookmarkStart w:id="9" w:name="_Toc368407500"/>
           <w:r>
             <w:lastRenderedPageBreak/>
             <w:t>Presentación del Producto</w:t>
           </w:r>
-          <w:bookmarkEnd w:id="7"/>
           <w:bookmarkEnd w:id="8"/>
+          <w:bookmarkEnd w:id="9"/>
         </w:p>
         <w:p>
           <w:pPr>
             <w:pStyle w:val="Ttulo2"/>
           </w:pPr>
-          <w:bookmarkStart w:id="9" w:name="_Toc366532129"/>
-          <w:bookmarkStart w:id="10" w:name="_Toc368407501"/>
+          <w:bookmarkStart w:id="10" w:name="_Toc366532129"/>
+          <w:bookmarkStart w:id="11" w:name="_Toc368407501"/>
           <w:r>
             <w:t>Propósito del Sistema</w:t>
           </w:r>
-          <w:bookmarkEnd w:id="9"/>
           <w:bookmarkEnd w:id="10"/>
+          <w:bookmarkEnd w:id="11"/>
         </w:p>
         <w:p>
           <w:pPr>
             <w:pStyle w:val="Ttulo3"/>
           </w:pPr>
-          <w:bookmarkStart w:id="11" w:name="_Toc368407502"/>
+          <w:bookmarkStart w:id="12" w:name="_Toc368407502"/>
           <w:r>
             <w:t>Objetivo</w:t>
           </w:r>
-          <w:bookmarkEnd w:id="11"/>
+          <w:bookmarkEnd w:id="12"/>
         </w:p>
         <w:p>
           <w:pPr>
@@ -3327,7 +3277,7 @@
               <w:lang w:val="es-ES"/>
             </w:rPr>
           </w:pPr>
-          <w:bookmarkStart w:id="12" w:name="_Toc368407503"/>
+          <w:bookmarkStart w:id="13" w:name="_Toc368407503"/>
           <w:r>
             <w:rPr>
               <w:lang w:val="es-ES"/>
@@ -3346,7 +3296,7 @@
             </w:rPr>
             <w:t>:</w:t>
           </w:r>
-          <w:bookmarkEnd w:id="12"/>
+          <w:bookmarkEnd w:id="13"/>
         </w:p>
         <w:p>
           <w:pPr>
@@ -3626,13 +3576,13 @@
           <w:pPr>
             <w:pStyle w:val="Ttulo2"/>
           </w:pPr>
-          <w:bookmarkStart w:id="13" w:name="_Toc366532130"/>
-          <w:bookmarkStart w:id="14" w:name="_Toc368407504"/>
+          <w:bookmarkStart w:id="14" w:name="_Toc366532130"/>
+          <w:bookmarkStart w:id="15" w:name="_Toc368407504"/>
           <w:r>
             <w:t>Restricciones y supuestos</w:t>
           </w:r>
-          <w:bookmarkEnd w:id="13"/>
           <w:bookmarkEnd w:id="14"/>
+          <w:bookmarkEnd w:id="15"/>
         </w:p>
         <w:p>
           <w:pPr>
@@ -3642,14 +3592,14 @@
               <w:rFonts w:eastAsia="Times New Roman"/>
             </w:rPr>
           </w:pPr>
-          <w:bookmarkStart w:id="15" w:name="_Toc368407505"/>
+          <w:bookmarkStart w:id="16" w:name="_Toc368407505"/>
           <w:r>
             <w:rPr>
               <w:rFonts w:eastAsia="Times New Roman"/>
             </w:rPr>
             <w:t>Supuestos Funcionales</w:t>
           </w:r>
-          <w:bookmarkEnd w:id="15"/>
+          <w:bookmarkEnd w:id="16"/>
         </w:p>
         <w:p>
           <w:pPr>
@@ -3859,7 +3809,7 @@
             <w:pStyle w:val="Ttulo3"/>
             <w:spacing w:before="0" w:after="120"/>
           </w:pPr>
-          <w:bookmarkStart w:id="16" w:name="_Toc368407506"/>
+          <w:bookmarkStart w:id="17" w:name="_Toc368407506"/>
           <w:r>
             <w:rPr>
               <w:rFonts w:eastAsia="Times New Roman"/>
@@ -3869,7 +3819,7 @@
           <w:r>
             <w:t>Técnicos</w:t>
           </w:r>
-          <w:bookmarkEnd w:id="16"/>
+          <w:bookmarkEnd w:id="17"/>
         </w:p>
         <w:p>
           <w:pPr>
@@ -3974,13 +3924,13 @@
           <w:pPr>
             <w:pStyle w:val="Ttulo3"/>
           </w:pPr>
-          <w:bookmarkStart w:id="17" w:name="_Toc356320046"/>
-          <w:bookmarkStart w:id="18" w:name="_Toc368407507"/>
+          <w:bookmarkStart w:id="18" w:name="_Toc356320046"/>
+          <w:bookmarkStart w:id="19" w:name="_Toc368407507"/>
           <w:r>
             <w:t>Restricciones</w:t>
           </w:r>
-          <w:bookmarkEnd w:id="17"/>
           <w:bookmarkEnd w:id="18"/>
+          <w:bookmarkEnd w:id="19"/>
         </w:p>
         <w:p>
           <w:pPr>
@@ -4027,25 +3977,7 @@
               <w:color w:val="000000"/>
               <w:szCs w:val="23"/>
             </w:rPr>
-            <w:t xml:space="preserve">Para esta aplicación será necesario una computadora servidor en la cual se instalará el servidor WEB Apache, </w:t>
-          </w:r>
-          <w:proofErr w:type="spellStart"/>
-          <w:r>
-            <w:rPr>
-              <w:rFonts w:ascii="Arial" w:eastAsia="Times New Roman" w:hAnsi="Arial" w:cs="Arial"/>
-              <w:color w:val="000000"/>
-              <w:szCs w:val="23"/>
-            </w:rPr>
-            <w:t>MySQL</w:t>
-          </w:r>
-          <w:proofErr w:type="spellEnd"/>
-          <w:r>
-            <w:rPr>
-              <w:rFonts w:ascii="Arial" w:eastAsia="Times New Roman" w:hAnsi="Arial" w:cs="Arial"/>
-              <w:color w:val="000000"/>
-              <w:szCs w:val="23"/>
-            </w:rPr>
-            <w:t xml:space="preserve"> como gestor de base de datos y el propio sistema SAGIPO.</w:t>
+            <w:t>Para esta aplicación será necesario una computadora servidor en la cual se instalará el servidor WEB Apache, MySQL como gestor de base de datos y el propio sistema SAGIPO.</w:t>
           </w:r>
         </w:p>
         <w:p>
@@ -4071,8 +4003,8 @@
               <w:rFonts w:eastAsia="Times New Roman"/>
             </w:rPr>
           </w:pPr>
-          <w:bookmarkStart w:id="19" w:name="_Toc366532131"/>
-          <w:bookmarkStart w:id="20" w:name="_Toc368407508"/>
+          <w:bookmarkStart w:id="20" w:name="_Toc366532131"/>
+          <w:bookmarkStart w:id="21" w:name="_Toc368407508"/>
           <w:r>
             <w:rPr>
               <w:rFonts w:eastAsia="Times New Roman"/>
@@ -4080,20 +4012,20 @@
             <w:lastRenderedPageBreak/>
             <w:t>Casos de uso del sistema de información</w:t>
           </w:r>
-          <w:bookmarkEnd w:id="19"/>
           <w:bookmarkEnd w:id="20"/>
+          <w:bookmarkEnd w:id="21"/>
         </w:p>
         <w:p>
           <w:pPr>
             <w:pStyle w:val="Ttulo2"/>
           </w:pPr>
-          <w:bookmarkStart w:id="21" w:name="_Toc366532132"/>
-          <w:bookmarkStart w:id="22" w:name="_Toc368407509"/>
+          <w:bookmarkStart w:id="22" w:name="_Toc366532132"/>
+          <w:bookmarkStart w:id="23" w:name="_Toc368407509"/>
           <w:r>
             <w:t>Trazabilidad de los casos de uso negocio – sistema</w:t>
           </w:r>
-          <w:bookmarkEnd w:id="21"/>
           <w:bookmarkEnd w:id="22"/>
+          <w:bookmarkEnd w:id="23"/>
         </w:p>
         <w:p>
           <w:pPr>
@@ -7462,23 +7394,7 @@
                     <w:rFonts w:ascii="Arial" w:eastAsia="Times New Roman" w:hAnsi="Arial" w:cs="Arial"/>
                     <w:color w:val="000000"/>
                   </w:rPr>
-                  <w:t xml:space="preserve">Registrar los datos de </w:t>
-                </w:r>
-                <w:proofErr w:type="gramStart"/>
-                <w:r>
-                  <w:rPr>
-                    <w:rFonts w:ascii="Arial" w:eastAsia="Times New Roman" w:hAnsi="Arial" w:cs="Arial"/>
-                    <w:color w:val="000000"/>
-                  </w:rPr>
-                  <w:t>un  alumno</w:t>
-                </w:r>
-                <w:proofErr w:type="gramEnd"/>
-                <w:r>
-                  <w:rPr>
-                    <w:rFonts w:ascii="Arial" w:eastAsia="Times New Roman" w:hAnsi="Arial" w:cs="Arial"/>
-                    <w:color w:val="000000"/>
-                  </w:rPr>
-                  <w:t>.</w:t>
+                  <w:t>Registrar los datos de un  alumno.</w:t>
                 </w:r>
               </w:p>
             </w:tc>
@@ -9877,17 +9793,8 @@
                     <w:rFonts w:ascii="Arial" w:eastAsia="Times New Roman" w:hAnsi="Arial" w:cs="Arial"/>
                     <w:color w:val="000000"/>
                   </w:rPr>
-                  <w:t xml:space="preserve">Recuperar </w:t>
+                  <w:t>Recuperar Password</w:t>
                 </w:r>
-                <w:proofErr w:type="spellStart"/>
-                <w:r>
-                  <w:rPr>
-                    <w:rFonts w:ascii="Arial" w:eastAsia="Times New Roman" w:hAnsi="Arial" w:cs="Arial"/>
-                    <w:color w:val="000000"/>
-                  </w:rPr>
-                  <w:t>Password</w:t>
-                </w:r>
-                <w:proofErr w:type="spellEnd"/>
               </w:p>
             </w:tc>
             <w:tc>
@@ -9908,23 +9815,7 @@
                     <w:rFonts w:ascii="Arial" w:eastAsia="Times New Roman" w:hAnsi="Arial" w:cs="Arial"/>
                     <w:color w:val="000000"/>
                   </w:rPr>
-                  <w:t xml:space="preserve">Recuperar la </w:t>
-                </w:r>
-                <w:proofErr w:type="spellStart"/>
-                <w:r>
-                  <w:rPr>
-                    <w:rFonts w:ascii="Arial" w:eastAsia="Times New Roman" w:hAnsi="Arial" w:cs="Arial"/>
-                    <w:color w:val="000000"/>
-                  </w:rPr>
-                  <w:t>Password</w:t>
-                </w:r>
-                <w:proofErr w:type="spellEnd"/>
-                <w:r>
-                  <w:rPr>
-                    <w:rFonts w:ascii="Arial" w:eastAsia="Times New Roman" w:hAnsi="Arial" w:cs="Arial"/>
-                    <w:color w:val="000000"/>
-                  </w:rPr>
-                  <w:t xml:space="preserve"> de un usuario del sistema</w:t>
+                  <w:t>Recuperar la Password de un usuario del sistema</w:t>
                 </w:r>
                 <w:r>
                   <w:rPr>
@@ -11473,8 +11364,8 @@
               <w:rFonts w:eastAsia="Times New Roman"/>
             </w:rPr>
           </w:pPr>
-          <w:bookmarkStart w:id="23" w:name="_Toc366532133"/>
           <w:bookmarkStart w:id="24" w:name="_Toc368407510"/>
+          <w:bookmarkStart w:id="25" w:name="_Toc366532133"/>
           <w:r>
             <w:rPr>
               <w:rFonts w:eastAsia="Times New Roman"/>
@@ -11686,7 +11577,7 @@
             <w:lastRenderedPageBreak/>
             <w:t>Listado de actores</w:t>
           </w:r>
-          <w:bookmarkEnd w:id="23"/>
+          <w:bookmarkEnd w:id="25"/>
         </w:p>
         <w:tbl>
           <w:tblPr>
@@ -12450,7 +12341,7 @@
           <w:noProof/>
         </w:rPr>
         <w:drawing>
-          <wp:anchor distT="0" distB="0" distL="114300" distR="114300" simplePos="0" relativeHeight="251662336" behindDoc="1" locked="0" layoutInCell="1" allowOverlap="1" wp14:anchorId="4FAA6C3E" wp14:editId="58076741">
+          <wp:anchor distT="0" distB="0" distL="114300" distR="114300" simplePos="0" relativeHeight="251655168" behindDoc="1" locked="0" layoutInCell="1" allowOverlap="1" wp14:anchorId="4FAA6C3E" wp14:editId="58076741">
             <wp:simplePos x="0" y="0"/>
             <wp:positionH relativeFrom="column">
               <wp:posOffset>672465</wp:posOffset>
@@ -12594,7 +12485,7 @@
           <w:szCs w:val="26"/>
         </w:rPr>
       </w:pPr>
-      <w:bookmarkStart w:id="25" w:name="_Toc366532134"/>
+      <w:bookmarkStart w:id="26" w:name="_Toc366532134"/>
       <w:r>
         <w:rPr>
           <w:noProof/>
@@ -12606,13 +12497,13 @@
       <w:pPr>
         <w:pStyle w:val="Ttulo2"/>
       </w:pPr>
-      <w:bookmarkStart w:id="26" w:name="_Toc368407511"/>
+      <w:bookmarkStart w:id="27" w:name="_Toc368407511"/>
       <w:r>
         <w:lastRenderedPageBreak/>
         <w:t>Modelo de Objetos de Dominio</w:t>
       </w:r>
-      <w:bookmarkEnd w:id="25"/>
       <w:bookmarkEnd w:id="26"/>
+      <w:bookmarkEnd w:id="27"/>
     </w:p>
     <w:p>
       <w:pPr>
@@ -12692,26 +12583,26 @@
       <w:pPr>
         <w:pStyle w:val="Ttulo1"/>
       </w:pPr>
-      <w:bookmarkStart w:id="27" w:name="_Toc366532137"/>
-      <w:bookmarkStart w:id="28" w:name="_Toc368407512"/>
+      <w:bookmarkStart w:id="28" w:name="_Toc366532137"/>
+      <w:bookmarkStart w:id="29" w:name="_Toc368407512"/>
       <w:r>
         <w:lastRenderedPageBreak/>
         <w:t>Descripción detallada de requerimientos</w:t>
       </w:r>
-      <w:bookmarkEnd w:id="27"/>
       <w:bookmarkEnd w:id="28"/>
+      <w:bookmarkEnd w:id="29"/>
     </w:p>
     <w:p>
       <w:pPr>
         <w:pStyle w:val="Ttulo2"/>
       </w:pPr>
-      <w:bookmarkStart w:id="29" w:name="_Toc366532138"/>
-      <w:bookmarkStart w:id="30" w:name="_Toc368407513"/>
+      <w:bookmarkStart w:id="30" w:name="_Toc366532138"/>
+      <w:bookmarkStart w:id="31" w:name="_Toc368407513"/>
       <w:r>
         <w:t>Requerimientos funcionales</w:t>
       </w:r>
-      <w:bookmarkEnd w:id="29"/>
       <w:bookmarkEnd w:id="30"/>
+      <w:bookmarkEnd w:id="31"/>
     </w:p>
     <w:p>
       <w:pPr>
@@ -12890,12 +12781,12 @@
       <w:pPr>
         <w:pStyle w:val="Ttulo3"/>
       </w:pPr>
-      <w:bookmarkStart w:id="31" w:name="_Toc368407514"/>
+      <w:bookmarkStart w:id="32" w:name="_Toc368407514"/>
       <w:r>
         <w:lastRenderedPageBreak/>
         <w:t>Descripción detallada de casos de uso</w:t>
       </w:r>
-      <w:bookmarkEnd w:id="31"/>
+      <w:bookmarkEnd w:id="32"/>
     </w:p>
     <w:p>
       <w:pPr>
@@ -13406,7 +13297,7 @@
               </w:rPr>
               <w:t xml:space="preserve">Significativo para la Arquitectura:   </w:t>
             </w:r>
-            <w:bookmarkStart w:id="32" w:name="Casilla5"/>
+            <w:bookmarkStart w:id="33" w:name="Casilla5"/>
             <w:r>
               <w:rPr>
                 <w:rFonts w:ascii="Arial" w:hAnsi="Arial" w:cs="Arial"/>
@@ -13446,7 +13337,7 @@
               </w:rPr>
               <w:fldChar w:fldCharType="end"/>
             </w:r>
-            <w:bookmarkEnd w:id="32"/>
+            <w:bookmarkEnd w:id="33"/>
             <w:r>
               <w:rPr>
                 <w:rFonts w:ascii="Arial" w:hAnsi="Arial" w:cs="Arial"/>
@@ -14530,46 +14421,44 @@
                 <w:lang w:eastAsia="es-ES"/>
               </w:rPr>
             </w:pPr>
-            <w:proofErr w:type="gramStart"/>
             <w:r>
               <w:rPr>
                 <w:rFonts w:ascii="Arial" w:hAnsi="Arial" w:cs="Arial"/>
                 <w:lang w:eastAsia="es-ES"/>
               </w:rPr>
-              <w:t>3.A</w:t>
-            </w:r>
-            <w:proofErr w:type="gramEnd"/>
-            <w:r>
+              <w:t xml:space="preserve">3.A El RRP desea verificar la existencia del paciente. </w:t>
+            </w:r>
+          </w:p>
+          <w:p>
+            <w:pPr>
+              <w:pStyle w:val="Sinespaciado"/>
               <w:rPr>
                 <w:rFonts w:ascii="Arial" w:hAnsi="Arial" w:cs="Arial"/>
                 <w:lang w:eastAsia="es-ES"/>
               </w:rPr>
-              <w:t xml:space="preserve"> El RRP desea verificar la existencia del paciente. </w:t>
-            </w:r>
-          </w:p>
-          <w:p>
-            <w:pPr>
-              <w:pStyle w:val="Sinespaciado"/>
+            </w:pPr>
+            <w:r>
               <w:rPr>
                 <w:rFonts w:ascii="Arial" w:hAnsi="Arial" w:cs="Arial"/>
                 <w:lang w:eastAsia="es-ES"/>
               </w:rPr>
-            </w:pPr>
-            <w:proofErr w:type="gramStart"/>
-            <w:r>
+              <w:t xml:space="preserve">3.A.1 El sistema busca el paciente y el mismo no existe. </w:t>
+            </w:r>
+          </w:p>
+          <w:p>
+            <w:pPr>
+              <w:pStyle w:val="Sinespaciado"/>
               <w:rPr>
                 <w:rFonts w:ascii="Arial" w:hAnsi="Arial" w:cs="Arial"/>
                 <w:lang w:eastAsia="es-ES"/>
               </w:rPr>
-              <w:t>3.A.1</w:t>
-            </w:r>
-            <w:proofErr w:type="gramEnd"/>
+            </w:pPr>
             <w:r>
               <w:rPr>
                 <w:rFonts w:ascii="Arial" w:hAnsi="Arial" w:cs="Arial"/>
                 <w:lang w:eastAsia="es-ES"/>
               </w:rPr>
-              <w:t xml:space="preserve"> El sistema busca el paciente y el mismo no existe. </w:t>
+              <w:t xml:space="preserve">3.A.1.A El sistema informa la situación. </w:t>
             </w:r>
           </w:p>
           <w:p>
@@ -14580,46 +14469,44 @@
                 <w:lang w:eastAsia="es-ES"/>
               </w:rPr>
             </w:pPr>
-            <w:proofErr w:type="gramStart"/>
             <w:r>
               <w:rPr>
                 <w:rFonts w:ascii="Arial" w:hAnsi="Arial" w:cs="Arial"/>
                 <w:lang w:eastAsia="es-ES"/>
               </w:rPr>
-              <w:t>3.A.1.A</w:t>
-            </w:r>
-            <w:proofErr w:type="gramEnd"/>
-            <w:r>
+              <w:t>3.A.1.A.1 Sigue el curso normal.</w:t>
+            </w:r>
+          </w:p>
+          <w:p>
+            <w:pPr>
+              <w:pStyle w:val="Sinespaciado"/>
               <w:rPr>
                 <w:rFonts w:ascii="Arial" w:hAnsi="Arial" w:cs="Arial"/>
                 <w:lang w:eastAsia="es-ES"/>
               </w:rPr>
-              <w:t xml:space="preserve"> El sistema informa la situación. </w:t>
-            </w:r>
-          </w:p>
-          <w:p>
-            <w:pPr>
-              <w:pStyle w:val="Sinespaciado"/>
+            </w:pPr>
+            <w:r>
               <w:rPr>
                 <w:rFonts w:ascii="Arial" w:hAnsi="Arial" w:cs="Arial"/>
                 <w:lang w:eastAsia="es-ES"/>
               </w:rPr>
-            </w:pPr>
-            <w:proofErr w:type="gramStart"/>
-            <w:r>
+              <w:t xml:space="preserve">3.A.2 Se llama al CU “Buscar paciente” y el mismo confirma que el paciente ya existe. </w:t>
+            </w:r>
+          </w:p>
+          <w:p>
+            <w:pPr>
+              <w:pStyle w:val="Sinespaciado"/>
               <w:rPr>
                 <w:rFonts w:ascii="Arial" w:hAnsi="Arial" w:cs="Arial"/>
                 <w:lang w:eastAsia="es-ES"/>
               </w:rPr>
-              <w:t>3.A.1.A.1</w:t>
-            </w:r>
-            <w:proofErr w:type="gramEnd"/>
+            </w:pPr>
             <w:r>
               <w:rPr>
                 <w:rFonts w:ascii="Arial" w:hAnsi="Arial" w:cs="Arial"/>
                 <w:lang w:eastAsia="es-ES"/>
               </w:rPr>
-              <w:t xml:space="preserve"> Sigue el curso normal.</w:t>
+              <w:t xml:space="preserve">3.A.2.A El sistema informa la situación y muestra los datos del paciente. </w:t>
             </w:r>
           </w:p>
           <w:p>
@@ -14630,72 +14517,13 @@
                 <w:lang w:eastAsia="es-ES"/>
               </w:rPr>
             </w:pPr>
-            <w:proofErr w:type="gramStart"/>
             <w:r>
               <w:rPr>
                 <w:rFonts w:ascii="Arial" w:hAnsi="Arial" w:cs="Arial"/>
                 <w:lang w:eastAsia="es-ES"/>
               </w:rPr>
-              <w:t>3.A.2</w:t>
-            </w:r>
-            <w:proofErr w:type="gramEnd"/>
-            <w:r>
-              <w:rPr>
-                <w:rFonts w:ascii="Arial" w:hAnsi="Arial" w:cs="Arial"/>
-                <w:lang w:eastAsia="es-ES"/>
-              </w:rPr>
-              <w:t xml:space="preserve"> Se llama al CU “Buscar paciente” y el mismo confirma que el paciente ya existe. </w:t>
-            </w:r>
-          </w:p>
-          <w:p>
-            <w:pPr>
-              <w:pStyle w:val="Sinespaciado"/>
-              <w:rPr>
-                <w:rFonts w:ascii="Arial" w:hAnsi="Arial" w:cs="Arial"/>
-                <w:lang w:eastAsia="es-ES"/>
-              </w:rPr>
-            </w:pPr>
-            <w:proofErr w:type="gramStart"/>
-            <w:r>
-              <w:rPr>
-                <w:rFonts w:ascii="Arial" w:hAnsi="Arial" w:cs="Arial"/>
-                <w:lang w:eastAsia="es-ES"/>
-              </w:rPr>
-              <w:t>3.A.2.A</w:t>
-            </w:r>
-            <w:proofErr w:type="gramEnd"/>
-            <w:r>
-              <w:rPr>
-                <w:rFonts w:ascii="Arial" w:hAnsi="Arial" w:cs="Arial"/>
-                <w:lang w:eastAsia="es-ES"/>
-              </w:rPr>
-              <w:t xml:space="preserve"> El sistema informa la situación y muestra los datos del paciente. </w:t>
-            </w:r>
-          </w:p>
-          <w:p>
-            <w:pPr>
-              <w:pStyle w:val="Sinespaciado"/>
-              <w:rPr>
-                <w:rFonts w:ascii="Arial" w:hAnsi="Arial" w:cs="Arial"/>
-                <w:lang w:eastAsia="es-ES"/>
-              </w:rPr>
-            </w:pPr>
-            <w:proofErr w:type="gramStart"/>
-            <w:r>
-              <w:rPr>
-                <w:rFonts w:ascii="Arial" w:hAnsi="Arial" w:cs="Arial"/>
-                <w:lang w:eastAsia="es-ES"/>
-              </w:rPr>
               <w:lastRenderedPageBreak/>
-              <w:t>3.A.2.A.1</w:t>
-            </w:r>
-            <w:proofErr w:type="gramEnd"/>
-            <w:r>
-              <w:rPr>
-                <w:rFonts w:ascii="Arial" w:hAnsi="Arial" w:cs="Arial"/>
-                <w:lang w:eastAsia="es-ES"/>
-              </w:rPr>
-              <w:t xml:space="preserve"> Se cancela el CU.</w:t>
+              <w:t>3.A.2.A.1 Se cancela el CU.</w:t>
             </w:r>
           </w:p>
         </w:tc>
@@ -14922,21 +14750,7 @@
               <w:rPr>
                 <w:rFonts w:ascii="Arial" w:hAnsi="Arial" w:cs="Arial"/>
               </w:rPr>
-              <w:t xml:space="preserve">El sistema verifica </w:t>
-            </w:r>
-            <w:proofErr w:type="gramStart"/>
-            <w:r>
-              <w:rPr>
-                <w:rFonts w:ascii="Arial" w:hAnsi="Arial" w:cs="Arial"/>
-              </w:rPr>
-              <w:t>que  los</w:t>
-            </w:r>
-            <w:proofErr w:type="gramEnd"/>
-            <w:r>
-              <w:rPr>
-                <w:rFonts w:ascii="Arial" w:hAnsi="Arial" w:cs="Arial"/>
-              </w:rPr>
-              <w:t xml:space="preserve"> campos obligatorios se hayan ingresado y es así. </w:t>
+              <w:t xml:space="preserve">El sistema verifica que  los campos obligatorios se hayan ingresado y es así. </w:t>
             </w:r>
           </w:p>
         </w:tc>
@@ -14960,46 +14774,44 @@
                 <w:lang w:eastAsia="es-ES"/>
               </w:rPr>
             </w:pPr>
-            <w:proofErr w:type="gramStart"/>
             <w:r>
               <w:rPr>
                 <w:rFonts w:ascii="Arial" w:hAnsi="Arial" w:cs="Arial"/>
                 <w:lang w:eastAsia="es-ES"/>
               </w:rPr>
-              <w:t>7.A</w:t>
-            </w:r>
-            <w:proofErr w:type="gramEnd"/>
-            <w:r>
+              <w:t xml:space="preserve">7.A El sistema verifica que los campos obligatorios se hayan ingresado y no es así. </w:t>
+            </w:r>
+          </w:p>
+          <w:p>
+            <w:pPr>
+              <w:pStyle w:val="Sinespaciado"/>
               <w:rPr>
                 <w:rFonts w:ascii="Arial" w:hAnsi="Arial" w:cs="Arial"/>
                 <w:lang w:eastAsia="es-ES"/>
               </w:rPr>
-              <w:t xml:space="preserve"> El sistema verifica que los campos obligatorios se hayan ingresado y no es así. </w:t>
-            </w:r>
-          </w:p>
-          <w:p>
-            <w:pPr>
-              <w:pStyle w:val="Sinespaciado"/>
+            </w:pPr>
+            <w:r>
               <w:rPr>
                 <w:rFonts w:ascii="Arial" w:hAnsi="Arial" w:cs="Arial"/>
                 <w:lang w:eastAsia="es-ES"/>
               </w:rPr>
-            </w:pPr>
-            <w:proofErr w:type="gramStart"/>
-            <w:r>
+              <w:t xml:space="preserve">7.A.1 El sistema solicita que se ingresen los campos obligatorios faltantes. </w:t>
+            </w:r>
+          </w:p>
+          <w:p>
+            <w:pPr>
+              <w:pStyle w:val="Sinespaciado"/>
               <w:rPr>
                 <w:rFonts w:ascii="Arial" w:hAnsi="Arial" w:cs="Arial"/>
                 <w:lang w:eastAsia="es-ES"/>
               </w:rPr>
-              <w:t>7.A.1</w:t>
-            </w:r>
-            <w:proofErr w:type="gramEnd"/>
+            </w:pPr>
             <w:r>
               <w:rPr>
                 <w:rFonts w:ascii="Arial" w:hAnsi="Arial" w:cs="Arial"/>
                 <w:lang w:eastAsia="es-ES"/>
               </w:rPr>
-              <w:t xml:space="preserve"> El sistema solicita que se ingresen los campos obligatorios faltantes. </w:t>
+              <w:t xml:space="preserve">7.A.1.A El RRP ingresa los campos obligatorios faltantes. </w:t>
             </w:r>
           </w:p>
           <w:p>
@@ -15010,96 +14822,44 @@
                 <w:lang w:eastAsia="es-ES"/>
               </w:rPr>
             </w:pPr>
-            <w:proofErr w:type="gramStart"/>
             <w:r>
               <w:rPr>
                 <w:rFonts w:ascii="Arial" w:hAnsi="Arial" w:cs="Arial"/>
                 <w:lang w:eastAsia="es-ES"/>
               </w:rPr>
-              <w:t>7.A.1.A</w:t>
-            </w:r>
-            <w:proofErr w:type="gramEnd"/>
-            <w:r>
+              <w:t>7.A.1.A.1 Sigue el curso normal.</w:t>
+            </w:r>
+          </w:p>
+          <w:p>
+            <w:pPr>
+              <w:pStyle w:val="Sinespaciado"/>
               <w:rPr>
                 <w:rFonts w:ascii="Arial" w:hAnsi="Arial" w:cs="Arial"/>
                 <w:lang w:eastAsia="es-ES"/>
               </w:rPr>
-              <w:t xml:space="preserve"> El RRP ingresa los campos obligatorios faltantes. </w:t>
-            </w:r>
-          </w:p>
-          <w:p>
-            <w:pPr>
-              <w:pStyle w:val="Sinespaciado"/>
+            </w:pPr>
+            <w:r>
               <w:rPr>
                 <w:rFonts w:ascii="Arial" w:hAnsi="Arial" w:cs="Arial"/>
                 <w:lang w:eastAsia="es-ES"/>
               </w:rPr>
-            </w:pPr>
-            <w:proofErr w:type="gramStart"/>
-            <w:r>
+              <w:t xml:space="preserve">7.A.1.B El RRP no ingresa los campos faltantes. </w:t>
+            </w:r>
+          </w:p>
+          <w:p>
+            <w:pPr>
+              <w:pStyle w:val="Sinespaciado"/>
               <w:rPr>
                 <w:rFonts w:ascii="Arial" w:hAnsi="Arial" w:cs="Arial"/>
                 <w:lang w:eastAsia="es-ES"/>
               </w:rPr>
-              <w:t>7.A.1.A.1</w:t>
-            </w:r>
-            <w:proofErr w:type="gramEnd"/>
+            </w:pPr>
             <w:r>
               <w:rPr>
                 <w:rFonts w:ascii="Arial" w:hAnsi="Arial" w:cs="Arial"/>
                 <w:lang w:eastAsia="es-ES"/>
               </w:rPr>
-              <w:t xml:space="preserve"> Sigue el curso normal.</w:t>
-            </w:r>
-          </w:p>
-          <w:p>
-            <w:pPr>
-              <w:pStyle w:val="Sinespaciado"/>
-              <w:rPr>
-                <w:rFonts w:ascii="Arial" w:hAnsi="Arial" w:cs="Arial"/>
-                <w:lang w:eastAsia="es-ES"/>
-              </w:rPr>
-            </w:pPr>
-            <w:proofErr w:type="gramStart"/>
-            <w:r>
-              <w:rPr>
-                <w:rFonts w:ascii="Arial" w:hAnsi="Arial" w:cs="Arial"/>
-                <w:lang w:eastAsia="es-ES"/>
-              </w:rPr>
-              <w:t>7.A.1.B</w:t>
-            </w:r>
-            <w:proofErr w:type="gramEnd"/>
-            <w:r>
-              <w:rPr>
-                <w:rFonts w:ascii="Arial" w:hAnsi="Arial" w:cs="Arial"/>
-                <w:lang w:eastAsia="es-ES"/>
-              </w:rPr>
-              <w:t xml:space="preserve"> El RRP no ingresa los campos faltantes. </w:t>
-            </w:r>
-          </w:p>
-          <w:p>
-            <w:pPr>
-              <w:pStyle w:val="Sinespaciado"/>
-              <w:rPr>
-                <w:rFonts w:ascii="Arial" w:hAnsi="Arial" w:cs="Arial"/>
-                <w:lang w:eastAsia="es-ES"/>
-              </w:rPr>
-            </w:pPr>
-            <w:proofErr w:type="gramStart"/>
-            <w:r>
-              <w:rPr>
-                <w:rFonts w:ascii="Arial" w:hAnsi="Arial" w:cs="Arial"/>
-                <w:lang w:eastAsia="es-ES"/>
-              </w:rPr>
-              <w:t>7.A.1.B.1</w:t>
-            </w:r>
-            <w:proofErr w:type="gramEnd"/>
-            <w:r>
-              <w:rPr>
-                <w:rFonts w:ascii="Arial" w:hAnsi="Arial" w:cs="Arial"/>
-                <w:lang w:eastAsia="es-ES"/>
-              </w:rPr>
-              <w:t xml:space="preserve"> Se cancela en CU.</w:t>
+              <w:t>7.A.1.B.1 Se cancela en CU.</w:t>
             </w:r>
           </w:p>
         </w:tc>
@@ -15160,46 +14920,44 @@
                 <w:lang w:eastAsia="es-ES"/>
               </w:rPr>
             </w:pPr>
-            <w:proofErr w:type="gramStart"/>
             <w:r>
               <w:rPr>
                 <w:rFonts w:ascii="Arial" w:hAnsi="Arial" w:cs="Arial"/>
                 <w:lang w:eastAsia="es-ES"/>
               </w:rPr>
-              <w:t>8.A</w:t>
-            </w:r>
-            <w:proofErr w:type="gramEnd"/>
-            <w:r>
+              <w:t xml:space="preserve">8.A El sistema verifica que los tipos de datos ingresados son correctos y no es así. </w:t>
+            </w:r>
+          </w:p>
+          <w:p>
+            <w:pPr>
+              <w:pStyle w:val="Sinespaciado"/>
               <w:rPr>
                 <w:rFonts w:ascii="Arial" w:hAnsi="Arial" w:cs="Arial"/>
                 <w:lang w:eastAsia="es-ES"/>
               </w:rPr>
-              <w:t xml:space="preserve"> El sistema verifica que los tipos de datos ingresados son correctos y no es así. </w:t>
-            </w:r>
-          </w:p>
-          <w:p>
-            <w:pPr>
-              <w:pStyle w:val="Sinespaciado"/>
+            </w:pPr>
+            <w:r>
               <w:rPr>
                 <w:rFonts w:ascii="Arial" w:hAnsi="Arial" w:cs="Arial"/>
                 <w:lang w:eastAsia="es-ES"/>
               </w:rPr>
-            </w:pPr>
-            <w:proofErr w:type="gramStart"/>
-            <w:r>
+              <w:t xml:space="preserve">8.A.1 El sistema solicita que se ingresen los tipos de datos correctamente. </w:t>
+            </w:r>
+          </w:p>
+          <w:p>
+            <w:pPr>
+              <w:pStyle w:val="Sinespaciado"/>
               <w:rPr>
                 <w:rFonts w:ascii="Arial" w:hAnsi="Arial" w:cs="Arial"/>
                 <w:lang w:eastAsia="es-ES"/>
               </w:rPr>
-              <w:t>8.A.1</w:t>
-            </w:r>
-            <w:proofErr w:type="gramEnd"/>
+            </w:pPr>
             <w:r>
               <w:rPr>
                 <w:rFonts w:ascii="Arial" w:hAnsi="Arial" w:cs="Arial"/>
                 <w:lang w:eastAsia="es-ES"/>
               </w:rPr>
-              <w:t xml:space="preserve"> El sistema solicita que se ingresen los tipos de datos correctamente. </w:t>
+              <w:t xml:space="preserve">8.A.1.A El RRP ingresa los datos correctamente. </w:t>
             </w:r>
           </w:p>
           <w:p>
@@ -15210,97 +14968,45 @@
                 <w:lang w:eastAsia="es-ES"/>
               </w:rPr>
             </w:pPr>
-            <w:proofErr w:type="gramStart"/>
             <w:r>
               <w:rPr>
                 <w:rFonts w:ascii="Arial" w:hAnsi="Arial" w:cs="Arial"/>
                 <w:lang w:eastAsia="es-ES"/>
               </w:rPr>
-              <w:t>8.A.1.A</w:t>
-            </w:r>
-            <w:proofErr w:type="gramEnd"/>
-            <w:r>
+              <w:t>8.A.1.A.1 Sigue el curso normal.</w:t>
+            </w:r>
+          </w:p>
+          <w:p>
+            <w:pPr>
+              <w:pStyle w:val="Sinespaciado"/>
               <w:rPr>
                 <w:rFonts w:ascii="Arial" w:hAnsi="Arial" w:cs="Arial"/>
                 <w:lang w:eastAsia="es-ES"/>
               </w:rPr>
-              <w:t xml:space="preserve"> El RRP ingresa los datos correctamente. </w:t>
-            </w:r>
-          </w:p>
-          <w:p>
-            <w:pPr>
-              <w:pStyle w:val="Sinespaciado"/>
+            </w:pPr>
+            <w:r>
               <w:rPr>
                 <w:rFonts w:ascii="Arial" w:hAnsi="Arial" w:cs="Arial"/>
                 <w:lang w:eastAsia="es-ES"/>
               </w:rPr>
-            </w:pPr>
-            <w:proofErr w:type="gramStart"/>
-            <w:r>
+              <w:t xml:space="preserve">8.A.1.B El RRP no ingresa los tipos de datos correctos. </w:t>
+            </w:r>
+          </w:p>
+          <w:p>
+            <w:pPr>
+              <w:pStyle w:val="Sinespaciado"/>
               <w:rPr>
                 <w:rFonts w:ascii="Arial" w:hAnsi="Arial" w:cs="Arial"/>
                 <w:lang w:eastAsia="es-ES"/>
               </w:rPr>
-              <w:t>8.A.1.A.1</w:t>
-            </w:r>
-            <w:proofErr w:type="gramEnd"/>
+            </w:pPr>
             <w:r>
               <w:rPr>
                 <w:rFonts w:ascii="Arial" w:hAnsi="Arial" w:cs="Arial"/>
                 <w:lang w:eastAsia="es-ES"/>
               </w:rPr>
-              <w:t xml:space="preserve"> Sigue el curso normal.</w:t>
-            </w:r>
-          </w:p>
-          <w:p>
-            <w:pPr>
-              <w:pStyle w:val="Sinespaciado"/>
-              <w:rPr>
-                <w:rFonts w:ascii="Arial" w:hAnsi="Arial" w:cs="Arial"/>
-                <w:lang w:eastAsia="es-ES"/>
-              </w:rPr>
-            </w:pPr>
-            <w:proofErr w:type="gramStart"/>
-            <w:r>
-              <w:rPr>
-                <w:rFonts w:ascii="Arial" w:hAnsi="Arial" w:cs="Arial"/>
-                <w:lang w:eastAsia="es-ES"/>
-              </w:rPr>
-              <w:t>8.A.1.B</w:t>
-            </w:r>
-            <w:proofErr w:type="gramEnd"/>
-            <w:r>
-              <w:rPr>
-                <w:rFonts w:ascii="Arial" w:hAnsi="Arial" w:cs="Arial"/>
-                <w:lang w:eastAsia="es-ES"/>
-              </w:rPr>
-              <w:t xml:space="preserve"> El RRP no ingresa los tipos de datos correctos. </w:t>
-            </w:r>
-          </w:p>
-          <w:p>
-            <w:pPr>
-              <w:pStyle w:val="Sinespaciado"/>
-              <w:rPr>
-                <w:rFonts w:ascii="Arial" w:hAnsi="Arial" w:cs="Arial"/>
-                <w:lang w:eastAsia="es-ES"/>
-              </w:rPr>
-            </w:pPr>
-            <w:proofErr w:type="gramStart"/>
-            <w:r>
-              <w:rPr>
-                <w:rFonts w:ascii="Arial" w:hAnsi="Arial" w:cs="Arial"/>
-                <w:lang w:eastAsia="es-ES"/>
-              </w:rPr>
               <w:lastRenderedPageBreak/>
-              <w:t>8.A.1.B.1</w:t>
-            </w:r>
-            <w:proofErr w:type="gramEnd"/>
-            <w:r>
-              <w:rPr>
-                <w:rFonts w:ascii="Arial" w:hAnsi="Arial" w:cs="Arial"/>
-                <w:lang w:eastAsia="es-ES"/>
-              </w:rPr>
-              <w:t xml:space="preserve"> Se cancela en CU.</w:t>
+              <w:t>8.A.1.B.1 Se cancela en CU.</w:t>
             </w:r>
           </w:p>
         </w:tc>
@@ -15362,46 +15068,44 @@
                 <w:lang w:eastAsia="es-ES"/>
               </w:rPr>
             </w:pPr>
-            <w:proofErr w:type="gramStart"/>
             <w:r>
               <w:rPr>
                 <w:rFonts w:ascii="Arial" w:hAnsi="Arial" w:cs="Arial"/>
                 <w:lang w:eastAsia="es-ES"/>
               </w:rPr>
-              <w:t>9.A</w:t>
-            </w:r>
-            <w:proofErr w:type="gramEnd"/>
-            <w:r>
+              <w:t>9.A El sistema verifica que no exista un paciente con el mismo tipo y numero de documento ya cargado y no es así.</w:t>
+            </w:r>
+          </w:p>
+          <w:p>
+            <w:pPr>
+              <w:pStyle w:val="Sinespaciado"/>
               <w:rPr>
                 <w:rFonts w:ascii="Arial" w:hAnsi="Arial" w:cs="Arial"/>
                 <w:lang w:eastAsia="es-ES"/>
               </w:rPr>
-              <w:t xml:space="preserve"> El sistema verifica que no exista un paciente con el mismo tipo y numero de documento ya cargado y no es así.</w:t>
-            </w:r>
-          </w:p>
-          <w:p>
-            <w:pPr>
-              <w:pStyle w:val="Sinespaciado"/>
+            </w:pPr>
+            <w:r>
               <w:rPr>
                 <w:rFonts w:ascii="Arial" w:hAnsi="Arial" w:cs="Arial"/>
                 <w:lang w:eastAsia="es-ES"/>
               </w:rPr>
-            </w:pPr>
-            <w:proofErr w:type="gramStart"/>
-            <w:r>
+              <w:t>9.A.1 El sistema informa que dicho paciente ya existe en el sistema y da la opción de mostrar sus datos.</w:t>
+            </w:r>
+          </w:p>
+          <w:p>
+            <w:pPr>
+              <w:pStyle w:val="Sinespaciado"/>
               <w:rPr>
                 <w:rFonts w:ascii="Arial" w:hAnsi="Arial" w:cs="Arial"/>
                 <w:lang w:eastAsia="es-ES"/>
               </w:rPr>
-              <w:t>9.A.1</w:t>
-            </w:r>
-            <w:proofErr w:type="gramEnd"/>
+            </w:pPr>
             <w:r>
               <w:rPr>
                 <w:rFonts w:ascii="Arial" w:hAnsi="Arial" w:cs="Arial"/>
                 <w:lang w:eastAsia="es-ES"/>
               </w:rPr>
-              <w:t xml:space="preserve"> El sistema informa que dicho paciente ya existe en el sistema y da la opción de mostrar sus datos.</w:t>
+              <w:t>9.A.1.A El RRP selecciona la opción de visualizar los datos del paciente.</w:t>
             </w:r>
           </w:p>
           <w:p>
@@ -15412,46 +15116,44 @@
                 <w:lang w:eastAsia="es-ES"/>
               </w:rPr>
             </w:pPr>
-            <w:proofErr w:type="gramStart"/>
             <w:r>
               <w:rPr>
                 <w:rFonts w:ascii="Arial" w:hAnsi="Arial" w:cs="Arial"/>
                 <w:lang w:eastAsia="es-ES"/>
               </w:rPr>
-              <w:t>9.A.1.A</w:t>
-            </w:r>
-            <w:proofErr w:type="gramEnd"/>
-            <w:r>
+              <w:t>9.A.1.A.1 El sistema carga y muestra los datos del paciente.</w:t>
+            </w:r>
+          </w:p>
+          <w:p>
+            <w:pPr>
+              <w:pStyle w:val="Sinespaciado"/>
               <w:rPr>
                 <w:rFonts w:ascii="Arial" w:hAnsi="Arial" w:cs="Arial"/>
                 <w:lang w:eastAsia="es-ES"/>
               </w:rPr>
-              <w:t xml:space="preserve"> El RRP selecciona la opción de visualizar los datos del paciente.</w:t>
-            </w:r>
-          </w:p>
-          <w:p>
-            <w:pPr>
-              <w:pStyle w:val="Sinespaciado"/>
+            </w:pPr>
+            <w:r>
               <w:rPr>
                 <w:rFonts w:ascii="Arial" w:hAnsi="Arial" w:cs="Arial"/>
                 <w:lang w:eastAsia="es-ES"/>
               </w:rPr>
-            </w:pPr>
-            <w:proofErr w:type="gramStart"/>
-            <w:r>
+              <w:t>9.A.1.A.1 Se cancela el CU.</w:t>
+            </w:r>
+          </w:p>
+          <w:p>
+            <w:pPr>
+              <w:pStyle w:val="Sinespaciado"/>
               <w:rPr>
                 <w:rFonts w:ascii="Arial" w:hAnsi="Arial" w:cs="Arial"/>
                 <w:lang w:eastAsia="es-ES"/>
               </w:rPr>
-              <w:t>9.A.1.A.1</w:t>
-            </w:r>
-            <w:proofErr w:type="gramEnd"/>
+            </w:pPr>
             <w:r>
               <w:rPr>
                 <w:rFonts w:ascii="Arial" w:hAnsi="Arial" w:cs="Arial"/>
                 <w:lang w:eastAsia="es-ES"/>
               </w:rPr>
-              <w:t xml:space="preserve"> El sistema carga y muestra los datos del paciente.</w:t>
+              <w:t>9.A.1.B El RRP selecciona la opción de no visualizar los datos del paciente.</w:t>
             </w:r>
           </w:p>
           <w:p>
@@ -15462,71 +15164,12 @@
                 <w:lang w:eastAsia="es-ES"/>
               </w:rPr>
             </w:pPr>
-            <w:proofErr w:type="gramStart"/>
             <w:r>
               <w:rPr>
                 <w:rFonts w:ascii="Arial" w:hAnsi="Arial" w:cs="Arial"/>
                 <w:lang w:eastAsia="es-ES"/>
               </w:rPr>
-              <w:t>9.A.1.A.1</w:t>
-            </w:r>
-            <w:proofErr w:type="gramEnd"/>
-            <w:r>
-              <w:rPr>
-                <w:rFonts w:ascii="Arial" w:hAnsi="Arial" w:cs="Arial"/>
-                <w:lang w:eastAsia="es-ES"/>
-              </w:rPr>
-              <w:t xml:space="preserve"> Se cancela el CU.</w:t>
-            </w:r>
-          </w:p>
-          <w:p>
-            <w:pPr>
-              <w:pStyle w:val="Sinespaciado"/>
-              <w:rPr>
-                <w:rFonts w:ascii="Arial" w:hAnsi="Arial" w:cs="Arial"/>
-                <w:lang w:eastAsia="es-ES"/>
-              </w:rPr>
-            </w:pPr>
-            <w:proofErr w:type="gramStart"/>
-            <w:r>
-              <w:rPr>
-                <w:rFonts w:ascii="Arial" w:hAnsi="Arial" w:cs="Arial"/>
-                <w:lang w:eastAsia="es-ES"/>
-              </w:rPr>
-              <w:t>9.A.1.B</w:t>
-            </w:r>
-            <w:proofErr w:type="gramEnd"/>
-            <w:r>
-              <w:rPr>
-                <w:rFonts w:ascii="Arial" w:hAnsi="Arial" w:cs="Arial"/>
-                <w:lang w:eastAsia="es-ES"/>
-              </w:rPr>
-              <w:t xml:space="preserve"> El RRP selecciona la opción de no visualizar los datos del paciente.</w:t>
-            </w:r>
-          </w:p>
-          <w:p>
-            <w:pPr>
-              <w:pStyle w:val="Sinespaciado"/>
-              <w:rPr>
-                <w:rFonts w:ascii="Arial" w:hAnsi="Arial" w:cs="Arial"/>
-                <w:lang w:eastAsia="es-ES"/>
-              </w:rPr>
-            </w:pPr>
-            <w:proofErr w:type="gramStart"/>
-            <w:r>
-              <w:rPr>
-                <w:rFonts w:ascii="Arial" w:hAnsi="Arial" w:cs="Arial"/>
-                <w:lang w:eastAsia="es-ES"/>
-              </w:rPr>
-              <w:t>9.A.1.B.1</w:t>
-            </w:r>
-            <w:proofErr w:type="gramEnd"/>
-            <w:r>
-              <w:rPr>
-                <w:rFonts w:ascii="Arial" w:hAnsi="Arial" w:cs="Arial"/>
-                <w:lang w:eastAsia="es-ES"/>
-              </w:rPr>
-              <w:t xml:space="preserve"> Se cancela el CU.</w:t>
+              <w:t>9.A.1.B.1 Se cancela el CU.</w:t>
             </w:r>
           </w:p>
         </w:tc>
@@ -15651,23 +15294,23 @@
                 <w:rFonts w:ascii="Arial" w:hAnsi="Arial" w:cs="Arial"/>
                 <w:lang w:eastAsia="es-ES"/>
               </w:rPr>
-              <w:t>11</w:t>
-            </w:r>
-            <w:proofErr w:type="gramStart"/>
-            <w:r>
+              <w:t xml:space="preserve">11.A Se llama al CU “Generar historia clínica” y el mismo se ejecuta incorrectamente. </w:t>
+            </w:r>
+          </w:p>
+          <w:p>
+            <w:pPr>
+              <w:pStyle w:val="Sinespaciado"/>
               <w:rPr>
                 <w:rFonts w:ascii="Arial" w:hAnsi="Arial" w:cs="Arial"/>
                 <w:lang w:eastAsia="es-ES"/>
               </w:rPr>
-              <w:t>.A</w:t>
-            </w:r>
-            <w:proofErr w:type="gramEnd"/>
+            </w:pPr>
             <w:r>
               <w:rPr>
                 <w:rFonts w:ascii="Arial" w:hAnsi="Arial" w:cs="Arial"/>
                 <w:lang w:eastAsia="es-ES"/>
               </w:rPr>
-              <w:t xml:space="preserve"> Se llama al CU “Generar historia clínica” y el mismo se ejecuta incorrectamente. </w:t>
+              <w:t xml:space="preserve">11.A.1 El sistema informa la situación. </w:t>
             </w:r>
           </w:p>
           <w:p>
@@ -15683,55 +15326,7 @@
                 <w:rFonts w:ascii="Arial" w:hAnsi="Arial" w:cs="Arial"/>
                 <w:lang w:eastAsia="es-ES"/>
               </w:rPr>
-              <w:t>11</w:t>
-            </w:r>
-            <w:proofErr w:type="gramStart"/>
-            <w:r>
-              <w:rPr>
-                <w:rFonts w:ascii="Arial" w:hAnsi="Arial" w:cs="Arial"/>
-                <w:lang w:eastAsia="es-ES"/>
-              </w:rPr>
-              <w:t>.A.1</w:t>
-            </w:r>
-            <w:proofErr w:type="gramEnd"/>
-            <w:r>
-              <w:rPr>
-                <w:rFonts w:ascii="Arial" w:hAnsi="Arial" w:cs="Arial"/>
-                <w:lang w:eastAsia="es-ES"/>
-              </w:rPr>
-              <w:t xml:space="preserve"> El sistema informa la situación. </w:t>
-            </w:r>
-          </w:p>
-          <w:p>
-            <w:pPr>
-              <w:pStyle w:val="Sinespaciado"/>
-              <w:rPr>
-                <w:rFonts w:ascii="Arial" w:hAnsi="Arial" w:cs="Arial"/>
-                <w:lang w:eastAsia="es-ES"/>
-              </w:rPr>
-            </w:pPr>
-            <w:r>
-              <w:rPr>
-                <w:rFonts w:ascii="Arial" w:hAnsi="Arial" w:cs="Arial"/>
-                <w:lang w:eastAsia="es-ES"/>
-              </w:rPr>
-              <w:t>11</w:t>
-            </w:r>
-            <w:proofErr w:type="gramStart"/>
-            <w:r>
-              <w:rPr>
-                <w:rFonts w:ascii="Arial" w:hAnsi="Arial" w:cs="Arial"/>
-                <w:lang w:eastAsia="es-ES"/>
-              </w:rPr>
-              <w:t>.A.2</w:t>
-            </w:r>
-            <w:proofErr w:type="gramEnd"/>
-            <w:r>
-              <w:rPr>
-                <w:rFonts w:ascii="Arial" w:hAnsi="Arial" w:cs="Arial"/>
-                <w:lang w:eastAsia="es-ES"/>
-              </w:rPr>
-              <w:t xml:space="preserve"> Se cancela el CU.</w:t>
+              <w:t>11.A.2 Se cancela el CU.</w:t>
             </w:r>
           </w:p>
         </w:tc>
@@ -15891,21 +15486,7 @@
               <w:rPr>
                 <w:rFonts w:ascii="Arial" w:hAnsi="Arial" w:cs="Arial"/>
               </w:rPr>
-              <w:t xml:space="preserve"> Los campos obligatorios son los siguientes: nombre, apellido, tipo documento, número documento, sexo, e-mail, fecha de nacimiento, calle, </w:t>
-            </w:r>
-            <w:proofErr w:type="gramStart"/>
-            <w:r>
-              <w:rPr>
-                <w:rFonts w:ascii="Arial" w:hAnsi="Arial" w:cs="Arial"/>
-              </w:rPr>
-              <w:t>numero</w:t>
-            </w:r>
-            <w:proofErr w:type="gramEnd"/>
-            <w:r>
-              <w:rPr>
-                <w:rFonts w:ascii="Arial" w:hAnsi="Arial" w:cs="Arial"/>
-              </w:rPr>
-              <w:t xml:space="preserve"> de calle, y ciudad.</w:t>
+              <w:t xml:space="preserve"> Los campos obligatorios son los siguientes: nombre, apellido, tipo documento, número documento, sexo, e-mail, fecha de nacimiento, calle, numero de calle, y ciudad.</w:t>
             </w:r>
           </w:p>
         </w:tc>
@@ -16686,7 +16267,7 @@
           <w:noProof/>
         </w:rPr>
         <w:drawing>
-          <wp:anchor distT="0" distB="0" distL="114300" distR="114300" simplePos="0" relativeHeight="251650048" behindDoc="1" locked="0" layoutInCell="1" allowOverlap="1" wp14:anchorId="599CCBD8" wp14:editId="6F451042">
+          <wp:anchor distT="0" distB="0" distL="114300" distR="114300" simplePos="0" relativeHeight="251654144" behindDoc="1" locked="0" layoutInCell="1" allowOverlap="1" wp14:anchorId="599CCBD8" wp14:editId="6F451042">
             <wp:simplePos x="0" y="0"/>
             <wp:positionH relativeFrom="column">
               <wp:posOffset>-260350</wp:posOffset>
@@ -18525,43 +18106,26 @@
                 <w:lang w:val="es-AR"/>
               </w:rPr>
             </w:pPr>
-            <w:proofErr w:type="gramStart"/>
             <w:r>
               <w:rPr>
                 <w:rFonts w:ascii="Arial" w:hAnsi="Arial" w:cs="Arial"/>
                 <w:lang w:val="es-AR"/>
               </w:rPr>
-              <w:t>4.A</w:t>
-            </w:r>
-            <w:proofErr w:type="gramEnd"/>
-            <w:r>
-              <w:rPr>
-                <w:rFonts w:ascii="Arial" w:hAnsi="Arial" w:cs="Arial"/>
-                <w:lang w:val="es-AR"/>
-              </w:rPr>
-              <w:t xml:space="preserve"> El RA no opta por ninguno de los parámetros.</w:t>
-            </w:r>
-          </w:p>
-          <w:p>
-            <w:pPr>
-              <w:pStyle w:val="Sinespaciado"/>
-              <w:rPr>
-                <w:rFonts w:ascii="Arial" w:hAnsi="Arial" w:cs="Arial"/>
-              </w:rPr>
-            </w:pPr>
-            <w:proofErr w:type="gramStart"/>
-            <w:r>
-              <w:rPr>
-                <w:rFonts w:ascii="Arial" w:hAnsi="Arial" w:cs="Arial"/>
-              </w:rPr>
-              <w:t>4.A.1</w:t>
-            </w:r>
-            <w:proofErr w:type="gramEnd"/>
-            <w:r>
-              <w:rPr>
-                <w:rFonts w:ascii="Arial" w:hAnsi="Arial" w:cs="Arial"/>
-              </w:rPr>
-              <w:t xml:space="preserve"> El sistema en este caso no aplicará ningún filtro.</w:t>
+              <w:t>4.A El RA no opta por ninguno de los parámetros.</w:t>
+            </w:r>
+          </w:p>
+          <w:p>
+            <w:pPr>
+              <w:pStyle w:val="Sinespaciado"/>
+              <w:rPr>
+                <w:rFonts w:ascii="Arial" w:hAnsi="Arial" w:cs="Arial"/>
+              </w:rPr>
+            </w:pPr>
+            <w:r>
+              <w:rPr>
+                <w:rFonts w:ascii="Arial" w:hAnsi="Arial" w:cs="Arial"/>
+              </w:rPr>
+              <w:t>4.A.1 El sistema en este caso no aplicará ningún filtro.</w:t>
             </w:r>
           </w:p>
         </w:tc>
@@ -18680,43 +18244,26 @@
                 <w:lang w:val="es-AR"/>
               </w:rPr>
             </w:pPr>
-            <w:proofErr w:type="gramStart"/>
             <w:r>
               <w:rPr>
                 <w:rFonts w:ascii="Arial" w:hAnsi="Arial" w:cs="Arial"/>
                 <w:lang w:val="es-AR"/>
               </w:rPr>
-              <w:t>6.A</w:t>
-            </w:r>
-            <w:proofErr w:type="gramEnd"/>
-            <w:r>
-              <w:rPr>
-                <w:rFonts w:ascii="Arial" w:hAnsi="Arial" w:cs="Arial"/>
-                <w:lang w:val="es-AR"/>
-              </w:rPr>
-              <w:t xml:space="preserve"> El RA no confirma la búsqueda.</w:t>
-            </w:r>
-          </w:p>
-          <w:p>
-            <w:pPr>
-              <w:pStyle w:val="Sinespaciado"/>
-              <w:rPr>
-                <w:rFonts w:ascii="Arial" w:hAnsi="Arial" w:cs="Arial"/>
-              </w:rPr>
-            </w:pPr>
-            <w:proofErr w:type="gramStart"/>
-            <w:r>
-              <w:rPr>
-                <w:rFonts w:ascii="Arial" w:hAnsi="Arial" w:cs="Arial"/>
-              </w:rPr>
-              <w:t>6.A.1</w:t>
-            </w:r>
-            <w:proofErr w:type="gramEnd"/>
-            <w:r>
-              <w:rPr>
-                <w:rFonts w:ascii="Arial" w:hAnsi="Arial" w:cs="Arial"/>
-              </w:rPr>
-              <w:t xml:space="preserve"> Se cancela el caso de uso.</w:t>
+              <w:t>6.A El RA no confirma la búsqueda.</w:t>
+            </w:r>
+          </w:p>
+          <w:p>
+            <w:pPr>
+              <w:pStyle w:val="Sinespaciado"/>
+              <w:rPr>
+                <w:rFonts w:ascii="Arial" w:hAnsi="Arial" w:cs="Arial"/>
+              </w:rPr>
+            </w:pPr>
+            <w:r>
+              <w:rPr>
+                <w:rFonts w:ascii="Arial" w:hAnsi="Arial" w:cs="Arial"/>
+              </w:rPr>
+              <w:t>6.A.1 Se cancela el caso de uso.</w:t>
             </w:r>
           </w:p>
         </w:tc>
@@ -18777,46 +18324,28 @@
                 <w:lang w:val="es-AR"/>
               </w:rPr>
             </w:pPr>
-            <w:proofErr w:type="gramStart"/>
             <w:r>
               <w:rPr>
                 <w:rFonts w:ascii="Arial" w:hAnsi="Arial" w:cs="Arial"/>
                 <w:lang w:val="es-AR"/>
               </w:rPr>
-              <w:t>7.A</w:t>
-            </w:r>
-            <w:proofErr w:type="gramEnd"/>
-            <w:r>
+              <w:t>7.A El sistema procede a buscar entre los pacientes registrados para encontrar aquellos que se adecúen a los criterios de búsqueda especificados y no hay resultados.</w:t>
+            </w:r>
+          </w:p>
+          <w:p>
+            <w:pPr>
+              <w:pStyle w:val="Sinespaciado"/>
               <w:rPr>
                 <w:rFonts w:ascii="Arial" w:hAnsi="Arial" w:cs="Arial"/>
                 <w:lang w:val="es-AR"/>
               </w:rPr>
-              <w:t xml:space="preserve"> El sistema procede a buscar entre los pacientes registrados para encontrar aquellos que se adecúen a los criterios de búsqueda especificados y no hay resultados.</w:t>
-            </w:r>
-          </w:p>
-          <w:p>
-            <w:pPr>
-              <w:pStyle w:val="Sinespaciado"/>
+            </w:pPr>
+            <w:r>
               <w:rPr>
                 <w:rFonts w:ascii="Arial" w:hAnsi="Arial" w:cs="Arial"/>
                 <w:lang w:val="es-AR"/>
               </w:rPr>
-            </w:pPr>
-            <w:proofErr w:type="gramStart"/>
-            <w:r>
-              <w:rPr>
-                <w:rFonts w:ascii="Arial" w:hAnsi="Arial" w:cs="Arial"/>
-                <w:lang w:val="es-AR"/>
-              </w:rPr>
-              <w:t>7.A.1</w:t>
-            </w:r>
-            <w:proofErr w:type="gramEnd"/>
-            <w:r>
-              <w:rPr>
-                <w:rFonts w:ascii="Arial" w:hAnsi="Arial" w:cs="Arial"/>
-                <w:lang w:val="es-AR"/>
-              </w:rPr>
-              <w:t xml:space="preserve"> El sistema informa que no se ha encontrado un paciente con las características necesarias.</w:t>
+              <w:t>7.A.1 El sistema informa que no se ha encontrado un paciente con las características necesarias.</w:t>
             </w:r>
           </w:p>
           <w:p>
@@ -20841,16 +20370,8 @@
               <w:rPr>
                 <w:rFonts w:ascii="Arial" w:hAnsi="Arial" w:cs="Arial"/>
               </w:rPr>
-              <w:t xml:space="preserve">  Que el usuario este </w:t>
-            </w:r>
-            <w:proofErr w:type="spellStart"/>
-            <w:r>
-              <w:rPr>
-                <w:rFonts w:ascii="Arial" w:hAnsi="Arial" w:cs="Arial"/>
-              </w:rPr>
-              <w:t>logueado</w:t>
-            </w:r>
-            <w:proofErr w:type="spellEnd"/>
+              <w:t xml:space="preserve">  Que el usuario este logueado</w:t>
+            </w:r>
           </w:p>
         </w:tc>
       </w:tr>
@@ -21292,23 +20813,7 @@
                 <w:rFonts w:ascii="Arial" w:hAnsi="Arial" w:cs="Arial"/>
                 <w:lang w:eastAsia="es-ES"/>
               </w:rPr>
-              <w:t xml:space="preserve">El sistema verifica el usuario </w:t>
-            </w:r>
-            <w:proofErr w:type="spellStart"/>
-            <w:r>
-              <w:rPr>
-                <w:rFonts w:ascii="Arial" w:hAnsi="Arial" w:cs="Arial"/>
-                <w:lang w:eastAsia="es-ES"/>
-              </w:rPr>
-              <w:t>logueado</w:t>
-            </w:r>
-            <w:proofErr w:type="spellEnd"/>
-            <w:r>
-              <w:rPr>
-                <w:rFonts w:ascii="Arial" w:hAnsi="Arial" w:cs="Arial"/>
-                <w:lang w:eastAsia="es-ES"/>
-              </w:rPr>
-              <w:t xml:space="preserve"> y el mismo es un alumno. </w:t>
+              <w:t xml:space="preserve">El sistema verifica el usuario logueado y el mismo es un alumno. </w:t>
             </w:r>
           </w:p>
         </w:tc>
@@ -21334,21 +20839,7 @@
               <w:rPr>
                 <w:rFonts w:ascii="Arial" w:hAnsi="Arial" w:cs="Arial"/>
               </w:rPr>
-              <w:t xml:space="preserve">2. A El sistema verifica el usuario </w:t>
-            </w:r>
-            <w:proofErr w:type="spellStart"/>
-            <w:r>
-              <w:rPr>
-                <w:rFonts w:ascii="Arial" w:hAnsi="Arial" w:cs="Arial"/>
-              </w:rPr>
-              <w:t>logueado</w:t>
-            </w:r>
-            <w:proofErr w:type="spellEnd"/>
-            <w:r>
-              <w:rPr>
-                <w:rFonts w:ascii="Arial" w:hAnsi="Arial" w:cs="Arial"/>
-              </w:rPr>
-              <w:t xml:space="preserve"> y el mismo es un RRP. (ES)                                               2. A.1 El sistema solicita se ingrese número y tipo de documento del alumno que solicita el paciente. (ES)</w:t>
+              <w:t>2. A El sistema verifica el usuario logueado y el mismo es un RRP. (ES)                                               2. A.1 El sistema solicita se ingrese número y tipo de documento del alumno que solicita el paciente. (ES)</w:t>
             </w:r>
           </w:p>
           <w:p>
@@ -23990,7 +23481,7 @@
         </w:rPr>
         <w:lastRenderedPageBreak/>
         <w:drawing>
-          <wp:anchor distT="0" distB="0" distL="114300" distR="114300" simplePos="0" relativeHeight="251676672" behindDoc="1" locked="0" layoutInCell="1" allowOverlap="1" wp14:anchorId="478D984E" wp14:editId="1E18CA92">
+          <wp:anchor distT="0" distB="0" distL="114300" distR="114300" simplePos="0" relativeHeight="251656192" behindDoc="1" locked="0" layoutInCell="1" allowOverlap="1" wp14:anchorId="478D984E" wp14:editId="1E18CA92">
             <wp:simplePos x="0" y="0"/>
             <wp:positionH relativeFrom="column">
               <wp:posOffset>-956310</wp:posOffset>
@@ -25660,41 +25151,25 @@
                 <w:rFonts w:ascii="Arial" w:hAnsi="Arial" w:cs="Arial"/>
               </w:rPr>
             </w:pPr>
-            <w:proofErr w:type="gramStart"/>
-            <w:r>
-              <w:rPr>
-                <w:rFonts w:ascii="Arial" w:hAnsi="Arial" w:cs="Arial"/>
-              </w:rPr>
-              <w:t>2.A</w:t>
-            </w:r>
-            <w:proofErr w:type="gramEnd"/>
-            <w:r>
-              <w:rPr>
-                <w:rFonts w:ascii="Arial" w:hAnsi="Arial" w:cs="Arial"/>
-              </w:rPr>
-              <w:t xml:space="preserve"> - El sistema verifica el rol del RA y es un Responsable de Recepción de Pacientes (RRP) o un Profesor (PR).</w:t>
-            </w:r>
-          </w:p>
-          <w:p>
-            <w:pPr>
-              <w:pStyle w:val="Sinespaciado"/>
-              <w:rPr>
-                <w:rFonts w:ascii="Arial" w:hAnsi="Arial" w:cs="Arial"/>
-              </w:rPr>
-            </w:pPr>
-            <w:proofErr w:type="gramStart"/>
-            <w:r>
-              <w:rPr>
-                <w:rFonts w:ascii="Arial" w:hAnsi="Arial" w:cs="Arial"/>
-              </w:rPr>
-              <w:t>2.A.1</w:t>
-            </w:r>
-            <w:proofErr w:type="gramEnd"/>
-            <w:r>
-              <w:rPr>
-                <w:rFonts w:ascii="Arial" w:hAnsi="Arial" w:cs="Arial"/>
-              </w:rPr>
-              <w:t xml:space="preserve"> – El sistema solicite se ingrese el número de documento o apellido y nombre del alumno que se necesita </w:t>
+            <w:r>
+              <w:rPr>
+                <w:rFonts w:ascii="Arial" w:hAnsi="Arial" w:cs="Arial"/>
+              </w:rPr>
+              <w:t>2.A - El sistema verifica el rol del RA y es un Responsable de Recepción de Pacientes (RRP) o un Profesor (PR).</w:t>
+            </w:r>
+          </w:p>
+          <w:p>
+            <w:pPr>
+              <w:pStyle w:val="Sinespaciado"/>
+              <w:rPr>
+                <w:rFonts w:ascii="Arial" w:hAnsi="Arial" w:cs="Arial"/>
+              </w:rPr>
+            </w:pPr>
+            <w:r>
+              <w:rPr>
+                <w:rFonts w:ascii="Arial" w:hAnsi="Arial" w:cs="Arial"/>
+              </w:rPr>
+              <w:t xml:space="preserve">2.A.1 – El sistema solicite se ingrese el número de documento o apellido y nombre del alumno que se necesita </w:t>
             </w:r>
             <w:r>
               <w:rPr>
@@ -25711,125 +25186,67 @@
                 <w:rFonts w:ascii="Arial" w:hAnsi="Arial" w:cs="Arial"/>
               </w:rPr>
             </w:pPr>
-            <w:proofErr w:type="gramStart"/>
-            <w:r>
-              <w:rPr>
-                <w:rFonts w:ascii="Arial" w:hAnsi="Arial" w:cs="Arial"/>
-              </w:rPr>
-              <w:t>2.A.2</w:t>
-            </w:r>
-            <w:proofErr w:type="gramEnd"/>
-            <w:r>
-              <w:rPr>
-                <w:rFonts w:ascii="Arial" w:hAnsi="Arial" w:cs="Arial"/>
-              </w:rPr>
-              <w:t xml:space="preserve"> – El sistema verifica la existencia del alumno buscado y lo encuentra.</w:t>
-            </w:r>
-          </w:p>
-          <w:p>
-            <w:pPr>
-              <w:pStyle w:val="Sinespaciado"/>
-              <w:rPr>
-                <w:rFonts w:ascii="Arial" w:hAnsi="Arial" w:cs="Arial"/>
-              </w:rPr>
-            </w:pPr>
-            <w:r>
-              <w:rPr>
-                <w:rFonts w:ascii="Arial" w:hAnsi="Arial" w:cs="Arial"/>
-              </w:rPr>
-              <w:t xml:space="preserve">      </w:t>
-            </w:r>
-            <w:proofErr w:type="gramStart"/>
-            <w:r>
-              <w:rPr>
-                <w:rFonts w:ascii="Arial" w:hAnsi="Arial" w:cs="Arial"/>
-              </w:rPr>
-              <w:t>2.A.2.a</w:t>
-            </w:r>
-            <w:proofErr w:type="gramEnd"/>
-            <w:r>
-              <w:rPr>
-                <w:rFonts w:ascii="Arial" w:hAnsi="Arial" w:cs="Arial"/>
-              </w:rPr>
-              <w:t xml:space="preserve"> - El sistema verifica la   existencia del alumno buscado no y lo encuentra.</w:t>
-            </w:r>
-          </w:p>
-          <w:p>
-            <w:pPr>
-              <w:pStyle w:val="Sinespaciado"/>
-              <w:rPr>
-                <w:rFonts w:ascii="Arial" w:hAnsi="Arial" w:cs="Arial"/>
-              </w:rPr>
-            </w:pPr>
-            <w:r>
-              <w:rPr>
-                <w:rFonts w:ascii="Arial" w:hAnsi="Arial" w:cs="Arial"/>
-              </w:rPr>
-              <w:t xml:space="preserve">      </w:t>
-            </w:r>
-            <w:proofErr w:type="gramStart"/>
-            <w:r>
-              <w:rPr>
-                <w:rFonts w:ascii="Arial" w:hAnsi="Arial" w:cs="Arial"/>
-              </w:rPr>
-              <w:t>2.A.2.a.1</w:t>
-            </w:r>
-            <w:proofErr w:type="gramEnd"/>
-            <w:r>
-              <w:rPr>
-                <w:rFonts w:ascii="Arial" w:hAnsi="Arial" w:cs="Arial"/>
-              </w:rPr>
-              <w:t xml:space="preserve"> - El sistema informa la situación.</w:t>
-            </w:r>
-          </w:p>
-          <w:p>
-            <w:pPr>
-              <w:pStyle w:val="Sinespaciado"/>
-              <w:rPr>
-                <w:rFonts w:ascii="Arial" w:hAnsi="Arial" w:cs="Arial"/>
-              </w:rPr>
-            </w:pPr>
-            <w:r>
-              <w:rPr>
-                <w:rFonts w:ascii="Arial" w:hAnsi="Arial" w:cs="Arial"/>
-              </w:rPr>
-              <w:t xml:space="preserve">      </w:t>
-            </w:r>
-            <w:proofErr w:type="gramStart"/>
-            <w:r>
-              <w:rPr>
-                <w:rFonts w:ascii="Arial" w:hAnsi="Arial" w:cs="Arial"/>
-              </w:rPr>
-              <w:t>2.A.2.a.1</w:t>
-            </w:r>
-            <w:proofErr w:type="gramEnd"/>
-            <w:r>
-              <w:rPr>
-                <w:rFonts w:ascii="Arial" w:hAnsi="Arial" w:cs="Arial"/>
-              </w:rPr>
-              <w:t xml:space="preserve"> – Se cancela el CU.</w:t>
-            </w:r>
-          </w:p>
-          <w:p>
-            <w:pPr>
-              <w:pStyle w:val="Sinespaciado"/>
-              <w:rPr>
-                <w:rFonts w:ascii="Arial" w:hAnsi="Arial" w:cs="Arial"/>
-              </w:rPr>
-            </w:pPr>
-            <w:proofErr w:type="gramStart"/>
-            <w:r>
-              <w:rPr>
-                <w:rFonts w:ascii="Arial" w:hAnsi="Arial" w:cs="Arial"/>
-              </w:rPr>
-              <w:t>2.A.3</w:t>
-            </w:r>
-            <w:proofErr w:type="gramEnd"/>
-            <w:r>
-              <w:rPr>
-                <w:rFonts w:ascii="Arial" w:hAnsi="Arial" w:cs="Arial"/>
-              </w:rPr>
-              <w:t xml:space="preserve"> – El sistema muestra el apellido, nombre y documento del alumno.</w:t>
+            <w:r>
+              <w:rPr>
+                <w:rFonts w:ascii="Arial" w:hAnsi="Arial" w:cs="Arial"/>
+              </w:rPr>
+              <w:t>2.A.2 – El sistema verifica la existencia del alumno buscado y lo encuentra.</w:t>
+            </w:r>
+          </w:p>
+          <w:p>
+            <w:pPr>
+              <w:pStyle w:val="Sinespaciado"/>
+              <w:rPr>
+                <w:rFonts w:ascii="Arial" w:hAnsi="Arial" w:cs="Arial"/>
+              </w:rPr>
+            </w:pPr>
+            <w:r>
+              <w:rPr>
+                <w:rFonts w:ascii="Arial" w:hAnsi="Arial" w:cs="Arial"/>
+              </w:rPr>
+              <w:t xml:space="preserve">      2.A.2.a - El sistema verifica la   existencia del alumno buscado no y lo encuentra.</w:t>
+            </w:r>
+          </w:p>
+          <w:p>
+            <w:pPr>
+              <w:pStyle w:val="Sinespaciado"/>
+              <w:rPr>
+                <w:rFonts w:ascii="Arial" w:hAnsi="Arial" w:cs="Arial"/>
+              </w:rPr>
+            </w:pPr>
+            <w:r>
+              <w:rPr>
+                <w:rFonts w:ascii="Arial" w:hAnsi="Arial" w:cs="Arial"/>
+              </w:rPr>
+              <w:t xml:space="preserve">      2.A.2.a.1 - El sistema informa la situación.</w:t>
+            </w:r>
+          </w:p>
+          <w:p>
+            <w:pPr>
+              <w:pStyle w:val="Sinespaciado"/>
+              <w:rPr>
+                <w:rFonts w:ascii="Arial" w:hAnsi="Arial" w:cs="Arial"/>
+              </w:rPr>
+            </w:pPr>
+            <w:r>
+              <w:rPr>
+                <w:rFonts w:ascii="Arial" w:hAnsi="Arial" w:cs="Arial"/>
+              </w:rPr>
+              <w:t xml:space="preserve">      2.A.2.a.1 – Se cancela el CU.</w:t>
+            </w:r>
+          </w:p>
+          <w:p>
+            <w:pPr>
+              <w:pStyle w:val="Sinespaciado"/>
+              <w:rPr>
+                <w:rFonts w:ascii="Arial" w:hAnsi="Arial" w:cs="Arial"/>
+              </w:rPr>
+            </w:pPr>
+            <w:r>
+              <w:rPr>
+                <w:rFonts w:ascii="Arial" w:hAnsi="Arial" w:cs="Arial"/>
+              </w:rPr>
+              <w:t>2.A.3 – El sistema muestra el apellido, nombre y documento del alumno.</w:t>
             </w:r>
           </w:p>
           <w:p>
@@ -25897,63 +25314,39 @@
                 <w:rFonts w:ascii="Arial" w:hAnsi="Arial" w:cs="Arial"/>
               </w:rPr>
             </w:pPr>
-            <w:proofErr w:type="gramStart"/>
-            <w:r>
-              <w:rPr>
-                <w:rFonts w:ascii="Arial" w:hAnsi="Arial" w:cs="Arial"/>
-              </w:rPr>
-              <w:t>3.A</w:t>
-            </w:r>
-            <w:proofErr w:type="gramEnd"/>
-            <w:r>
-              <w:rPr>
-                <w:rFonts w:ascii="Arial" w:hAnsi="Arial" w:cs="Arial"/>
-              </w:rPr>
-              <w:t xml:space="preserve"> - Para ese alumno, el sistema busca todas las asignaciones que le corresponden y no las encuentra.</w:t>
-            </w:r>
-          </w:p>
-          <w:p>
-            <w:pPr>
-              <w:pStyle w:val="Sinespaciado"/>
-              <w:rPr>
-                <w:rFonts w:ascii="Arial" w:hAnsi="Arial" w:cs="Arial"/>
-              </w:rPr>
-            </w:pPr>
-            <w:proofErr w:type="gramStart"/>
-            <w:r>
-              <w:rPr>
-                <w:rFonts w:ascii="Arial" w:hAnsi="Arial" w:cs="Arial"/>
-              </w:rPr>
-              <w:t>3.A.1</w:t>
-            </w:r>
-            <w:proofErr w:type="gramEnd"/>
-            <w:r>
-              <w:rPr>
-                <w:rFonts w:ascii="Arial" w:hAnsi="Arial" w:cs="Arial"/>
-              </w:rPr>
-              <w:t xml:space="preserve"> – El sistema informa que el alumno no tiene asignaciones.</w:t>
-            </w:r>
-          </w:p>
-          <w:p>
-            <w:pPr>
-              <w:pStyle w:val="Sinespaciado"/>
-              <w:rPr>
-                <w:rFonts w:ascii="Arial" w:hAnsi="Arial" w:cs="Arial"/>
-              </w:rPr>
-            </w:pPr>
-            <w:proofErr w:type="gramStart"/>
-            <w:r>
-              <w:rPr>
-                <w:rFonts w:ascii="Arial" w:hAnsi="Arial" w:cs="Arial"/>
-              </w:rPr>
-              <w:t>3.A.2</w:t>
-            </w:r>
-            <w:proofErr w:type="gramEnd"/>
-            <w:r>
-              <w:rPr>
-                <w:rFonts w:ascii="Arial" w:hAnsi="Arial" w:cs="Arial"/>
-              </w:rPr>
-              <w:t xml:space="preserve"> – Se cancela el CU.</w:t>
+            <w:r>
+              <w:rPr>
+                <w:rFonts w:ascii="Arial" w:hAnsi="Arial" w:cs="Arial"/>
+              </w:rPr>
+              <w:t>3.A - Para ese alumno, el sistema busca todas las asignaciones que le corresponden y no las encuentra.</w:t>
+            </w:r>
+          </w:p>
+          <w:p>
+            <w:pPr>
+              <w:pStyle w:val="Sinespaciado"/>
+              <w:rPr>
+                <w:rFonts w:ascii="Arial" w:hAnsi="Arial" w:cs="Arial"/>
+              </w:rPr>
+            </w:pPr>
+            <w:r>
+              <w:rPr>
+                <w:rFonts w:ascii="Arial" w:hAnsi="Arial" w:cs="Arial"/>
+              </w:rPr>
+              <w:t>3.A.1 – El sistema informa que el alumno no tiene asignaciones.</w:t>
+            </w:r>
+          </w:p>
+          <w:p>
+            <w:pPr>
+              <w:pStyle w:val="Sinespaciado"/>
+              <w:rPr>
+                <w:rFonts w:ascii="Arial" w:hAnsi="Arial" w:cs="Arial"/>
+              </w:rPr>
+            </w:pPr>
+            <w:r>
+              <w:rPr>
+                <w:rFonts w:ascii="Arial" w:hAnsi="Arial" w:cs="Arial"/>
+              </w:rPr>
+              <w:t>3.A.2 – Se cancela el CU.</w:t>
             </w:r>
           </w:p>
         </w:tc>
@@ -26070,147 +25463,81 @@
                 <w:rFonts w:ascii="Arial" w:hAnsi="Arial" w:cs="Arial"/>
               </w:rPr>
             </w:pPr>
-            <w:proofErr w:type="gramStart"/>
-            <w:r>
-              <w:rPr>
-                <w:rFonts w:ascii="Arial" w:hAnsi="Arial" w:cs="Arial"/>
-              </w:rPr>
-              <w:t>5.A</w:t>
-            </w:r>
-            <w:proofErr w:type="gramEnd"/>
-            <w:r>
-              <w:rPr>
-                <w:rFonts w:ascii="Arial" w:hAnsi="Arial" w:cs="Arial"/>
-              </w:rPr>
-              <w:t xml:space="preserve"> - El sistema solicita se ingresen uno o más opciones de filtrado (estado, materia, nombre o apellido del paciente, fecha) y el RA lo hace.</w:t>
-            </w:r>
-          </w:p>
-          <w:p>
-            <w:pPr>
-              <w:pStyle w:val="Sinespaciado"/>
-              <w:rPr>
-                <w:rFonts w:ascii="Arial" w:hAnsi="Arial" w:cs="Arial"/>
-              </w:rPr>
-            </w:pPr>
-            <w:proofErr w:type="gramStart"/>
-            <w:r>
-              <w:rPr>
-                <w:rFonts w:ascii="Arial" w:hAnsi="Arial" w:cs="Arial"/>
-              </w:rPr>
-              <w:t>5.A.1</w:t>
-            </w:r>
-            <w:proofErr w:type="gramEnd"/>
-            <w:r>
-              <w:rPr>
-                <w:rFonts w:ascii="Arial" w:hAnsi="Arial" w:cs="Arial"/>
-              </w:rPr>
-              <w:t xml:space="preserve"> – El sistema filtra las asignaciones según las opciones ingresadas y hay resultados.</w:t>
-            </w:r>
-          </w:p>
-          <w:p>
-            <w:pPr>
-              <w:pStyle w:val="Sinespaciado"/>
-              <w:rPr>
-                <w:rFonts w:ascii="Arial" w:hAnsi="Arial" w:cs="Arial"/>
-              </w:rPr>
-            </w:pPr>
-            <w:r>
-              <w:rPr>
-                <w:rFonts w:ascii="Arial" w:hAnsi="Arial" w:cs="Arial"/>
-              </w:rPr>
-              <w:t xml:space="preserve">     </w:t>
-            </w:r>
-            <w:proofErr w:type="gramStart"/>
-            <w:r>
-              <w:rPr>
-                <w:rFonts w:ascii="Arial" w:hAnsi="Arial" w:cs="Arial"/>
-              </w:rPr>
-              <w:t>5.A.1.a</w:t>
-            </w:r>
-            <w:proofErr w:type="gramEnd"/>
-            <w:r>
-              <w:rPr>
-                <w:rFonts w:ascii="Arial" w:hAnsi="Arial" w:cs="Arial"/>
-              </w:rPr>
-              <w:t xml:space="preserve"> – El sistema filtra las asignaciones según las opciones ingresadas y no hay resultados.</w:t>
-            </w:r>
-          </w:p>
-          <w:p>
-            <w:pPr>
-              <w:pStyle w:val="Sinespaciado"/>
-              <w:rPr>
-                <w:rFonts w:ascii="Arial" w:hAnsi="Arial" w:cs="Arial"/>
-              </w:rPr>
-            </w:pPr>
-            <w:r>
-              <w:rPr>
-                <w:rFonts w:ascii="Arial" w:hAnsi="Arial" w:cs="Arial"/>
-              </w:rPr>
-              <w:t xml:space="preserve">    </w:t>
-            </w:r>
-            <w:proofErr w:type="gramStart"/>
-            <w:r>
-              <w:rPr>
-                <w:rFonts w:ascii="Arial" w:hAnsi="Arial" w:cs="Arial"/>
-              </w:rPr>
-              <w:t>5.A.1.a.1</w:t>
-            </w:r>
-            <w:proofErr w:type="gramEnd"/>
-            <w:r>
-              <w:rPr>
-                <w:rFonts w:ascii="Arial" w:hAnsi="Arial" w:cs="Arial"/>
-              </w:rPr>
-              <w:t xml:space="preserve"> – El sistema informa la situación.</w:t>
-            </w:r>
-          </w:p>
-          <w:p>
-            <w:pPr>
-              <w:pStyle w:val="Sinespaciado"/>
-              <w:rPr>
-                <w:rFonts w:ascii="Arial" w:hAnsi="Arial" w:cs="Arial"/>
-              </w:rPr>
-            </w:pPr>
-            <w:r>
-              <w:rPr>
-                <w:rFonts w:ascii="Arial" w:hAnsi="Arial" w:cs="Arial"/>
-              </w:rPr>
-              <w:t xml:space="preserve">    </w:t>
-            </w:r>
-            <w:proofErr w:type="gramStart"/>
-            <w:r>
-              <w:rPr>
-                <w:rFonts w:ascii="Arial" w:hAnsi="Arial" w:cs="Arial"/>
-              </w:rPr>
-              <w:t>5.A.1.a.2</w:t>
-            </w:r>
-            <w:proofErr w:type="gramEnd"/>
-            <w:r>
-              <w:rPr>
-                <w:rFonts w:ascii="Arial" w:hAnsi="Arial" w:cs="Arial"/>
-              </w:rPr>
-              <w:t xml:space="preserve"> – Se cancela el CU.</w:t>
-            </w:r>
-          </w:p>
-          <w:p>
-            <w:pPr>
-              <w:pStyle w:val="Sinespaciado"/>
-              <w:rPr>
-                <w:rFonts w:ascii="Arial" w:hAnsi="Arial" w:cs="Arial"/>
-              </w:rPr>
-            </w:pPr>
-            <w:proofErr w:type="gramStart"/>
-            <w:r>
-              <w:rPr>
-                <w:rFonts w:ascii="Arial" w:hAnsi="Arial" w:cs="Arial"/>
-              </w:rPr>
-              <w:t>5.A.2</w:t>
-            </w:r>
-            <w:proofErr w:type="gramEnd"/>
-            <w:r>
-              <w:rPr>
-                <w:rFonts w:ascii="Arial" w:hAnsi="Arial" w:cs="Arial"/>
-              </w:rPr>
-              <w:t xml:space="preserve"> – El sistema muestra los resultados filtrados.</w:t>
+            <w:r>
+              <w:rPr>
+                <w:rFonts w:ascii="Arial" w:hAnsi="Arial" w:cs="Arial"/>
+              </w:rPr>
+              <w:t>5.A - El sistema solicita se ingresen uno o más opciones de filtrado (estado, materia, nombre o apellido del paciente, fecha) y el RA lo hace.</w:t>
+            </w:r>
+          </w:p>
+          <w:p>
+            <w:pPr>
+              <w:pStyle w:val="Sinespaciado"/>
+              <w:rPr>
+                <w:rFonts w:ascii="Arial" w:hAnsi="Arial" w:cs="Arial"/>
+              </w:rPr>
+            </w:pPr>
+            <w:r>
+              <w:rPr>
+                <w:rFonts w:ascii="Arial" w:hAnsi="Arial" w:cs="Arial"/>
+              </w:rPr>
+              <w:t>5.A.1 – El sistema filtra las asignaciones según las opciones ingresadas y hay resultados.</w:t>
+            </w:r>
+          </w:p>
+          <w:p>
+            <w:pPr>
+              <w:pStyle w:val="Sinespaciado"/>
+              <w:rPr>
+                <w:rFonts w:ascii="Arial" w:hAnsi="Arial" w:cs="Arial"/>
+              </w:rPr>
+            </w:pPr>
+            <w:r>
+              <w:rPr>
+                <w:rFonts w:ascii="Arial" w:hAnsi="Arial" w:cs="Arial"/>
+              </w:rPr>
+              <w:t xml:space="preserve">     5.A.1.a – El sistema filtra las asignaciones según las opciones ingresadas y no hay resultados.</w:t>
+            </w:r>
+          </w:p>
+          <w:p>
+            <w:pPr>
+              <w:pStyle w:val="Sinespaciado"/>
+              <w:rPr>
+                <w:rFonts w:ascii="Arial" w:hAnsi="Arial" w:cs="Arial"/>
+              </w:rPr>
+            </w:pPr>
+            <w:r>
+              <w:rPr>
+                <w:rFonts w:ascii="Arial" w:hAnsi="Arial" w:cs="Arial"/>
+              </w:rPr>
+              <w:t xml:space="preserve">    5.A.1.a.1 – El sistema informa la situación.</w:t>
+            </w:r>
+          </w:p>
+          <w:p>
+            <w:pPr>
+              <w:pStyle w:val="Sinespaciado"/>
+              <w:rPr>
+                <w:rFonts w:ascii="Arial" w:hAnsi="Arial" w:cs="Arial"/>
+              </w:rPr>
+            </w:pPr>
+            <w:r>
+              <w:rPr>
+                <w:rFonts w:ascii="Arial" w:hAnsi="Arial" w:cs="Arial"/>
+              </w:rPr>
+              <w:t xml:space="preserve">    5.A.1.a.2 – Se cancela el CU.</w:t>
+            </w:r>
+          </w:p>
+          <w:p>
+            <w:pPr>
+              <w:pStyle w:val="Sinespaciado"/>
+              <w:rPr>
+                <w:rFonts w:ascii="Arial" w:hAnsi="Arial" w:cs="Arial"/>
+              </w:rPr>
+            </w:pPr>
+            <w:r>
+              <w:rPr>
+                <w:rFonts w:ascii="Arial" w:hAnsi="Arial" w:cs="Arial"/>
+              </w:rPr>
+              <w:t>5.A.2 – El sistema muestra los resultados filtrados.</w:t>
             </w:r>
           </w:p>
         </w:tc>
@@ -26270,19 +25597,11 @@
                 <w:rFonts w:ascii="Arial" w:hAnsi="Arial" w:cs="Arial"/>
               </w:rPr>
             </w:pPr>
-            <w:proofErr w:type="gramStart"/>
-            <w:r>
-              <w:rPr>
-                <w:rFonts w:ascii="Arial" w:hAnsi="Arial" w:cs="Arial"/>
-              </w:rPr>
-              <w:t>6.A</w:t>
-            </w:r>
-            <w:proofErr w:type="gramEnd"/>
-            <w:r>
-              <w:rPr>
-                <w:rFonts w:ascii="Arial" w:hAnsi="Arial" w:cs="Arial"/>
-              </w:rPr>
-              <w:t xml:space="preserve"> - El sistema solicita se seleccione una de las </w:t>
+            <w:r>
+              <w:rPr>
+                <w:rFonts w:ascii="Arial" w:hAnsi="Arial" w:cs="Arial"/>
+              </w:rPr>
+              <w:t xml:space="preserve">6.A - El sistema solicita se seleccione una de las </w:t>
             </w:r>
             <w:r>
               <w:rPr>
@@ -26299,41 +25618,25 @@
                 <w:rFonts w:ascii="Arial" w:hAnsi="Arial" w:cs="Arial"/>
               </w:rPr>
             </w:pPr>
-            <w:proofErr w:type="gramStart"/>
-            <w:r>
-              <w:rPr>
-                <w:rFonts w:ascii="Arial" w:hAnsi="Arial" w:cs="Arial"/>
-              </w:rPr>
-              <w:t>6.A.1</w:t>
-            </w:r>
-            <w:proofErr w:type="gramEnd"/>
-            <w:r>
-              <w:rPr>
-                <w:rFonts w:ascii="Arial" w:hAnsi="Arial" w:cs="Arial"/>
-              </w:rPr>
-              <w:t xml:space="preserve"> – El sistema informa que se debe seleccionar una asignación.</w:t>
-            </w:r>
-          </w:p>
-          <w:p>
-            <w:pPr>
-              <w:pStyle w:val="Sinespaciado"/>
-              <w:rPr>
-                <w:rFonts w:ascii="Arial" w:hAnsi="Arial" w:cs="Arial"/>
-              </w:rPr>
-            </w:pPr>
-            <w:proofErr w:type="gramStart"/>
-            <w:r>
-              <w:rPr>
-                <w:rFonts w:ascii="Arial" w:hAnsi="Arial" w:cs="Arial"/>
-              </w:rPr>
-              <w:t>6.A.2</w:t>
-            </w:r>
-            <w:proofErr w:type="gramEnd"/>
-            <w:r>
-              <w:rPr>
-                <w:rFonts w:ascii="Arial" w:hAnsi="Arial" w:cs="Arial"/>
-              </w:rPr>
-              <w:t xml:space="preserve"> – Se cancela el CU.</w:t>
+            <w:r>
+              <w:rPr>
+                <w:rFonts w:ascii="Arial" w:hAnsi="Arial" w:cs="Arial"/>
+              </w:rPr>
+              <w:t>6.A.1 – El sistema informa que se debe seleccionar una asignación.</w:t>
+            </w:r>
+          </w:p>
+          <w:p>
+            <w:pPr>
+              <w:pStyle w:val="Sinespaciado"/>
+              <w:rPr>
+                <w:rFonts w:ascii="Arial" w:hAnsi="Arial" w:cs="Arial"/>
+              </w:rPr>
+            </w:pPr>
+            <w:r>
+              <w:rPr>
+                <w:rFonts w:ascii="Arial" w:hAnsi="Arial" w:cs="Arial"/>
+              </w:rPr>
+              <w:t>6.A.2 – Se cancela el CU.</w:t>
             </w:r>
           </w:p>
         </w:tc>
@@ -26394,125 +25697,67 @@
                 <w:rFonts w:ascii="Arial" w:hAnsi="Arial" w:cs="Arial"/>
               </w:rPr>
             </w:pPr>
-            <w:proofErr w:type="gramStart"/>
-            <w:r>
-              <w:rPr>
-                <w:rFonts w:ascii="Arial" w:hAnsi="Arial" w:cs="Arial"/>
-              </w:rPr>
-              <w:t>7.A</w:t>
-            </w:r>
-            <w:proofErr w:type="gramEnd"/>
-            <w:r>
-              <w:rPr>
-                <w:rFonts w:ascii="Arial" w:hAnsi="Arial" w:cs="Arial"/>
-              </w:rPr>
-              <w:t xml:space="preserve"> - El sistema solicita se confirme la asignación seleccionada y el RA lo hace.</w:t>
-            </w:r>
-          </w:p>
-          <w:p>
-            <w:pPr>
-              <w:pStyle w:val="Sinespaciado"/>
-              <w:rPr>
-                <w:rFonts w:ascii="Arial" w:hAnsi="Arial" w:cs="Arial"/>
-              </w:rPr>
-            </w:pPr>
-            <w:proofErr w:type="gramStart"/>
-            <w:r>
-              <w:rPr>
-                <w:rFonts w:ascii="Arial" w:hAnsi="Arial" w:cs="Arial"/>
-              </w:rPr>
-              <w:t>7.A.1</w:t>
-            </w:r>
-            <w:proofErr w:type="gramEnd"/>
-            <w:r>
-              <w:rPr>
-                <w:rFonts w:ascii="Arial" w:hAnsi="Arial" w:cs="Arial"/>
-              </w:rPr>
-              <w:t xml:space="preserve"> – Se extiende al CU “Confirmar asignación de paciente” y termina con éxito.</w:t>
-            </w:r>
-          </w:p>
-          <w:p>
-            <w:pPr>
-              <w:pStyle w:val="Sinespaciado"/>
-              <w:rPr>
-                <w:rFonts w:ascii="Arial" w:hAnsi="Arial" w:cs="Arial"/>
-              </w:rPr>
-            </w:pPr>
-            <w:r>
-              <w:rPr>
-                <w:rFonts w:ascii="Arial" w:hAnsi="Arial" w:cs="Arial"/>
-              </w:rPr>
-              <w:t xml:space="preserve">     </w:t>
-            </w:r>
-            <w:proofErr w:type="gramStart"/>
-            <w:r>
-              <w:rPr>
-                <w:rFonts w:ascii="Arial" w:hAnsi="Arial" w:cs="Arial"/>
-              </w:rPr>
-              <w:t>7.A.1.a</w:t>
-            </w:r>
-            <w:proofErr w:type="gramEnd"/>
-            <w:r>
-              <w:rPr>
-                <w:rFonts w:ascii="Arial" w:hAnsi="Arial" w:cs="Arial"/>
-              </w:rPr>
-              <w:t xml:space="preserve"> - Se extiende al CU “Confirmar asignación de paciente” y fracasa.</w:t>
-            </w:r>
-          </w:p>
-          <w:p>
-            <w:pPr>
-              <w:pStyle w:val="Sinespaciado"/>
-              <w:rPr>
-                <w:rFonts w:ascii="Arial" w:hAnsi="Arial" w:cs="Arial"/>
-              </w:rPr>
-            </w:pPr>
-            <w:r>
-              <w:rPr>
-                <w:rFonts w:ascii="Arial" w:hAnsi="Arial" w:cs="Arial"/>
-              </w:rPr>
-              <w:t xml:space="preserve">     </w:t>
-            </w:r>
-            <w:proofErr w:type="gramStart"/>
-            <w:r>
-              <w:rPr>
-                <w:rFonts w:ascii="Arial" w:hAnsi="Arial" w:cs="Arial"/>
-              </w:rPr>
-              <w:t>7.A.1.a.1</w:t>
-            </w:r>
-            <w:proofErr w:type="gramEnd"/>
-            <w:r>
-              <w:rPr>
-                <w:rFonts w:ascii="Arial" w:hAnsi="Arial" w:cs="Arial"/>
-              </w:rPr>
-              <w:t xml:space="preserve"> – El sistema informa la situación.</w:t>
-            </w:r>
-          </w:p>
-          <w:p>
-            <w:pPr>
-              <w:pStyle w:val="Sinespaciado"/>
-              <w:rPr>
-                <w:rFonts w:ascii="Arial" w:hAnsi="Arial" w:cs="Arial"/>
-              </w:rPr>
-            </w:pPr>
-            <w:r>
-              <w:rPr>
-                <w:rFonts w:ascii="Arial" w:hAnsi="Arial" w:cs="Arial"/>
-              </w:rPr>
-              <w:t xml:space="preserve">     </w:t>
-            </w:r>
-            <w:proofErr w:type="gramStart"/>
-            <w:r>
-              <w:rPr>
-                <w:rFonts w:ascii="Arial" w:hAnsi="Arial" w:cs="Arial"/>
-              </w:rPr>
-              <w:t>7.A.1.a.2</w:t>
-            </w:r>
-            <w:proofErr w:type="gramEnd"/>
-            <w:r>
-              <w:rPr>
-                <w:rFonts w:ascii="Arial" w:hAnsi="Arial" w:cs="Arial"/>
-              </w:rPr>
-              <w:t xml:space="preserve"> – Se cancela el CU.</w:t>
+            <w:r>
+              <w:rPr>
+                <w:rFonts w:ascii="Arial" w:hAnsi="Arial" w:cs="Arial"/>
+              </w:rPr>
+              <w:t>7.A - El sistema solicita se confirme la asignación seleccionada y el RA lo hace.</w:t>
+            </w:r>
+          </w:p>
+          <w:p>
+            <w:pPr>
+              <w:pStyle w:val="Sinespaciado"/>
+              <w:rPr>
+                <w:rFonts w:ascii="Arial" w:hAnsi="Arial" w:cs="Arial"/>
+              </w:rPr>
+            </w:pPr>
+            <w:r>
+              <w:rPr>
+                <w:rFonts w:ascii="Arial" w:hAnsi="Arial" w:cs="Arial"/>
+              </w:rPr>
+              <w:t>7.A.1 – Se extiende al CU “Confirmar asignación de paciente” y termina con éxito.</w:t>
+            </w:r>
+          </w:p>
+          <w:p>
+            <w:pPr>
+              <w:pStyle w:val="Sinespaciado"/>
+              <w:rPr>
+                <w:rFonts w:ascii="Arial" w:hAnsi="Arial" w:cs="Arial"/>
+              </w:rPr>
+            </w:pPr>
+            <w:r>
+              <w:rPr>
+                <w:rFonts w:ascii="Arial" w:hAnsi="Arial" w:cs="Arial"/>
+              </w:rPr>
+              <w:t xml:space="preserve">     7.A.1.a - Se extiende al CU “Confirmar asignación de paciente” y fracasa.</w:t>
+            </w:r>
+          </w:p>
+          <w:p>
+            <w:pPr>
+              <w:pStyle w:val="Sinespaciado"/>
+              <w:rPr>
+                <w:rFonts w:ascii="Arial" w:hAnsi="Arial" w:cs="Arial"/>
+              </w:rPr>
+            </w:pPr>
+            <w:r>
+              <w:rPr>
+                <w:rFonts w:ascii="Arial" w:hAnsi="Arial" w:cs="Arial"/>
+              </w:rPr>
+              <w:t xml:space="preserve">     7.A.1.a.1 – El sistema informa la situación.</w:t>
+            </w:r>
+          </w:p>
+          <w:p>
+            <w:pPr>
+              <w:pStyle w:val="Sinespaciado"/>
+              <w:rPr>
+                <w:rFonts w:ascii="Arial" w:hAnsi="Arial" w:cs="Arial"/>
+              </w:rPr>
+            </w:pPr>
+            <w:r>
+              <w:rPr>
+                <w:rFonts w:ascii="Arial" w:hAnsi="Arial" w:cs="Arial"/>
+              </w:rPr>
+              <w:t xml:space="preserve">     7.A.1.a.2 – Se cancela el CU.</w:t>
             </w:r>
           </w:p>
           <w:p>
@@ -26586,125 +25831,67 @@
                 <w:rFonts w:ascii="Arial" w:hAnsi="Arial" w:cs="Arial"/>
               </w:rPr>
             </w:pPr>
-            <w:proofErr w:type="gramStart"/>
-            <w:r>
-              <w:rPr>
-                <w:rFonts w:ascii="Arial" w:hAnsi="Arial" w:cs="Arial"/>
-              </w:rPr>
-              <w:t>8.A</w:t>
-            </w:r>
-            <w:proofErr w:type="gramEnd"/>
-            <w:r>
-              <w:rPr>
-                <w:rFonts w:ascii="Arial" w:hAnsi="Arial" w:cs="Arial"/>
-              </w:rPr>
-              <w:t xml:space="preserve"> - El sistema solicita se cancele la asignación seleccionada y el RA lo hace.</w:t>
-            </w:r>
-          </w:p>
-          <w:p>
-            <w:pPr>
-              <w:pStyle w:val="Sinespaciado"/>
-              <w:rPr>
-                <w:rFonts w:ascii="Arial" w:hAnsi="Arial" w:cs="Arial"/>
-              </w:rPr>
-            </w:pPr>
-            <w:proofErr w:type="gramStart"/>
-            <w:r>
-              <w:rPr>
-                <w:rFonts w:ascii="Arial" w:hAnsi="Arial" w:cs="Arial"/>
-              </w:rPr>
-              <w:t>8.A.1</w:t>
-            </w:r>
-            <w:proofErr w:type="gramEnd"/>
-            <w:r>
-              <w:rPr>
-                <w:rFonts w:ascii="Arial" w:hAnsi="Arial" w:cs="Arial"/>
-              </w:rPr>
-              <w:t xml:space="preserve"> – Se extiende al CU “Cancelar asignación de paciente” y termina con éxito.</w:t>
-            </w:r>
-          </w:p>
-          <w:p>
-            <w:pPr>
-              <w:pStyle w:val="Sinespaciado"/>
-              <w:rPr>
-                <w:rFonts w:ascii="Arial" w:hAnsi="Arial" w:cs="Arial"/>
-              </w:rPr>
-            </w:pPr>
-            <w:r>
-              <w:rPr>
-                <w:rFonts w:ascii="Arial" w:hAnsi="Arial" w:cs="Arial"/>
-              </w:rPr>
-              <w:t xml:space="preserve">     </w:t>
-            </w:r>
-            <w:proofErr w:type="gramStart"/>
-            <w:r>
-              <w:rPr>
-                <w:rFonts w:ascii="Arial" w:hAnsi="Arial" w:cs="Arial"/>
-              </w:rPr>
-              <w:t>8.A.1.a</w:t>
-            </w:r>
-            <w:proofErr w:type="gramEnd"/>
-            <w:r>
-              <w:rPr>
-                <w:rFonts w:ascii="Arial" w:hAnsi="Arial" w:cs="Arial"/>
-              </w:rPr>
-              <w:t xml:space="preserve"> - Se extiende al CU “Cancelar asignación de paciente” y fracasa.</w:t>
-            </w:r>
-          </w:p>
-          <w:p>
-            <w:pPr>
-              <w:pStyle w:val="Sinespaciado"/>
-              <w:rPr>
-                <w:rFonts w:ascii="Arial" w:hAnsi="Arial" w:cs="Arial"/>
-              </w:rPr>
-            </w:pPr>
-            <w:r>
-              <w:rPr>
-                <w:rFonts w:ascii="Arial" w:hAnsi="Arial" w:cs="Arial"/>
-              </w:rPr>
-              <w:t xml:space="preserve">     </w:t>
-            </w:r>
-            <w:proofErr w:type="gramStart"/>
-            <w:r>
-              <w:rPr>
-                <w:rFonts w:ascii="Arial" w:hAnsi="Arial" w:cs="Arial"/>
-              </w:rPr>
-              <w:t>8.A.1.a.1</w:t>
-            </w:r>
-            <w:proofErr w:type="gramEnd"/>
-            <w:r>
-              <w:rPr>
-                <w:rFonts w:ascii="Arial" w:hAnsi="Arial" w:cs="Arial"/>
-              </w:rPr>
-              <w:t xml:space="preserve"> – El sistema informa la situación.</w:t>
-            </w:r>
-          </w:p>
-          <w:p>
-            <w:pPr>
-              <w:pStyle w:val="Sinespaciado"/>
-              <w:rPr>
-                <w:rFonts w:ascii="Arial" w:hAnsi="Arial" w:cs="Arial"/>
-              </w:rPr>
-            </w:pPr>
-            <w:r>
-              <w:rPr>
-                <w:rFonts w:ascii="Arial" w:hAnsi="Arial" w:cs="Arial"/>
-              </w:rPr>
-              <w:t xml:space="preserve">     </w:t>
-            </w:r>
-            <w:proofErr w:type="gramStart"/>
-            <w:r>
-              <w:rPr>
-                <w:rFonts w:ascii="Arial" w:hAnsi="Arial" w:cs="Arial"/>
-              </w:rPr>
-              <w:t>8.A.1.a.2</w:t>
-            </w:r>
-            <w:proofErr w:type="gramEnd"/>
-            <w:r>
-              <w:rPr>
-                <w:rFonts w:ascii="Arial" w:hAnsi="Arial" w:cs="Arial"/>
-              </w:rPr>
-              <w:t xml:space="preserve"> – Se cancela el CU.</w:t>
+            <w:r>
+              <w:rPr>
+                <w:rFonts w:ascii="Arial" w:hAnsi="Arial" w:cs="Arial"/>
+              </w:rPr>
+              <w:t>8.A - El sistema solicita se cancele la asignación seleccionada y el RA lo hace.</w:t>
+            </w:r>
+          </w:p>
+          <w:p>
+            <w:pPr>
+              <w:pStyle w:val="Sinespaciado"/>
+              <w:rPr>
+                <w:rFonts w:ascii="Arial" w:hAnsi="Arial" w:cs="Arial"/>
+              </w:rPr>
+            </w:pPr>
+            <w:r>
+              <w:rPr>
+                <w:rFonts w:ascii="Arial" w:hAnsi="Arial" w:cs="Arial"/>
+              </w:rPr>
+              <w:t>8.A.1 – Se extiende al CU “Cancelar asignación de paciente” y termina con éxito.</w:t>
+            </w:r>
+          </w:p>
+          <w:p>
+            <w:pPr>
+              <w:pStyle w:val="Sinespaciado"/>
+              <w:rPr>
+                <w:rFonts w:ascii="Arial" w:hAnsi="Arial" w:cs="Arial"/>
+              </w:rPr>
+            </w:pPr>
+            <w:r>
+              <w:rPr>
+                <w:rFonts w:ascii="Arial" w:hAnsi="Arial" w:cs="Arial"/>
+              </w:rPr>
+              <w:t xml:space="preserve">     8.A.1.a - Se extiende al CU “Cancelar asignación de paciente” y fracasa.</w:t>
+            </w:r>
+          </w:p>
+          <w:p>
+            <w:pPr>
+              <w:pStyle w:val="Sinespaciado"/>
+              <w:rPr>
+                <w:rFonts w:ascii="Arial" w:hAnsi="Arial" w:cs="Arial"/>
+              </w:rPr>
+            </w:pPr>
+            <w:r>
+              <w:rPr>
+                <w:rFonts w:ascii="Arial" w:hAnsi="Arial" w:cs="Arial"/>
+              </w:rPr>
+              <w:t xml:space="preserve">     8.A.1.a.1 – El sistema informa la situación.</w:t>
+            </w:r>
+          </w:p>
+          <w:p>
+            <w:pPr>
+              <w:pStyle w:val="Sinespaciado"/>
+              <w:rPr>
+                <w:rFonts w:ascii="Arial" w:hAnsi="Arial" w:cs="Arial"/>
+              </w:rPr>
+            </w:pPr>
+            <w:r>
+              <w:rPr>
+                <w:rFonts w:ascii="Arial" w:hAnsi="Arial" w:cs="Arial"/>
+              </w:rPr>
+              <w:t xml:space="preserve">     8.A.1.a.2 – Se cancela el CU.</w:t>
             </w:r>
           </w:p>
           <w:p>
@@ -26770,29 +25957,20 @@
                 <w:rFonts w:ascii="Arial" w:hAnsi="Arial" w:cs="Arial"/>
               </w:rPr>
             </w:pPr>
-            <w:proofErr w:type="gramStart"/>
-            <w:r>
-              <w:rPr>
-                <w:rFonts w:ascii="Arial" w:hAnsi="Arial" w:cs="Arial"/>
-              </w:rPr>
-              <w:t>9.A</w:t>
-            </w:r>
-            <w:proofErr w:type="gramEnd"/>
-            <w:r>
-              <w:rPr>
-                <w:rFonts w:ascii="Arial" w:hAnsi="Arial" w:cs="Arial"/>
-              </w:rPr>
-              <w:t xml:space="preserve"> - El sistema solicita se modifique la asignación seleccionada y el RA lo hace.</w:t>
-            </w:r>
-          </w:p>
-          <w:p>
-            <w:pPr>
-              <w:pStyle w:val="Sinespaciado"/>
-              <w:rPr>
-                <w:rFonts w:ascii="Arial" w:hAnsi="Arial" w:cs="Arial"/>
-              </w:rPr>
-            </w:pPr>
-            <w:proofErr w:type="gramStart"/>
+            <w:r>
+              <w:rPr>
+                <w:rFonts w:ascii="Arial" w:hAnsi="Arial" w:cs="Arial"/>
+              </w:rPr>
+              <w:t>9.A - El sistema solicita se modifique la asignación seleccionada y el RA lo hace.</w:t>
+            </w:r>
+          </w:p>
+          <w:p>
+            <w:pPr>
+              <w:pStyle w:val="Sinespaciado"/>
+              <w:rPr>
+                <w:rFonts w:ascii="Arial" w:hAnsi="Arial" w:cs="Arial"/>
+              </w:rPr>
+            </w:pPr>
             <w:r>
               <w:rPr>
                 <w:rFonts w:ascii="Arial" w:hAnsi="Arial" w:cs="Arial"/>
@@ -26803,70 +25981,35 @@
               <w:rPr>
                 <w:rFonts w:ascii="Arial" w:hAnsi="Arial" w:cs="Arial"/>
               </w:rPr>
-              <w:t>.A.1</w:t>
-            </w:r>
-            <w:proofErr w:type="gramEnd"/>
-            <w:r>
-              <w:rPr>
-                <w:rFonts w:ascii="Arial" w:hAnsi="Arial" w:cs="Arial"/>
-              </w:rPr>
-              <w:t xml:space="preserve"> – Se extiende al CU “Modificar asignación de paciente” y termina con éxito.</w:t>
-            </w:r>
-          </w:p>
-          <w:p>
-            <w:pPr>
-              <w:pStyle w:val="Sinespaciado"/>
-              <w:rPr>
-                <w:rFonts w:ascii="Arial" w:hAnsi="Arial" w:cs="Arial"/>
-              </w:rPr>
-            </w:pPr>
-            <w:r>
-              <w:rPr>
-                <w:rFonts w:ascii="Arial" w:hAnsi="Arial" w:cs="Arial"/>
-              </w:rPr>
-              <w:t xml:space="preserve">     </w:t>
-            </w:r>
-            <w:proofErr w:type="gramStart"/>
-            <w:r>
-              <w:rPr>
-                <w:rFonts w:ascii="Arial" w:hAnsi="Arial" w:cs="Arial"/>
-              </w:rPr>
-              <w:t>9.A.1.a</w:t>
-            </w:r>
-            <w:proofErr w:type="gramEnd"/>
-            <w:r>
-              <w:rPr>
-                <w:rFonts w:ascii="Arial" w:hAnsi="Arial" w:cs="Arial"/>
-              </w:rPr>
-              <w:t xml:space="preserve"> - Se extiende al CU “Modificar asignación de paciente” y fracasa.</w:t>
-            </w:r>
-          </w:p>
-          <w:p>
-            <w:pPr>
-              <w:pStyle w:val="Sinespaciado"/>
-              <w:rPr>
-                <w:rFonts w:ascii="Arial" w:hAnsi="Arial" w:cs="Arial"/>
-              </w:rPr>
-            </w:pPr>
-            <w:r>
-              <w:rPr>
-                <w:rFonts w:ascii="Arial" w:hAnsi="Arial" w:cs="Arial"/>
-              </w:rPr>
-              <w:t xml:space="preserve">     </w:t>
-            </w:r>
-            <w:proofErr w:type="gramStart"/>
-            <w:r>
-              <w:rPr>
-                <w:rFonts w:ascii="Arial" w:hAnsi="Arial" w:cs="Arial"/>
-              </w:rPr>
-              <w:t>9.A.1.a.1</w:t>
-            </w:r>
-            <w:proofErr w:type="gramEnd"/>
-            <w:r>
-              <w:rPr>
-                <w:rFonts w:ascii="Arial" w:hAnsi="Arial" w:cs="Arial"/>
-              </w:rPr>
-              <w:t xml:space="preserve"> – El sistema informa la situación.</w:t>
+              <w:t>.A.1 – Se extiende al CU “Modificar asignación de paciente” y termina con éxito.</w:t>
+            </w:r>
+          </w:p>
+          <w:p>
+            <w:pPr>
+              <w:pStyle w:val="Sinespaciado"/>
+              <w:rPr>
+                <w:rFonts w:ascii="Arial" w:hAnsi="Arial" w:cs="Arial"/>
+              </w:rPr>
+            </w:pPr>
+            <w:r>
+              <w:rPr>
+                <w:rFonts w:ascii="Arial" w:hAnsi="Arial" w:cs="Arial"/>
+              </w:rPr>
+              <w:t xml:space="preserve">     9.A.1.a - Se extiende al CU “Modificar asignación de paciente” y fracasa.</w:t>
+            </w:r>
+          </w:p>
+          <w:p>
+            <w:pPr>
+              <w:pStyle w:val="Sinespaciado"/>
+              <w:rPr>
+                <w:rFonts w:ascii="Arial" w:hAnsi="Arial" w:cs="Arial"/>
+              </w:rPr>
+            </w:pPr>
+            <w:r>
+              <w:rPr>
+                <w:rFonts w:ascii="Arial" w:hAnsi="Arial" w:cs="Arial"/>
+              </w:rPr>
+              <w:t xml:space="preserve">     9.A.1.a.1 – El sistema informa la situación.</w:t>
             </w:r>
           </w:p>
           <w:p>
@@ -27673,7 +26816,7 @@
         </w:rPr>
         <w:lastRenderedPageBreak/>
         <w:drawing>
-          <wp:anchor distT="0" distB="0" distL="114300" distR="114300" simplePos="0" relativeHeight="251643904" behindDoc="0" locked="0" layoutInCell="1" allowOverlap="1" wp14:anchorId="381FFB89" wp14:editId="3E018EF6">
+          <wp:anchor distT="0" distB="0" distL="114300" distR="114300" simplePos="0" relativeHeight="251653120" behindDoc="0" locked="0" layoutInCell="1" allowOverlap="1" wp14:anchorId="381FFB89" wp14:editId="3E018EF6">
             <wp:simplePos x="0" y="0"/>
             <wp:positionH relativeFrom="column">
               <wp:posOffset>-1080135</wp:posOffset>
@@ -29359,63 +28502,39 @@
                 <w:rFonts w:ascii="Arial" w:hAnsi="Arial" w:cs="Arial"/>
               </w:rPr>
             </w:pPr>
-            <w:proofErr w:type="gramStart"/>
-            <w:r>
-              <w:rPr>
-                <w:rFonts w:ascii="Arial" w:hAnsi="Arial" w:cs="Arial"/>
-              </w:rPr>
-              <w:t>3.a.1</w:t>
-            </w:r>
-            <w:proofErr w:type="gramEnd"/>
-            <w:r>
-              <w:rPr>
-                <w:rFonts w:ascii="Arial" w:hAnsi="Arial" w:cs="Arial"/>
-              </w:rPr>
-              <w:t>-  El Usuario ingresa los datos pedidos y confirma los datos.</w:t>
-            </w:r>
-          </w:p>
-          <w:p>
-            <w:pPr>
-              <w:pStyle w:val="Sinespaciado"/>
-              <w:rPr>
-                <w:rFonts w:ascii="Arial" w:hAnsi="Arial" w:cs="Arial"/>
-              </w:rPr>
-            </w:pPr>
-            <w:proofErr w:type="gramStart"/>
-            <w:r>
-              <w:rPr>
-                <w:rFonts w:ascii="Arial" w:hAnsi="Arial" w:cs="Arial"/>
-              </w:rPr>
-              <w:t>3.a.2</w:t>
-            </w:r>
-            <w:proofErr w:type="gramEnd"/>
-            <w:r>
-              <w:rPr>
-                <w:rFonts w:ascii="Arial" w:hAnsi="Arial" w:cs="Arial"/>
-              </w:rPr>
-              <w:t xml:space="preserve"> – El sistema informa que los datos obligatorios para iniciar sesión no han sido completados y solicita se ingresen nuevamente.</w:t>
-            </w:r>
-          </w:p>
-          <w:p>
-            <w:pPr>
-              <w:pStyle w:val="Sinespaciado"/>
-              <w:rPr>
-                <w:rFonts w:ascii="Arial" w:hAnsi="Arial" w:cs="Arial"/>
-              </w:rPr>
-            </w:pPr>
-            <w:proofErr w:type="gramStart"/>
-            <w:r>
-              <w:rPr>
-                <w:rFonts w:ascii="Arial" w:hAnsi="Arial" w:cs="Arial"/>
-              </w:rPr>
-              <w:t>3.a.3</w:t>
-            </w:r>
-            <w:proofErr w:type="gramEnd"/>
-            <w:r>
-              <w:rPr>
-                <w:rFonts w:ascii="Arial" w:hAnsi="Arial" w:cs="Arial"/>
-              </w:rPr>
-              <w:t xml:space="preserve"> – El Usuario ingresa nuevamente los datos pedidos y confirma los mismos.</w:t>
+            <w:r>
+              <w:rPr>
+                <w:rFonts w:ascii="Arial" w:hAnsi="Arial" w:cs="Arial"/>
+              </w:rPr>
+              <w:t>3.a.1-  El Usuario ingresa los datos pedidos y confirma los datos.</w:t>
+            </w:r>
+          </w:p>
+          <w:p>
+            <w:pPr>
+              <w:pStyle w:val="Sinespaciado"/>
+              <w:rPr>
+                <w:rFonts w:ascii="Arial" w:hAnsi="Arial" w:cs="Arial"/>
+              </w:rPr>
+            </w:pPr>
+            <w:r>
+              <w:rPr>
+                <w:rFonts w:ascii="Arial" w:hAnsi="Arial" w:cs="Arial"/>
+              </w:rPr>
+              <w:t>3.a.2 – El sistema informa que los datos obligatorios para iniciar sesión no han sido completados y solicita se ingresen nuevamente.</w:t>
+            </w:r>
+          </w:p>
+          <w:p>
+            <w:pPr>
+              <w:pStyle w:val="Sinespaciado"/>
+              <w:rPr>
+                <w:rFonts w:ascii="Arial" w:hAnsi="Arial" w:cs="Arial"/>
+              </w:rPr>
+            </w:pPr>
+            <w:r>
+              <w:rPr>
+                <w:rFonts w:ascii="Arial" w:hAnsi="Arial" w:cs="Arial"/>
+              </w:rPr>
+              <w:t>3.a.3 – El Usuario ingresa nuevamente los datos pedidos y confirma los mismos.</w:t>
             </w:r>
           </w:p>
           <w:p>
@@ -29485,63 +28604,39 @@
                 <w:rFonts w:ascii="Arial" w:hAnsi="Arial" w:cs="Arial"/>
               </w:rPr>
             </w:pPr>
-            <w:proofErr w:type="gramStart"/>
-            <w:r>
-              <w:rPr>
-                <w:rFonts w:ascii="Arial" w:hAnsi="Arial" w:cs="Arial"/>
-              </w:rPr>
-              <w:t>4.a.1</w:t>
-            </w:r>
-            <w:proofErr w:type="gramEnd"/>
-            <w:r>
-              <w:rPr>
-                <w:rFonts w:ascii="Arial" w:hAnsi="Arial" w:cs="Arial"/>
-              </w:rPr>
-              <w:t xml:space="preserve"> - El sistema verifica que el nombre de usuario y contraseña sean correctos y no lo son.</w:t>
-            </w:r>
-          </w:p>
-          <w:p>
-            <w:pPr>
-              <w:pStyle w:val="Sinespaciado"/>
-              <w:rPr>
-                <w:rFonts w:ascii="Arial" w:hAnsi="Arial" w:cs="Arial"/>
-              </w:rPr>
-            </w:pPr>
-            <w:proofErr w:type="gramStart"/>
-            <w:r>
-              <w:rPr>
-                <w:rFonts w:ascii="Arial" w:hAnsi="Arial" w:cs="Arial"/>
-              </w:rPr>
-              <w:t>4.a.2</w:t>
-            </w:r>
-            <w:proofErr w:type="gramEnd"/>
-            <w:r>
-              <w:rPr>
-                <w:rFonts w:ascii="Arial" w:hAnsi="Arial" w:cs="Arial"/>
-              </w:rPr>
-              <w:t xml:space="preserve"> - El sistema indica que los datos no son correctos y solicita se ingresen de nuevo.</w:t>
-            </w:r>
-          </w:p>
-          <w:p>
-            <w:pPr>
-              <w:pStyle w:val="Sinespaciado"/>
-              <w:rPr>
-                <w:rFonts w:ascii="Arial" w:hAnsi="Arial" w:cs="Arial"/>
-              </w:rPr>
-            </w:pPr>
-            <w:proofErr w:type="gramStart"/>
-            <w:r>
-              <w:rPr>
-                <w:rFonts w:ascii="Arial" w:hAnsi="Arial" w:cs="Arial"/>
-              </w:rPr>
-              <w:t>4.a.3</w:t>
-            </w:r>
-            <w:proofErr w:type="gramEnd"/>
-            <w:r>
-              <w:rPr>
-                <w:rFonts w:ascii="Arial" w:hAnsi="Arial" w:cs="Arial"/>
-              </w:rPr>
-              <w:t xml:space="preserve"> – Fin CU.</w:t>
+            <w:r>
+              <w:rPr>
+                <w:rFonts w:ascii="Arial" w:hAnsi="Arial" w:cs="Arial"/>
+              </w:rPr>
+              <w:t>4.a.1 - El sistema verifica que el nombre de usuario y contraseña sean correctos y no lo son.</w:t>
+            </w:r>
+          </w:p>
+          <w:p>
+            <w:pPr>
+              <w:pStyle w:val="Sinespaciado"/>
+              <w:rPr>
+                <w:rFonts w:ascii="Arial" w:hAnsi="Arial" w:cs="Arial"/>
+              </w:rPr>
+            </w:pPr>
+            <w:r>
+              <w:rPr>
+                <w:rFonts w:ascii="Arial" w:hAnsi="Arial" w:cs="Arial"/>
+              </w:rPr>
+              <w:t>4.a.2 - El sistema indica que los datos no son correctos y solicita se ingresen de nuevo.</w:t>
+            </w:r>
+          </w:p>
+          <w:p>
+            <w:pPr>
+              <w:pStyle w:val="Sinespaciado"/>
+              <w:rPr>
+                <w:rFonts w:ascii="Arial" w:hAnsi="Arial" w:cs="Arial"/>
+              </w:rPr>
+            </w:pPr>
+            <w:r>
+              <w:rPr>
+                <w:rFonts w:ascii="Arial" w:hAnsi="Arial" w:cs="Arial"/>
+              </w:rPr>
+              <w:t>4.a.3 – Fin CU.</w:t>
             </w:r>
           </w:p>
         </w:tc>
@@ -29603,173 +28698,109 @@
                 <w:rFonts w:ascii="Arial" w:hAnsi="Arial" w:cs="Arial"/>
               </w:rPr>
             </w:pPr>
-            <w:proofErr w:type="gramStart"/>
-            <w:r>
-              <w:rPr>
-                <w:rFonts w:ascii="Arial" w:hAnsi="Arial" w:cs="Arial"/>
-              </w:rPr>
-              <w:t>5.a.1</w:t>
-            </w:r>
-            <w:proofErr w:type="gramEnd"/>
-            <w:r>
-              <w:rPr>
-                <w:rFonts w:ascii="Arial" w:hAnsi="Arial" w:cs="Arial"/>
-              </w:rPr>
-              <w:t xml:space="preserve"> – El usuario es alumno.</w:t>
-            </w:r>
-          </w:p>
-          <w:p>
-            <w:pPr>
-              <w:pStyle w:val="Sinespaciado"/>
-              <w:rPr>
-                <w:rFonts w:ascii="Arial" w:hAnsi="Arial" w:cs="Arial"/>
-              </w:rPr>
-            </w:pPr>
-            <w:proofErr w:type="gramStart"/>
-            <w:r>
-              <w:rPr>
-                <w:rFonts w:ascii="Arial" w:hAnsi="Arial" w:cs="Arial"/>
-              </w:rPr>
-              <w:t>5.a.2</w:t>
-            </w:r>
-            <w:proofErr w:type="gramEnd"/>
-            <w:r>
-              <w:rPr>
-                <w:rFonts w:ascii="Arial" w:hAnsi="Arial" w:cs="Arial"/>
-              </w:rPr>
-              <w:t xml:space="preserve"> - El sistema verifica si es la primera vez que el usuario ingresa y no lo es.</w:t>
-            </w:r>
-          </w:p>
-          <w:p>
-            <w:pPr>
-              <w:pStyle w:val="Sinespaciado"/>
-              <w:rPr>
-                <w:rFonts w:ascii="Arial" w:hAnsi="Arial" w:cs="Arial"/>
-              </w:rPr>
-            </w:pPr>
-            <w:proofErr w:type="gramStart"/>
-            <w:r>
-              <w:rPr>
-                <w:rFonts w:ascii="Arial" w:hAnsi="Arial" w:cs="Arial"/>
-              </w:rPr>
-              <w:t>5.a.2.a.1</w:t>
-            </w:r>
-            <w:proofErr w:type="gramEnd"/>
-            <w:r>
-              <w:rPr>
-                <w:rFonts w:ascii="Arial" w:hAnsi="Arial" w:cs="Arial"/>
-              </w:rPr>
-              <w:t xml:space="preserve"> - El sistema verifica si es la primera vez que el usuario ingresa y  lo es.</w:t>
-            </w:r>
-          </w:p>
-          <w:p>
-            <w:pPr>
-              <w:pStyle w:val="Sinespaciado"/>
-              <w:rPr>
-                <w:rFonts w:ascii="Arial" w:hAnsi="Arial" w:cs="Arial"/>
-              </w:rPr>
-            </w:pPr>
-            <w:proofErr w:type="gramStart"/>
-            <w:r>
-              <w:rPr>
-                <w:rFonts w:ascii="Arial" w:hAnsi="Arial" w:cs="Arial"/>
-              </w:rPr>
-              <w:t>5.a.2.a.2</w:t>
-            </w:r>
-            <w:proofErr w:type="gramEnd"/>
-            <w:r>
-              <w:rPr>
-                <w:rFonts w:ascii="Arial" w:hAnsi="Arial" w:cs="Arial"/>
-              </w:rPr>
-              <w:t xml:space="preserve"> – El sistema le solicita que ingrese sus datos personales: apellido, nombre, fecha de nacimiento.</w:t>
-            </w:r>
-          </w:p>
-          <w:p>
-            <w:pPr>
-              <w:pStyle w:val="Sinespaciado"/>
-              <w:rPr>
-                <w:rFonts w:ascii="Arial" w:hAnsi="Arial" w:cs="Arial"/>
-              </w:rPr>
-            </w:pPr>
-            <w:proofErr w:type="gramStart"/>
-            <w:r>
-              <w:rPr>
-                <w:rFonts w:ascii="Arial" w:hAnsi="Arial" w:cs="Arial"/>
-              </w:rPr>
-              <w:t>5.a.2.a.3</w:t>
-            </w:r>
-            <w:proofErr w:type="gramEnd"/>
-            <w:r>
-              <w:rPr>
-                <w:rFonts w:ascii="Arial" w:hAnsi="Arial" w:cs="Arial"/>
-              </w:rPr>
-              <w:t xml:space="preserve"> – El usuario ingresa los datos y los confirma.</w:t>
-            </w:r>
-          </w:p>
-          <w:p>
-            <w:pPr>
-              <w:pStyle w:val="Sinespaciado"/>
-              <w:rPr>
-                <w:rFonts w:ascii="Arial" w:hAnsi="Arial" w:cs="Arial"/>
-              </w:rPr>
-            </w:pPr>
-            <w:proofErr w:type="gramStart"/>
-            <w:r>
-              <w:rPr>
-                <w:rFonts w:ascii="Arial" w:hAnsi="Arial" w:cs="Arial"/>
-              </w:rPr>
-              <w:t>5.a.2.a.3.a.1</w:t>
-            </w:r>
-            <w:proofErr w:type="gramEnd"/>
-            <w:r>
-              <w:rPr>
-                <w:rFonts w:ascii="Arial" w:hAnsi="Arial" w:cs="Arial"/>
-              </w:rPr>
-              <w:t xml:space="preserve"> - El usuario ingresa los datos y no los confirma.</w:t>
-            </w:r>
-          </w:p>
-          <w:p>
-            <w:pPr>
-              <w:pStyle w:val="Sinespaciado"/>
-              <w:rPr>
-                <w:rFonts w:ascii="Arial" w:hAnsi="Arial" w:cs="Arial"/>
-              </w:rPr>
-            </w:pPr>
-            <w:proofErr w:type="gramStart"/>
-            <w:r>
-              <w:rPr>
-                <w:rFonts w:ascii="Arial" w:hAnsi="Arial" w:cs="Arial"/>
-              </w:rPr>
-              <w:t>5.a.2.a.3.a.2</w:t>
-            </w:r>
-            <w:proofErr w:type="gramEnd"/>
-            <w:r>
-              <w:rPr>
-                <w:rFonts w:ascii="Arial" w:hAnsi="Arial" w:cs="Arial"/>
-              </w:rPr>
-              <w:t xml:space="preserve"> – El sistema informa que los datos deben ser completados y confirmados.</w:t>
-            </w:r>
-          </w:p>
-          <w:p>
-            <w:pPr>
-              <w:pStyle w:val="Sinespaciado"/>
-              <w:rPr>
-                <w:rFonts w:ascii="Arial" w:hAnsi="Arial" w:cs="Arial"/>
-              </w:rPr>
-            </w:pPr>
-            <w:proofErr w:type="gramStart"/>
-            <w:r>
-              <w:rPr>
-                <w:rFonts w:ascii="Arial" w:hAnsi="Arial" w:cs="Arial"/>
-              </w:rPr>
-              <w:t>5.a.2.a.3.a.3</w:t>
-            </w:r>
-            <w:proofErr w:type="gramEnd"/>
-            <w:r>
-              <w:rPr>
-                <w:rFonts w:ascii="Arial" w:hAnsi="Arial" w:cs="Arial"/>
-              </w:rPr>
-              <w:t xml:space="preserve"> – Se cancela el CU.</w:t>
+            <w:r>
+              <w:rPr>
+                <w:rFonts w:ascii="Arial" w:hAnsi="Arial" w:cs="Arial"/>
+              </w:rPr>
+              <w:t>5.a.1 – El usuario es alumno.</w:t>
+            </w:r>
+          </w:p>
+          <w:p>
+            <w:pPr>
+              <w:pStyle w:val="Sinespaciado"/>
+              <w:rPr>
+                <w:rFonts w:ascii="Arial" w:hAnsi="Arial" w:cs="Arial"/>
+              </w:rPr>
+            </w:pPr>
+            <w:r>
+              <w:rPr>
+                <w:rFonts w:ascii="Arial" w:hAnsi="Arial" w:cs="Arial"/>
+              </w:rPr>
+              <w:t>5.a.2 - El sistema verifica si es la primera vez que el usuario ingresa y no lo es.</w:t>
+            </w:r>
+          </w:p>
+          <w:p>
+            <w:pPr>
+              <w:pStyle w:val="Sinespaciado"/>
+              <w:rPr>
+                <w:rFonts w:ascii="Arial" w:hAnsi="Arial" w:cs="Arial"/>
+              </w:rPr>
+            </w:pPr>
+            <w:r>
+              <w:rPr>
+                <w:rFonts w:ascii="Arial" w:hAnsi="Arial" w:cs="Arial"/>
+              </w:rPr>
+              <w:t>5.a.2.a.1 - El sistema verifica si es la primera vez que el usuario ingresa y  lo es.</w:t>
+            </w:r>
+          </w:p>
+          <w:p>
+            <w:pPr>
+              <w:pStyle w:val="Sinespaciado"/>
+              <w:rPr>
+                <w:rFonts w:ascii="Arial" w:hAnsi="Arial" w:cs="Arial"/>
+              </w:rPr>
+            </w:pPr>
+            <w:r>
+              <w:rPr>
+                <w:rFonts w:ascii="Arial" w:hAnsi="Arial" w:cs="Arial"/>
+              </w:rPr>
+              <w:t>5.a.2.a.2 – El sistema le solicita que ingrese sus datos personales: apellido, nombre, fecha de nacimiento.</w:t>
+            </w:r>
+          </w:p>
+          <w:p>
+            <w:pPr>
+              <w:pStyle w:val="Sinespaciado"/>
+              <w:rPr>
+                <w:rFonts w:ascii="Arial" w:hAnsi="Arial" w:cs="Arial"/>
+              </w:rPr>
+            </w:pPr>
+            <w:r>
+              <w:rPr>
+                <w:rFonts w:ascii="Arial" w:hAnsi="Arial" w:cs="Arial"/>
+              </w:rPr>
+              <w:t>5.a.2.a.3 – El usuario ingresa los datos y los confirma.</w:t>
+            </w:r>
+          </w:p>
+          <w:p>
+            <w:pPr>
+              <w:pStyle w:val="Sinespaciado"/>
+              <w:rPr>
+                <w:rFonts w:ascii="Arial" w:hAnsi="Arial" w:cs="Arial"/>
+              </w:rPr>
+            </w:pPr>
+            <w:r>
+              <w:rPr>
+                <w:rFonts w:ascii="Arial" w:hAnsi="Arial" w:cs="Arial"/>
+              </w:rPr>
+              <w:t>5.a.2.a.3.a.1 - El usuario ingresa los datos y no los confirma.</w:t>
+            </w:r>
+          </w:p>
+          <w:p>
+            <w:pPr>
+              <w:pStyle w:val="Sinespaciado"/>
+              <w:rPr>
+                <w:rFonts w:ascii="Arial" w:hAnsi="Arial" w:cs="Arial"/>
+              </w:rPr>
+            </w:pPr>
+            <w:r>
+              <w:rPr>
+                <w:rFonts w:ascii="Arial" w:hAnsi="Arial" w:cs="Arial"/>
+              </w:rPr>
+              <w:t>5.a.2.a.3.a.2 – El sistema informa que los datos deben ser completados y confirmados.</w:t>
+            </w:r>
+          </w:p>
+          <w:p>
+            <w:pPr>
+              <w:pStyle w:val="Sinespaciado"/>
+              <w:rPr>
+                <w:rFonts w:ascii="Arial" w:hAnsi="Arial" w:cs="Arial"/>
+              </w:rPr>
+            </w:pPr>
+            <w:r>
+              <w:rPr>
+                <w:rFonts w:ascii="Arial" w:hAnsi="Arial" w:cs="Arial"/>
+              </w:rPr>
+              <w:t>5.a.2.a.3.a.3 – Se cancela el CU.</w:t>
             </w:r>
           </w:p>
         </w:tc>
@@ -30729,13 +29760,8 @@
         <w:t xml:space="preserve"> Recuperar</w:t>
       </w:r>
       <w:r>
-        <w:t xml:space="preserve"> </w:t>
+        <w:t xml:space="preserve"> password</w:t>
       </w:r>
-      <w:proofErr w:type="spellStart"/>
-      <w:r>
-        <w:t>password</w:t>
-      </w:r>
-      <w:proofErr w:type="spellEnd"/>
     </w:p>
     <w:tbl>
       <w:tblPr>
@@ -30855,16 +29881,8 @@
               <w:rPr>
                 <w:rFonts w:ascii="Arial" w:hAnsi="Arial" w:cs="Arial"/>
               </w:rPr>
-              <w:t xml:space="preserve">Recuperar </w:t>
-            </w:r>
-            <w:proofErr w:type="spellStart"/>
-            <w:r>
-              <w:rPr>
-                <w:rFonts w:ascii="Arial" w:hAnsi="Arial" w:cs="Arial"/>
-              </w:rPr>
-              <w:t>Password</w:t>
-            </w:r>
-            <w:proofErr w:type="spellEnd"/>
+              <w:t>Recuperar Password</w:t>
+            </w:r>
           </w:p>
         </w:tc>
         <w:tc>
@@ -32128,23 +31146,7 @@
                 <w:rFonts w:ascii="Arial" w:hAnsi="Arial" w:cs="Arial"/>
                 <w:lang w:eastAsia="es-ES"/>
               </w:rPr>
-              <w:t xml:space="preserve">Cuando no </w:t>
-            </w:r>
-            <w:proofErr w:type="spellStart"/>
-            <w:r>
-              <w:rPr>
-                <w:rFonts w:ascii="Arial" w:hAnsi="Arial" w:cs="Arial"/>
-                <w:lang w:eastAsia="es-ES"/>
-              </w:rPr>
-              <w:t>encuetra</w:t>
-            </w:r>
-            <w:proofErr w:type="spellEnd"/>
-            <w:r>
-              <w:rPr>
-                <w:rFonts w:ascii="Arial" w:hAnsi="Arial" w:cs="Arial"/>
-                <w:lang w:eastAsia="es-ES"/>
-              </w:rPr>
-              <w:t xml:space="preserve"> el usuario.</w:t>
+              <w:t>Cuando no encuetra el usuario.</w:t>
             </w:r>
           </w:p>
         </w:tc>
@@ -33586,12 +32588,12 @@
       <w:pPr>
         <w:pStyle w:val="Ttulo3"/>
       </w:pPr>
-      <w:bookmarkStart w:id="33" w:name="_Toc368407515"/>
+      <w:bookmarkStart w:id="34" w:name="_Toc368407515"/>
       <w:r>
         <w:lastRenderedPageBreak/>
         <w:t>Trazos gruesos de casos de uso</w:t>
       </w:r>
-      <w:bookmarkEnd w:id="33"/>
+      <w:bookmarkEnd w:id="34"/>
     </w:p>
     <w:p>
       <w:pPr>
@@ -35584,35 +34586,7 @@
               <w:rPr>
                 <w:rFonts w:ascii="Arial" w:hAnsi="Arial" w:cs="Arial"/>
               </w:rPr>
-              <w:t xml:space="preserve">El caso de uso comienza cuando el Reloj (Sistema) procede a analizar las asignaciones de pacientes para dar de baja aquellas que no han sido confirmadas. El sistema estará programado para llevar a cabo esta tarea cada cierto lapso de tiempo (aprox. 6 </w:t>
-            </w:r>
-            <w:proofErr w:type="spellStart"/>
-            <w:r>
-              <w:rPr>
-                <w:rFonts w:ascii="Arial" w:hAnsi="Arial" w:cs="Arial"/>
-              </w:rPr>
-              <w:t>hs</w:t>
-            </w:r>
-            <w:proofErr w:type="spellEnd"/>
-            <w:r>
-              <w:rPr>
-                <w:rFonts w:ascii="Arial" w:hAnsi="Arial" w:cs="Arial"/>
-              </w:rPr>
-              <w:t xml:space="preserve">). El sistema busca las asignaciones de pacientes con estado “Pendiente”, es decir, que no han sido confirmadas por el alumno. A continuación procede a verificar el tiempo que transcurrió desde su creación. Si este tiempo es mayor a 24 </w:t>
-            </w:r>
-            <w:proofErr w:type="spellStart"/>
-            <w:r>
-              <w:rPr>
-                <w:rFonts w:ascii="Arial" w:hAnsi="Arial" w:cs="Arial"/>
-              </w:rPr>
-              <w:t>hs</w:t>
-            </w:r>
-            <w:proofErr w:type="spellEnd"/>
-            <w:r>
-              <w:rPr>
-                <w:rFonts w:ascii="Arial" w:hAnsi="Arial" w:cs="Arial"/>
-              </w:rPr>
-              <w:t>, el sistema anula estas asignaciones (se produce un cambio de estado a “Anulada”). En esta acción se produce la liberación del paciente, es decir, el paciente estará libre para poder ser asignado a otro alumno. Fin del caso de uso.</w:t>
+              <w:t>El caso de uso comienza cuando el Reloj (Sistema) procede a analizar las asignaciones de pacientes para dar de baja aquellas que no han sido confirmadas. El sistema estará programado para llevar a cabo esta tarea cada cierto lapso de tiempo (aprox. 6 hs). El sistema busca las asignaciones de pacientes con estado “Pendiente”, es decir, que no han sido confirmadas por el alumno. A continuación procede a verificar el tiempo que transcurrió desde su creación. Si este tiempo es mayor a 24 hs, el sistema anula estas asignaciones (se produce un cambio de estado a “Anulada”). En esta acción se produce la liberación del paciente, es decir, el paciente estará libre para poder ser asignado a otro alumno. Fin del caso de uso.</w:t>
             </w:r>
           </w:p>
         </w:tc>
@@ -36251,21 +35225,7 @@
               <w:rPr>
                 <w:rFonts w:ascii="Arial" w:hAnsi="Arial" w:cs="Arial"/>
               </w:rPr>
-              <w:t xml:space="preserve">: El CU comienza cuando el Responsable de Asignaciones (RDA) seleccionar un paciente de la lista de pacientes asignados de un alumno determinado. Ingresa la opción “Cancelar asignación de paciente”. El sistema cancela la asignación señalada (pasa a estado cancelado) y solicita se dé un motivo para la cancelación. El RDA lo </w:t>
-            </w:r>
-            <w:proofErr w:type="spellStart"/>
-            <w:r>
-              <w:rPr>
-                <w:rFonts w:ascii="Arial" w:hAnsi="Arial" w:cs="Arial"/>
-              </w:rPr>
-              <w:t>hace.Fin</w:t>
-            </w:r>
-            <w:proofErr w:type="spellEnd"/>
-            <w:r>
-              <w:rPr>
-                <w:rFonts w:ascii="Arial" w:hAnsi="Arial" w:cs="Arial"/>
-              </w:rPr>
-              <w:t xml:space="preserve"> de CU.</w:t>
+              <w:t>: El CU comienza cuando el Responsable de Asignaciones (RDA) seleccionar un paciente de la lista de pacientes asignados de un alumno determinado. Ingresa la opción “Cancelar asignación de paciente”. El sistema cancela la asignación señalada (pasa a estado cancelado) y solicita se dé un motivo para la cancelación. El RDA lo hace.Fin de CU.</w:t>
             </w:r>
           </w:p>
         </w:tc>
@@ -38909,21 +37869,7 @@
               <w:rPr>
                 <w:rFonts w:ascii="Arial" w:hAnsi="Arial" w:cs="Arial"/>
               </w:rPr>
-              <w:t xml:space="preserve">: El caso de uso comienza cuando transcurre un determinado tiempo en el cual el usuario no hace uso de su sesión al no realizar ninguna actividad en su cuenta. El Caso de uso finaliza cuando se cierra la sesión del usuario que estaba </w:t>
-            </w:r>
-            <w:proofErr w:type="spellStart"/>
-            <w:r>
-              <w:rPr>
-                <w:rFonts w:ascii="Arial" w:hAnsi="Arial" w:cs="Arial"/>
-              </w:rPr>
-              <w:t>logueado</w:t>
-            </w:r>
-            <w:proofErr w:type="spellEnd"/>
-            <w:r>
-              <w:rPr>
-                <w:rFonts w:ascii="Arial" w:hAnsi="Arial" w:cs="Arial"/>
-              </w:rPr>
-              <w:t>.</w:t>
+              <w:t>: El caso de uso comienza cuando transcurre un determinado tiempo en el cual el usuario no hace uso de su sesión al no realizar ninguna actividad en su cuenta. El Caso de uso finaliza cuando se cierra la sesión del usuario que estaba logueado.</w:t>
             </w:r>
           </w:p>
         </w:tc>
@@ -40272,18 +39218,18 @@
           <w:lang w:val="es-ES" w:eastAsia="en-US"/>
         </w:rPr>
       </w:pPr>
-      <w:bookmarkStart w:id="34" w:name="_Toc366532140"/>
+      <w:bookmarkStart w:id="35" w:name="_Toc366532140"/>
     </w:p>
     <w:p>
       <w:pPr>
         <w:pStyle w:val="Ttulo2"/>
       </w:pPr>
-      <w:bookmarkStart w:id="35" w:name="_Toc368407516"/>
+      <w:bookmarkStart w:id="36" w:name="_Toc368407516"/>
       <w:r>
         <w:t>Requerimientos no funcionales</w:t>
       </w:r>
-      <w:bookmarkEnd w:id="34"/>
       <w:bookmarkEnd w:id="35"/>
+      <w:bookmarkEnd w:id="36"/>
     </w:p>
     <w:p>
       <w:pPr>
@@ -40578,16 +39524,7 @@
                 <w:rFonts w:ascii="Calibri" w:eastAsia="Times New Roman" w:hAnsi="Calibri" w:cs="Times New Roman"/>
                 <w:color w:val="000000"/>
               </w:rPr>
-              <w:t>Privacidad d</w:t>
-            </w:r>
-            <w:bookmarkStart w:id="36" w:name="_GoBack"/>
-            <w:bookmarkEnd w:id="36"/>
-            <w:r>
-              <w:rPr>
-                <w:rFonts w:ascii="Calibri" w:eastAsia="Times New Roman" w:hAnsi="Calibri" w:cs="Times New Roman"/>
-                <w:color w:val="000000"/>
-              </w:rPr>
-              <w:t>e las Historias Cl</w:t>
+              <w:t>Privacidad de las Historias Cl</w:t>
             </w:r>
             <w:r>
               <w:rPr>
@@ -40967,7 +39904,7 @@
         <w:noProof/>
         <w:lang w:val="es-ES"/>
       </w:rPr>
-      <w:t>31</w:t>
+      <w:t>2</w:t>
     </w:r>
     <w:r>
       <w:rPr>
@@ -40982,16 +39919,31 @@
       </w:rPr>
       <w:t xml:space="preserve"> de </w:t>
     </w:r>
-    <w:fldSimple w:instr="NUMPAGES  \* Arabic  \* MERGEFORMAT">
-      <w:r>
-        <w:rPr>
-          <w:rFonts w:ascii="Arial" w:hAnsi="Arial" w:cs="Arial"/>
-          <w:noProof/>
-          <w:lang w:val="es-ES"/>
-        </w:rPr>
-        <w:t>44</w:t>
-      </w:r>
-    </w:fldSimple>
+    <w:r>
+      <w:fldChar w:fldCharType="begin"/>
+    </w:r>
+    <w:r>
+      <w:instrText>NUMPAGES  \* Arabic  \* MERGEFORMAT</w:instrText>
+    </w:r>
+    <w:r>
+      <w:fldChar w:fldCharType="separate"/>
+    </w:r>
+    <w:r>
+      <w:rPr>
+        <w:rFonts w:ascii="Arial" w:hAnsi="Arial" w:cs="Arial"/>
+        <w:noProof/>
+        <w:lang w:val="es-ES"/>
+      </w:rPr>
+      <w:t>44</w:t>
+    </w:r>
+    <w:r>
+      <w:rPr>
+        <w:rFonts w:ascii="Arial" w:hAnsi="Arial" w:cs="Arial"/>
+        <w:noProof/>
+        <w:lang w:val="es-ES"/>
+      </w:rPr>
+      <w:fldChar w:fldCharType="end"/>
+    </w:r>
   </w:p>
   <w:p>
     <w:pPr>
@@ -41065,16 +40017,31 @@
       </w:rPr>
       <w:t xml:space="preserve"> de </w:t>
     </w:r>
-    <w:fldSimple w:instr="NUMPAGES  \* Arabic  \* MERGEFORMAT">
-      <w:r>
-        <w:rPr>
-          <w:rFonts w:ascii="Arial" w:hAnsi="Arial" w:cs="Arial"/>
-          <w:noProof/>
-          <w:lang w:val="es-ES"/>
-        </w:rPr>
-        <w:t>44</w:t>
-      </w:r>
-    </w:fldSimple>
+    <w:r>
+      <w:fldChar w:fldCharType="begin"/>
+    </w:r>
+    <w:r>
+      <w:instrText>NUMPAGES  \* Arabic  \* MERGEFORMAT</w:instrText>
+    </w:r>
+    <w:r>
+      <w:fldChar w:fldCharType="separate"/>
+    </w:r>
+    <w:r>
+      <w:rPr>
+        <w:rFonts w:ascii="Arial" w:hAnsi="Arial" w:cs="Arial"/>
+        <w:noProof/>
+        <w:lang w:val="es-ES"/>
+      </w:rPr>
+      <w:t>44</w:t>
+    </w:r>
+    <w:r>
+      <w:rPr>
+        <w:rFonts w:ascii="Arial" w:hAnsi="Arial" w:cs="Arial"/>
+        <w:noProof/>
+        <w:lang w:val="es-ES"/>
+      </w:rPr>
+      <w:fldChar w:fldCharType="end"/>
+    </w:r>
   </w:p>
   <w:p>
     <w:pPr>
@@ -41152,16 +40119,31 @@
       </w:rPr>
       <w:t xml:space="preserve"> de </w:t>
     </w:r>
-    <w:fldSimple w:instr="NUMPAGES  \* Arabic  \* MERGEFORMAT">
-      <w:r>
-        <w:rPr>
-          <w:rFonts w:ascii="Arial" w:hAnsi="Arial" w:cs="Arial"/>
-          <w:noProof/>
-          <w:lang w:val="es-ES"/>
-        </w:rPr>
-        <w:t>44</w:t>
-      </w:r>
-    </w:fldSimple>
+    <w:r>
+      <w:fldChar w:fldCharType="begin"/>
+    </w:r>
+    <w:r>
+      <w:instrText>NUMPAGES  \* Arabic  \* MERGEFORMAT</w:instrText>
+    </w:r>
+    <w:r>
+      <w:fldChar w:fldCharType="separate"/>
+    </w:r>
+    <w:r>
+      <w:rPr>
+        <w:rFonts w:ascii="Arial" w:hAnsi="Arial" w:cs="Arial"/>
+        <w:noProof/>
+        <w:lang w:val="es-ES"/>
+      </w:rPr>
+      <w:t>44</w:t>
+    </w:r>
+    <w:r>
+      <w:rPr>
+        <w:rFonts w:ascii="Arial" w:hAnsi="Arial" w:cs="Arial"/>
+        <w:noProof/>
+        <w:lang w:val="es-ES"/>
+      </w:rPr>
+      <w:fldChar w:fldCharType="end"/>
+    </w:r>
   </w:p>
   <w:p>
     <w:pPr>
@@ -41300,21 +40282,7 @@
             <w:rPr>
               <w:rFonts w:ascii="Arial" w:hAnsi="Arial" w:cs="Arial"/>
             </w:rPr>
-            <w:t>Producto–</w:t>
-          </w:r>
-          <w:proofErr w:type="spellStart"/>
-          <w:r>
-            <w:rPr>
-              <w:rFonts w:ascii="Arial" w:hAnsi="Arial" w:cs="Arial"/>
-            </w:rPr>
-            <w:t>WorkFlow</w:t>
-          </w:r>
-          <w:proofErr w:type="spellEnd"/>
-          <w:r>
-            <w:rPr>
-              <w:rFonts w:ascii="Arial" w:hAnsi="Arial" w:cs="Arial"/>
-            </w:rPr>
-            <w:t xml:space="preserve"> Requerimiento</w:t>
+            <w:t>Producto–WorkFlow Requerimiento</w:t>
           </w:r>
         </w:p>
       </w:tc>
@@ -44672,6 +43640,7 @@
   <w:style w:type="table" w:default="1" w:styleId="Tablanormal">
     <w:name w:val="Normal Table"/>
     <w:uiPriority w:val="99"/>
+    <w:semiHidden/>
     <w:unhideWhenUsed/>
     <w:tblPr>
       <w:tblInd w:w="0" w:type="dxa"/>
@@ -46360,7 +45329,7 @@
 </file>
 
 <file path=customXml/itemProps2.xml><?xml version="1.0" encoding="utf-8"?>
-<ds:datastoreItem xmlns:ds="http://schemas.openxmlformats.org/officeDocument/2006/customXml" ds:itemID="{1002C253-B10F-4E21-97FF-4CDDCE2F8B5D}">
+<ds:datastoreItem xmlns:ds="http://schemas.openxmlformats.org/officeDocument/2006/customXml" ds:itemID="{9FFCA94C-D3B1-4991-94D8-72D1CF5975D5}">
   <ds:schemaRefs>
     <ds:schemaRef ds:uri="http://schemas.openxmlformats.org/officeDocument/2006/bibliography"/>
   </ds:schemaRefs>

</xml_diff>